<commit_message>
started to outline the doc
</commit_message>
<xml_diff>
--- a/CSCFinalProjectDoc.docx
+++ b/CSCFinalProjectDoc.docx
@@ -266,7 +266,7 @@
               </mc:Choice>
               <mc:Fallback>
                 <w:pict>
-                  <v:group w14:anchorId="43FE3192" id="Group 149" o:spid="_x0000_s1026" style="position:absolute;margin-left:0;margin-top:0;width:8in;height:95.7pt;z-index:251662336;mso-width-percent:941;mso-height-percent:121;mso-top-percent:23;mso-position-horizontal:center;mso-position-horizontal-relative:page;mso-position-vertical-relative:page;mso-width-percent:941;mso-height-percent:121;mso-top-percent:23" coordorigin="" coordsize="73152,12161" o:gfxdata="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">
+                  <v:group w14:anchorId="4BA43DF3" id="Group 149" o:spid="_x0000_s1026" style="position:absolute;margin-left:0;margin-top:0;width:8in;height:95.7pt;z-index:251662336;mso-width-percent:941;mso-height-percent:121;mso-top-percent:23;mso-position-horizontal:center;mso-position-horizontal-relative:page;mso-position-vertical-relative:page;mso-width-percent:941;mso-height-percent:121;mso-top-percent:23" coordorigin="" coordsize="73152,12161" o:gfxdata="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">
                     <v:shape id="Rectangle 51" o:spid="_x0000_s1027" style="position:absolute;width:73152;height:11303;visibility:visible;mso-wrap-style:square;v-text-anchor:middle" coordsize="7312660,1129665" o:gfxdata="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" path="m,l7312660,r,1129665l3619500,733425,,1091565,,xe" fillcolor="#4472c4 [3204]" stroked="f" strokeweight="1pt">
                       <v:stroke joinstyle="miter"/>
                       <v:path arrowok="t" o:connecttype="custom" o:connectlocs="0,0;7315200,0;7315200,1130373;3620757,733885;0,1092249;0,0" o:connectangles="0,0,0,0,0,0"/>
@@ -1403,6 +1403,14 @@
           <w:szCs w:val="24"/>
         </w:rPr>
       </w:pPr>
+      <w:r>
+        <w:rPr>
+          <w:rFonts w:ascii="Times New Roman" w:hAnsi="Times New Roman" w:cs="Times New Roman"/>
+          <w:sz w:val="24"/>
+          <w:szCs w:val="24"/>
+        </w:rPr>
+        <w:t>Describe the core features of the admin class</w:t>
+      </w:r>
     </w:p>
     <w:p>
       <w:pPr>
@@ -1445,6 +1453,14 @@
           <w:szCs w:val="24"/>
         </w:rPr>
       </w:pPr>
+      <w:r>
+        <w:rPr>
+          <w:rFonts w:ascii="Times New Roman" w:hAnsi="Times New Roman" w:cs="Times New Roman"/>
+          <w:sz w:val="24"/>
+          <w:szCs w:val="24"/>
+        </w:rPr>
+        <w:t>Describe the core feature of the bank official class</w:t>
+      </w:r>
     </w:p>
     <w:p>
       <w:pPr>
@@ -1474,6 +1490,30 @@
     </w:p>
     <w:p>
       <w:pPr>
+        <w:pStyle w:val="ListParagraph"/>
+        <w:numPr>
+          <w:ilvl w:val="1"/>
+          <w:numId w:val="1"/>
+        </w:numPr>
+        <w:rPr>
+          <w:rFonts w:ascii="Times New Roman" w:hAnsi="Times New Roman" w:cs="Times New Roman"/>
+          <w:b/>
+          <w:bCs/>
+          <w:sz w:val="24"/>
+          <w:szCs w:val="24"/>
+        </w:rPr>
+      </w:pPr>
+      <w:r>
+        <w:rPr>
+          <w:rFonts w:ascii="Times New Roman" w:hAnsi="Times New Roman" w:cs="Times New Roman"/>
+          <w:sz w:val="24"/>
+          <w:szCs w:val="24"/>
+        </w:rPr>
+        <w:t>Describe the core features of the bank member class</w:t>
+      </w:r>
+    </w:p>
+    <w:p>
+      <w:pPr>
         <w:rPr>
           <w:rFonts w:ascii="Times New Roman" w:hAnsi="Times New Roman" w:cs="Times New Roman"/>
           <w:b/>
@@ -1877,270 +1917,303 @@
       <w:pPr>
         <w:rPr>
           <w:rFonts w:ascii="Times New Roman" w:hAnsi="Times New Roman" w:cs="Times New Roman"/>
-          <w:b/>
-          <w:bCs/>
-          <w:sz w:val="24"/>
-          <w:szCs w:val="24"/>
-        </w:rPr>
-      </w:pPr>
-    </w:p>
-    <w:p>
-      <w:pPr>
-        <w:rPr>
-          <w:rFonts w:ascii="Times New Roman" w:hAnsi="Times New Roman" w:cs="Times New Roman"/>
-          <w:b/>
-          <w:bCs/>
-          <w:sz w:val="24"/>
-          <w:szCs w:val="24"/>
-        </w:rPr>
-      </w:pPr>
-    </w:p>
-    <w:p>
-      <w:pPr>
-        <w:rPr>
-          <w:rFonts w:ascii="Times New Roman" w:hAnsi="Times New Roman" w:cs="Times New Roman"/>
-          <w:b/>
-          <w:bCs/>
-          <w:sz w:val="24"/>
-          <w:szCs w:val="24"/>
-        </w:rPr>
-      </w:pPr>
-    </w:p>
-    <w:p>
-      <w:pPr>
-        <w:rPr>
-          <w:rFonts w:ascii="Times New Roman" w:hAnsi="Times New Roman" w:cs="Times New Roman"/>
-          <w:b/>
-          <w:bCs/>
-          <w:sz w:val="24"/>
-          <w:szCs w:val="24"/>
-        </w:rPr>
-      </w:pPr>
-    </w:p>
-    <w:p>
-      <w:pPr>
-        <w:rPr>
-          <w:rFonts w:ascii="Times New Roman" w:hAnsi="Times New Roman" w:cs="Times New Roman"/>
-          <w:b/>
-          <w:bCs/>
-          <w:sz w:val="24"/>
-          <w:szCs w:val="24"/>
-        </w:rPr>
-      </w:pPr>
-    </w:p>
-    <w:p>
-      <w:pPr>
-        <w:rPr>
-          <w:rFonts w:ascii="Times New Roman" w:hAnsi="Times New Roman" w:cs="Times New Roman"/>
-          <w:b/>
-          <w:bCs/>
-          <w:sz w:val="24"/>
-          <w:szCs w:val="24"/>
-        </w:rPr>
-      </w:pPr>
-    </w:p>
-    <w:p>
-      <w:pPr>
-        <w:rPr>
-          <w:rFonts w:ascii="Times New Roman" w:hAnsi="Times New Roman" w:cs="Times New Roman"/>
-          <w:b/>
-          <w:bCs/>
-          <w:sz w:val="24"/>
-          <w:szCs w:val="24"/>
-        </w:rPr>
-      </w:pPr>
-    </w:p>
-    <w:p>
-      <w:pPr>
-        <w:rPr>
-          <w:rFonts w:ascii="Times New Roman" w:hAnsi="Times New Roman" w:cs="Times New Roman"/>
-          <w:b/>
-          <w:bCs/>
-          <w:sz w:val="24"/>
-          <w:szCs w:val="24"/>
-        </w:rPr>
-      </w:pPr>
-    </w:p>
-    <w:p>
-      <w:pPr>
-        <w:rPr>
-          <w:rFonts w:ascii="Times New Roman" w:hAnsi="Times New Roman" w:cs="Times New Roman"/>
-          <w:b/>
-          <w:bCs/>
-          <w:sz w:val="24"/>
-          <w:szCs w:val="24"/>
-        </w:rPr>
-      </w:pPr>
-    </w:p>
-    <w:p>
-      <w:pPr>
-        <w:rPr>
-          <w:rFonts w:ascii="Times New Roman" w:hAnsi="Times New Roman" w:cs="Times New Roman"/>
-          <w:b/>
-          <w:bCs/>
-          <w:sz w:val="24"/>
-          <w:szCs w:val="24"/>
-        </w:rPr>
-      </w:pPr>
-    </w:p>
-    <w:p>
-      <w:pPr>
-        <w:rPr>
-          <w:rFonts w:ascii="Times New Roman" w:hAnsi="Times New Roman" w:cs="Times New Roman"/>
-          <w:b/>
-          <w:bCs/>
-          <w:sz w:val="24"/>
-          <w:szCs w:val="24"/>
-        </w:rPr>
-      </w:pPr>
-    </w:p>
-    <w:p>
-      <w:pPr>
-        <w:rPr>
-          <w:rFonts w:ascii="Times New Roman" w:hAnsi="Times New Roman" w:cs="Times New Roman"/>
-          <w:b/>
-          <w:bCs/>
-          <w:sz w:val="24"/>
-          <w:szCs w:val="24"/>
-        </w:rPr>
-      </w:pPr>
-    </w:p>
-    <w:p>
-      <w:pPr>
-        <w:rPr>
-          <w:rFonts w:ascii="Times New Roman" w:hAnsi="Times New Roman" w:cs="Times New Roman"/>
-          <w:b/>
-          <w:bCs/>
-          <w:sz w:val="24"/>
-          <w:szCs w:val="24"/>
-        </w:rPr>
-      </w:pPr>
-    </w:p>
-    <w:p>
-      <w:pPr>
-        <w:rPr>
-          <w:rFonts w:ascii="Times New Roman" w:hAnsi="Times New Roman" w:cs="Times New Roman"/>
-          <w:b/>
-          <w:bCs/>
-          <w:sz w:val="24"/>
-          <w:szCs w:val="24"/>
-        </w:rPr>
-      </w:pPr>
-    </w:p>
-    <w:p>
-      <w:pPr>
-        <w:rPr>
-          <w:rFonts w:ascii="Times New Roman" w:hAnsi="Times New Roman" w:cs="Times New Roman"/>
-          <w:b/>
-          <w:bCs/>
-          <w:sz w:val="24"/>
-          <w:szCs w:val="24"/>
-        </w:rPr>
-      </w:pPr>
-    </w:p>
-    <w:p>
-      <w:pPr>
-        <w:rPr>
-          <w:rFonts w:ascii="Times New Roman" w:hAnsi="Times New Roman" w:cs="Times New Roman"/>
-          <w:b/>
-          <w:bCs/>
-          <w:sz w:val="24"/>
-          <w:szCs w:val="24"/>
-        </w:rPr>
-      </w:pPr>
-    </w:p>
-    <w:p>
-      <w:pPr>
-        <w:rPr>
-          <w:rFonts w:ascii="Times New Roman" w:hAnsi="Times New Roman" w:cs="Times New Roman"/>
-          <w:b/>
-          <w:bCs/>
-          <w:sz w:val="24"/>
-          <w:szCs w:val="24"/>
-        </w:rPr>
-      </w:pPr>
-    </w:p>
-    <w:p>
-      <w:pPr>
-        <w:rPr>
-          <w:rFonts w:ascii="Times New Roman" w:hAnsi="Times New Roman" w:cs="Times New Roman"/>
-          <w:b/>
-          <w:bCs/>
-          <w:sz w:val="24"/>
-          <w:szCs w:val="24"/>
-        </w:rPr>
-      </w:pPr>
-    </w:p>
-    <w:p>
-      <w:pPr>
-        <w:rPr>
-          <w:rFonts w:ascii="Times New Roman" w:hAnsi="Times New Roman" w:cs="Times New Roman"/>
-          <w:b/>
-          <w:bCs/>
-          <w:sz w:val="24"/>
-          <w:szCs w:val="24"/>
-        </w:rPr>
-      </w:pPr>
-    </w:p>
-    <w:p>
-      <w:pPr>
-        <w:rPr>
-          <w:rFonts w:ascii="Times New Roman" w:hAnsi="Times New Roman" w:cs="Times New Roman"/>
-          <w:b/>
-          <w:bCs/>
-          <w:sz w:val="24"/>
-          <w:szCs w:val="24"/>
-        </w:rPr>
-      </w:pPr>
-    </w:p>
-    <w:p>
-      <w:pPr>
-        <w:rPr>
-          <w:rFonts w:ascii="Times New Roman" w:hAnsi="Times New Roman" w:cs="Times New Roman"/>
-          <w:b/>
-          <w:bCs/>
-          <w:sz w:val="24"/>
-          <w:szCs w:val="24"/>
-        </w:rPr>
-      </w:pPr>
-    </w:p>
-    <w:p>
-      <w:pPr>
-        <w:rPr>
-          <w:rFonts w:ascii="Times New Roman" w:hAnsi="Times New Roman" w:cs="Times New Roman"/>
-          <w:b/>
-          <w:bCs/>
-          <w:sz w:val="24"/>
-          <w:szCs w:val="24"/>
-        </w:rPr>
-      </w:pPr>
-    </w:p>
-    <w:p>
-      <w:pPr>
-        <w:rPr>
-          <w:rFonts w:ascii="Times New Roman" w:hAnsi="Times New Roman" w:cs="Times New Roman"/>
-          <w:b/>
-          <w:bCs/>
-          <w:sz w:val="24"/>
-          <w:szCs w:val="24"/>
-        </w:rPr>
-      </w:pPr>
-    </w:p>
-    <w:p>
-      <w:pPr>
-        <w:rPr>
-          <w:rFonts w:ascii="Times New Roman" w:hAnsi="Times New Roman" w:cs="Times New Roman"/>
-          <w:sz w:val="28"/>
-          <w:szCs w:val="28"/>
+          <w:sz w:val="24"/>
+          <w:szCs w:val="24"/>
         </w:rPr>
       </w:pPr>
       <w:r>
         <w:rPr>
           <w:rFonts w:ascii="Times New Roman" w:hAnsi="Times New Roman" w:cs="Times New Roman"/>
-          <w:sz w:val="28"/>
-          <w:szCs w:val="28"/>
-        </w:rPr>
-        <w:lastRenderedPageBreak/>
+          <w:sz w:val="24"/>
+          <w:szCs w:val="24"/>
+        </w:rPr>
+        <w:t xml:space="preserve">Include a description/information about the data structures used in this program, and a summary table </w:t>
+      </w:r>
+    </w:p>
+    <w:p>
+      <w:pPr>
+        <w:rPr>
+          <w:rFonts w:ascii="Times New Roman" w:hAnsi="Times New Roman" w:cs="Times New Roman"/>
+          <w:sz w:val="24"/>
+          <w:szCs w:val="24"/>
+        </w:rPr>
+      </w:pPr>
+      <w:r>
+        <w:rPr>
+          <w:rFonts w:ascii="Times New Roman" w:hAnsi="Times New Roman" w:cs="Times New Roman"/>
+          <w:sz w:val="24"/>
+          <w:szCs w:val="24"/>
+        </w:rPr>
+        <w:t>Include justification for the use of each data structure (complexity analysis and alternitives)</w:t>
+      </w:r>
+    </w:p>
+    <w:p>
+      <w:pPr>
+        <w:rPr>
+          <w:rFonts w:ascii="Times New Roman" w:hAnsi="Times New Roman" w:cs="Times New Roman"/>
+          <w:b/>
+          <w:bCs/>
+          <w:sz w:val="24"/>
+          <w:szCs w:val="24"/>
+        </w:rPr>
+      </w:pPr>
+    </w:p>
+    <w:p>
+      <w:pPr>
+        <w:rPr>
+          <w:rFonts w:ascii="Times New Roman" w:hAnsi="Times New Roman" w:cs="Times New Roman"/>
+          <w:b/>
+          <w:bCs/>
+          <w:sz w:val="24"/>
+          <w:szCs w:val="24"/>
+        </w:rPr>
+      </w:pPr>
+    </w:p>
+    <w:p>
+      <w:pPr>
+        <w:rPr>
+          <w:rFonts w:ascii="Times New Roman" w:hAnsi="Times New Roman" w:cs="Times New Roman"/>
+          <w:b/>
+          <w:bCs/>
+          <w:sz w:val="24"/>
+          <w:szCs w:val="24"/>
+        </w:rPr>
+      </w:pPr>
+    </w:p>
+    <w:p>
+      <w:pPr>
+        <w:rPr>
+          <w:rFonts w:ascii="Times New Roman" w:hAnsi="Times New Roman" w:cs="Times New Roman"/>
+          <w:b/>
+          <w:bCs/>
+          <w:sz w:val="24"/>
+          <w:szCs w:val="24"/>
+        </w:rPr>
+      </w:pPr>
+    </w:p>
+    <w:p>
+      <w:pPr>
+        <w:rPr>
+          <w:rFonts w:ascii="Times New Roman" w:hAnsi="Times New Roman" w:cs="Times New Roman"/>
+          <w:b/>
+          <w:bCs/>
+          <w:sz w:val="24"/>
+          <w:szCs w:val="24"/>
+        </w:rPr>
+      </w:pPr>
+    </w:p>
+    <w:p>
+      <w:pPr>
+        <w:rPr>
+          <w:rFonts w:ascii="Times New Roman" w:hAnsi="Times New Roman" w:cs="Times New Roman"/>
+          <w:b/>
+          <w:bCs/>
+          <w:sz w:val="24"/>
+          <w:szCs w:val="24"/>
+        </w:rPr>
+      </w:pPr>
+    </w:p>
+    <w:p>
+      <w:pPr>
+        <w:rPr>
+          <w:rFonts w:ascii="Times New Roman" w:hAnsi="Times New Roman" w:cs="Times New Roman"/>
+          <w:b/>
+          <w:bCs/>
+          <w:sz w:val="24"/>
+          <w:szCs w:val="24"/>
+        </w:rPr>
+      </w:pPr>
+    </w:p>
+    <w:p>
+      <w:pPr>
+        <w:rPr>
+          <w:rFonts w:ascii="Times New Roman" w:hAnsi="Times New Roman" w:cs="Times New Roman"/>
+          <w:b/>
+          <w:bCs/>
+          <w:sz w:val="24"/>
+          <w:szCs w:val="24"/>
+        </w:rPr>
+      </w:pPr>
+    </w:p>
+    <w:p>
+      <w:pPr>
+        <w:rPr>
+          <w:rFonts w:ascii="Times New Roman" w:hAnsi="Times New Roman" w:cs="Times New Roman"/>
+          <w:b/>
+          <w:bCs/>
+          <w:sz w:val="24"/>
+          <w:szCs w:val="24"/>
+        </w:rPr>
+      </w:pPr>
+    </w:p>
+    <w:p>
+      <w:pPr>
+        <w:rPr>
+          <w:rFonts w:ascii="Times New Roman" w:hAnsi="Times New Roman" w:cs="Times New Roman"/>
+          <w:b/>
+          <w:bCs/>
+          <w:sz w:val="24"/>
+          <w:szCs w:val="24"/>
+        </w:rPr>
+      </w:pPr>
+    </w:p>
+    <w:p>
+      <w:pPr>
+        <w:rPr>
+          <w:rFonts w:ascii="Times New Roman" w:hAnsi="Times New Roman" w:cs="Times New Roman"/>
+          <w:b/>
+          <w:bCs/>
+          <w:sz w:val="24"/>
+          <w:szCs w:val="24"/>
+        </w:rPr>
+      </w:pPr>
+    </w:p>
+    <w:p>
+      <w:pPr>
+        <w:rPr>
+          <w:rFonts w:ascii="Times New Roman" w:hAnsi="Times New Roman" w:cs="Times New Roman"/>
+          <w:b/>
+          <w:bCs/>
+          <w:sz w:val="24"/>
+          <w:szCs w:val="24"/>
+        </w:rPr>
+      </w:pPr>
+    </w:p>
+    <w:p>
+      <w:pPr>
+        <w:rPr>
+          <w:rFonts w:ascii="Times New Roman" w:hAnsi="Times New Roman" w:cs="Times New Roman"/>
+          <w:b/>
+          <w:bCs/>
+          <w:sz w:val="24"/>
+          <w:szCs w:val="24"/>
+        </w:rPr>
+      </w:pPr>
+    </w:p>
+    <w:p>
+      <w:pPr>
+        <w:rPr>
+          <w:rFonts w:ascii="Times New Roman" w:hAnsi="Times New Roman" w:cs="Times New Roman"/>
+          <w:b/>
+          <w:bCs/>
+          <w:sz w:val="24"/>
+          <w:szCs w:val="24"/>
+        </w:rPr>
+      </w:pPr>
+    </w:p>
+    <w:p>
+      <w:pPr>
+        <w:rPr>
+          <w:rFonts w:ascii="Times New Roman" w:hAnsi="Times New Roman" w:cs="Times New Roman"/>
+          <w:b/>
+          <w:bCs/>
+          <w:sz w:val="24"/>
+          <w:szCs w:val="24"/>
+        </w:rPr>
+      </w:pPr>
+    </w:p>
+    <w:p>
+      <w:pPr>
+        <w:rPr>
+          <w:rFonts w:ascii="Times New Roman" w:hAnsi="Times New Roman" w:cs="Times New Roman"/>
+          <w:b/>
+          <w:bCs/>
+          <w:sz w:val="24"/>
+          <w:szCs w:val="24"/>
+        </w:rPr>
+      </w:pPr>
+    </w:p>
+    <w:p>
+      <w:pPr>
+        <w:rPr>
+          <w:rFonts w:ascii="Times New Roman" w:hAnsi="Times New Roman" w:cs="Times New Roman"/>
+          <w:b/>
+          <w:bCs/>
+          <w:sz w:val="24"/>
+          <w:szCs w:val="24"/>
+        </w:rPr>
+      </w:pPr>
+    </w:p>
+    <w:p>
+      <w:pPr>
+        <w:rPr>
+          <w:rFonts w:ascii="Times New Roman" w:hAnsi="Times New Roman" w:cs="Times New Roman"/>
+          <w:b/>
+          <w:bCs/>
+          <w:sz w:val="24"/>
+          <w:szCs w:val="24"/>
+        </w:rPr>
+      </w:pPr>
+    </w:p>
+    <w:p>
+      <w:pPr>
+        <w:rPr>
+          <w:rFonts w:ascii="Times New Roman" w:hAnsi="Times New Roman" w:cs="Times New Roman"/>
+          <w:b/>
+          <w:bCs/>
+          <w:sz w:val="24"/>
+          <w:szCs w:val="24"/>
+        </w:rPr>
+      </w:pPr>
+    </w:p>
+    <w:p>
+      <w:pPr>
+        <w:rPr>
+          <w:rFonts w:ascii="Times New Roman" w:hAnsi="Times New Roman" w:cs="Times New Roman"/>
+          <w:b/>
+          <w:bCs/>
+          <w:sz w:val="24"/>
+          <w:szCs w:val="24"/>
+        </w:rPr>
+      </w:pPr>
+    </w:p>
+    <w:p>
+      <w:pPr>
+        <w:rPr>
+          <w:rFonts w:ascii="Times New Roman" w:hAnsi="Times New Roman" w:cs="Times New Roman"/>
+          <w:b/>
+          <w:bCs/>
+          <w:sz w:val="24"/>
+          <w:szCs w:val="24"/>
+        </w:rPr>
+      </w:pPr>
+    </w:p>
+    <w:p>
+      <w:pPr>
+        <w:rPr>
+          <w:rFonts w:ascii="Times New Roman" w:hAnsi="Times New Roman" w:cs="Times New Roman"/>
+          <w:b/>
+          <w:bCs/>
+          <w:sz w:val="24"/>
+          <w:szCs w:val="24"/>
+        </w:rPr>
+      </w:pPr>
+    </w:p>
+    <w:p>
+      <w:pPr>
+        <w:rPr>
+          <w:rFonts w:ascii="Times New Roman" w:hAnsi="Times New Roman" w:cs="Times New Roman"/>
+          <w:b/>
+          <w:bCs/>
+          <w:sz w:val="24"/>
+          <w:szCs w:val="24"/>
+        </w:rPr>
+      </w:pPr>
+    </w:p>
+    <w:p>
+      <w:pPr>
+        <w:rPr>
+          <w:rFonts w:ascii="Times New Roman" w:hAnsi="Times New Roman" w:cs="Times New Roman"/>
+          <w:sz w:val="28"/>
+          <w:szCs w:val="28"/>
+        </w:rPr>
+      </w:pPr>
+      <w:r>
+        <w:rPr>
+          <w:rFonts w:ascii="Times New Roman" w:hAnsi="Times New Roman" w:cs="Times New Roman"/>
+          <w:sz w:val="28"/>
+          <w:szCs w:val="28"/>
+        </w:rPr>
         <w:t>Compile Instructions</w:t>
       </w:r>
     </w:p>

</xml_diff>

<commit_message>
filled out core features section
</commit_message>
<xml_diff>
--- a/CSCFinalProjectDoc.docx
+++ b/CSCFinalProjectDoc.docx
@@ -266,7 +266,7 @@
               </mc:Choice>
               <mc:Fallback>
                 <w:pict>
-                  <v:group w14:anchorId="4BA43DF3" id="Group 149" o:spid="_x0000_s1026" style="position:absolute;margin-left:0;margin-top:0;width:8in;height:95.7pt;z-index:251662336;mso-width-percent:941;mso-height-percent:121;mso-top-percent:23;mso-position-horizontal:center;mso-position-horizontal-relative:page;mso-position-vertical-relative:page;mso-width-percent:941;mso-height-percent:121;mso-top-percent:23" coordorigin="" coordsize="73152,12161" o:gfxdata="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">
+                  <v:group w14:anchorId="4A695837" id="Group 149" o:spid="_x0000_s1026" style="position:absolute;margin-left:0;margin-top:0;width:8in;height:95.7pt;z-index:251662336;mso-width-percent:941;mso-height-percent:121;mso-top-percent:23;mso-position-horizontal:center;mso-position-horizontal-relative:page;mso-position-vertical-relative:page;mso-width-percent:941;mso-height-percent:121;mso-top-percent:23" coordorigin="" coordsize="73152,12161" o:gfxdata="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">
                     <v:shape id="Rectangle 51" o:spid="_x0000_s1027" style="position:absolute;width:73152;height:11303;visibility:visible;mso-wrap-style:square;v-text-anchor:middle" coordsize="7312660,1129665" o:gfxdata="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" path="m,l7312660,r,1129665l3619500,733425,,1091565,,xe" fillcolor="#4472c4 [3204]" stroked="f" strokeweight="1pt">
                       <v:stroke joinstyle="miter"/>
                       <v:path arrowok="t" o:connecttype="custom" o:connectlocs="0,0;7315200,0;7315200,1130373;3620757,733885;0,1092249;0,0" o:connectangles="0,0,0,0,0,0"/>
@@ -1057,6 +1057,87 @@
         </w:rPr>
         <w:t>Program Features</w:t>
       </w:r>
+      <w:r>
+        <w:rPr>
+          <w:rFonts w:ascii="Times New Roman" w:hAnsi="Times New Roman" w:cs="Times New Roman"/>
+          <w:sz w:val="28"/>
+          <w:szCs w:val="28"/>
+        </w:rPr>
+        <w:tab/>
+      </w:r>
+      <w:r>
+        <w:rPr>
+          <w:rFonts w:ascii="Times New Roman" w:hAnsi="Times New Roman" w:cs="Times New Roman"/>
+          <w:sz w:val="28"/>
+          <w:szCs w:val="28"/>
+        </w:rPr>
+        <w:tab/>
+      </w:r>
+      <w:r>
+        <w:rPr>
+          <w:rFonts w:ascii="Times New Roman" w:hAnsi="Times New Roman" w:cs="Times New Roman"/>
+          <w:sz w:val="28"/>
+          <w:szCs w:val="28"/>
+        </w:rPr>
+        <w:tab/>
+      </w:r>
+      <w:r>
+        <w:rPr>
+          <w:rFonts w:ascii="Times New Roman" w:hAnsi="Times New Roman" w:cs="Times New Roman"/>
+          <w:sz w:val="28"/>
+          <w:szCs w:val="28"/>
+        </w:rPr>
+        <w:tab/>
+      </w:r>
+      <w:r>
+        <w:rPr>
+          <w:rFonts w:ascii="Times New Roman" w:hAnsi="Times New Roman" w:cs="Times New Roman"/>
+          <w:sz w:val="28"/>
+          <w:szCs w:val="28"/>
+        </w:rPr>
+        <w:tab/>
+      </w:r>
+      <w:r>
+        <w:rPr>
+          <w:rFonts w:ascii="Times New Roman" w:hAnsi="Times New Roman" w:cs="Times New Roman"/>
+          <w:sz w:val="28"/>
+          <w:szCs w:val="28"/>
+        </w:rPr>
+        <w:tab/>
+      </w:r>
+      <w:r>
+        <w:rPr>
+          <w:rFonts w:ascii="Times New Roman" w:hAnsi="Times New Roman" w:cs="Times New Roman"/>
+          <w:sz w:val="28"/>
+          <w:szCs w:val="28"/>
+        </w:rPr>
+        <w:tab/>
+      </w:r>
+      <w:r>
+        <w:rPr>
+          <w:rFonts w:ascii="Times New Roman" w:hAnsi="Times New Roman" w:cs="Times New Roman"/>
+          <w:sz w:val="28"/>
+          <w:szCs w:val="28"/>
+        </w:rPr>
+        <w:tab/>
+      </w:r>
+      <w:r>
+        <w:rPr>
+          <w:rFonts w:ascii="Times New Roman" w:hAnsi="Times New Roman" w:cs="Times New Roman"/>
+          <w:sz w:val="28"/>
+          <w:szCs w:val="28"/>
+        </w:rPr>
+        <w:tab/>
+      </w:r>
+      <w:r>
+        <w:rPr>
+          <w:rFonts w:ascii="Times New Roman" w:hAnsi="Times New Roman" w:cs="Times New Roman"/>
+          <w:sz w:val="28"/>
+          <w:szCs w:val="28"/>
+        </w:rPr>
+        <w:tab/>
+        <w:t>2</w:t>
+      </w:r>
     </w:p>
     <w:p>
       <w:pPr>
@@ -1346,6 +1427,7 @@
     </w:p>
     <w:p>
       <w:pPr>
+        <w:jc w:val="center"/>
         <w:rPr>
           <w:rFonts w:ascii="Times New Roman" w:hAnsi="Times New Roman" w:cs="Times New Roman"/>
           <w:sz w:val="28"/>
@@ -1359,7 +1441,86 @@
           <w:szCs w:val="28"/>
         </w:rPr>
         <w:lastRenderedPageBreak/>
+        <w:t>Disclaimer: Due to the limit on time not all features were able to be implemented</w:t>
+      </w:r>
+    </w:p>
+    <w:p>
+      <w:pPr>
+        <w:rPr>
+          <w:rFonts w:ascii="Times New Roman" w:hAnsi="Times New Roman" w:cs="Times New Roman"/>
+          <w:sz w:val="28"/>
+          <w:szCs w:val="28"/>
+        </w:rPr>
+      </w:pPr>
+      <w:r>
+        <w:rPr>
+          <w:rFonts w:ascii="Times New Roman" w:hAnsi="Times New Roman" w:cs="Times New Roman"/>
+          <w:sz w:val="28"/>
+          <w:szCs w:val="28"/>
+        </w:rPr>
         <w:t>Program Features</w:t>
+      </w:r>
+    </w:p>
+    <w:p>
+      <w:pPr>
+        <w:rPr>
+          <w:rFonts w:ascii="Times New Roman" w:hAnsi="Times New Roman" w:cs="Times New Roman"/>
+          <w:b/>
+          <w:bCs/>
+          <w:sz w:val="24"/>
+          <w:szCs w:val="24"/>
+        </w:rPr>
+      </w:pPr>
+      <w:r>
+        <w:rPr>
+          <w:rFonts w:ascii="Times New Roman" w:hAnsi="Times New Roman" w:cs="Times New Roman"/>
+          <w:b/>
+          <w:bCs/>
+          <w:sz w:val="24"/>
+          <w:szCs w:val="24"/>
+        </w:rPr>
+        <w:t>System Administrators</w:t>
+      </w:r>
+    </w:p>
+    <w:p>
+      <w:pPr>
+        <w:rPr>
+          <w:rFonts w:ascii="Times New Roman" w:hAnsi="Times New Roman" w:cs="Times New Roman"/>
+          <w:sz w:val="24"/>
+          <w:szCs w:val="24"/>
+        </w:rPr>
+      </w:pPr>
+      <w:r>
+        <w:rPr>
+          <w:rFonts w:ascii="Times New Roman" w:hAnsi="Times New Roman" w:cs="Times New Roman"/>
+          <w:sz w:val="24"/>
+          <w:szCs w:val="24"/>
+        </w:rPr>
+        <w:t xml:space="preserve">System administrator </w:t>
+      </w:r>
+      <w:r>
+        <w:rPr>
+          <w:rFonts w:ascii="Times New Roman" w:hAnsi="Times New Roman" w:cs="Times New Roman"/>
+          <w:sz w:val="24"/>
+          <w:szCs w:val="24"/>
+        </w:rPr>
+        <w:t>are</w:t>
+      </w:r>
+      <w:r>
+        <w:rPr>
+          <w:rFonts w:ascii="Times New Roman" w:hAnsi="Times New Roman" w:cs="Times New Roman"/>
+          <w:sz w:val="24"/>
+          <w:szCs w:val="24"/>
+        </w:rPr>
+        <w:t xml:space="preserve"> </w:t>
+      </w:r>
+      <w:r>
+        <w:rPr>
+          <w:rFonts w:ascii="Times New Roman" w:hAnsi="Times New Roman" w:cs="Times New Roman"/>
+          <w:sz w:val="24"/>
+          <w:szCs w:val="24"/>
+        </w:rPr>
+        <w:t>able to do the following:</w:t>
       </w:r>
     </w:p>
     <w:p>
@@ -1367,7 +1528,7 @@
         <w:pStyle w:val="ListParagraph"/>
         <w:numPr>
           <w:ilvl w:val="0"/>
-          <w:numId w:val="1"/>
+          <w:numId w:val="3"/>
         </w:numPr>
         <w:rPr>
           <w:rFonts w:ascii="Times New Roman" w:hAnsi="Times New Roman" w:cs="Times New Roman"/>
@@ -1380,12 +1541,10 @@
       <w:r>
         <w:rPr>
           <w:rFonts w:ascii="Times New Roman" w:hAnsi="Times New Roman" w:cs="Times New Roman"/>
-          <w:b/>
-          <w:bCs/>
-          <w:sz w:val="24"/>
-          <w:szCs w:val="24"/>
-        </w:rPr>
-        <w:t>System Administrators</w:t>
+          <w:sz w:val="24"/>
+          <w:szCs w:val="24"/>
+        </w:rPr>
+        <w:t>Configure Bank Official accounts:</w:t>
       </w:r>
     </w:p>
     <w:p>
@@ -1393,7 +1552,7 @@
         <w:pStyle w:val="ListParagraph"/>
         <w:numPr>
           <w:ilvl w:val="1"/>
-          <w:numId w:val="1"/>
+          <w:numId w:val="3"/>
         </w:numPr>
         <w:rPr>
           <w:rFonts w:ascii="Times New Roman" w:hAnsi="Times New Roman" w:cs="Times New Roman"/>
@@ -1409,7 +1568,31 @@
           <w:sz w:val="24"/>
           <w:szCs w:val="24"/>
         </w:rPr>
-        <w:t>Describe the core features of the admin class</w:t>
+        <w:t>Create bank official accounts</w:t>
+      </w:r>
+    </w:p>
+    <w:p>
+      <w:pPr>
+        <w:pStyle w:val="ListParagraph"/>
+        <w:numPr>
+          <w:ilvl w:val="1"/>
+          <w:numId w:val="3"/>
+        </w:numPr>
+        <w:rPr>
+          <w:rFonts w:ascii="Times New Roman" w:hAnsi="Times New Roman" w:cs="Times New Roman"/>
+          <w:b/>
+          <w:bCs/>
+          <w:sz w:val="24"/>
+          <w:szCs w:val="24"/>
+        </w:rPr>
+      </w:pPr>
+      <w:r>
+        <w:rPr>
+          <w:rFonts w:ascii="Times New Roman" w:hAnsi="Times New Roman" w:cs="Times New Roman"/>
+          <w:sz w:val="24"/>
+          <w:szCs w:val="24"/>
+        </w:rPr>
+        <w:t>Enable or disable bank official accounts, set the status of the accounts as good or bad</w:t>
       </w:r>
     </w:p>
     <w:p>
@@ -1417,7 +1600,7 @@
         <w:pStyle w:val="ListParagraph"/>
         <w:numPr>
           <w:ilvl w:val="0"/>
-          <w:numId w:val="1"/>
+          <w:numId w:val="3"/>
         </w:numPr>
         <w:rPr>
           <w:rFonts w:ascii="Times New Roman" w:hAnsi="Times New Roman" w:cs="Times New Roman"/>
@@ -1430,12 +1613,10 @@
       <w:r>
         <w:rPr>
           <w:rFonts w:ascii="Times New Roman" w:hAnsi="Times New Roman" w:cs="Times New Roman"/>
-          <w:b/>
-          <w:bCs/>
-          <w:sz w:val="24"/>
-          <w:szCs w:val="24"/>
-        </w:rPr>
-        <w:t>Bank Officials</w:t>
+          <w:sz w:val="24"/>
+          <w:szCs w:val="24"/>
+        </w:rPr>
+        <w:t>Configure Accounts</w:t>
       </w:r>
     </w:p>
     <w:p>
@@ -1443,7 +1624,7 @@
         <w:pStyle w:val="ListParagraph"/>
         <w:numPr>
           <w:ilvl w:val="1"/>
-          <w:numId w:val="1"/>
+          <w:numId w:val="3"/>
         </w:numPr>
         <w:rPr>
           <w:rFonts w:ascii="Times New Roman" w:hAnsi="Times New Roman" w:cs="Times New Roman"/>
@@ -1459,7 +1640,7 @@
           <w:sz w:val="24"/>
           <w:szCs w:val="24"/>
         </w:rPr>
-        <w:t>Describe the core feature of the bank official class</w:t>
+        <w:t>Create, delete, and/or modify the account types available to bank users</w:t>
       </w:r>
     </w:p>
     <w:p>
@@ -1467,7 +1648,7 @@
         <w:pStyle w:val="ListParagraph"/>
         <w:numPr>
           <w:ilvl w:val="0"/>
-          <w:numId w:val="1"/>
+          <w:numId w:val="3"/>
         </w:numPr>
         <w:rPr>
           <w:rFonts w:ascii="Times New Roman" w:hAnsi="Times New Roman" w:cs="Times New Roman"/>
@@ -1480,12 +1661,10 @@
       <w:r>
         <w:rPr>
           <w:rFonts w:ascii="Times New Roman" w:hAnsi="Times New Roman" w:cs="Times New Roman"/>
-          <w:b/>
-          <w:bCs/>
-          <w:sz w:val="24"/>
-          <w:szCs w:val="24"/>
-        </w:rPr>
-        <w:t>Bank Members</w:t>
+          <w:sz w:val="24"/>
+          <w:szCs w:val="24"/>
+        </w:rPr>
+        <w:t>Provide Bank Member Support:</w:t>
       </w:r>
     </w:p>
     <w:p>
@@ -1493,7 +1672,7 @@
         <w:pStyle w:val="ListParagraph"/>
         <w:numPr>
           <w:ilvl w:val="1"/>
-          <w:numId w:val="1"/>
+          <w:numId w:val="3"/>
         </w:numPr>
         <w:rPr>
           <w:rFonts w:ascii="Times New Roman" w:hAnsi="Times New Roman" w:cs="Times New Roman"/>
@@ -1509,277 +1688,765 @@
           <w:sz w:val="24"/>
           <w:szCs w:val="24"/>
         </w:rPr>
-        <w:t>Describe the core features of the bank member class</w:t>
-      </w:r>
-    </w:p>
-    <w:p>
-      <w:pPr>
-        <w:rPr>
-          <w:rFonts w:ascii="Times New Roman" w:hAnsi="Times New Roman" w:cs="Times New Roman"/>
-          <w:b/>
-          <w:bCs/>
-          <w:sz w:val="24"/>
-          <w:szCs w:val="24"/>
-        </w:rPr>
-      </w:pPr>
-    </w:p>
-    <w:p>
-      <w:pPr>
-        <w:rPr>
-          <w:rFonts w:ascii="Times New Roman" w:hAnsi="Times New Roman" w:cs="Times New Roman"/>
-          <w:b/>
-          <w:bCs/>
-          <w:sz w:val="24"/>
-          <w:szCs w:val="24"/>
-        </w:rPr>
-      </w:pPr>
-    </w:p>
-    <w:p>
-      <w:pPr>
-        <w:rPr>
-          <w:rFonts w:ascii="Times New Roman" w:hAnsi="Times New Roman" w:cs="Times New Roman"/>
-          <w:b/>
-          <w:bCs/>
-          <w:sz w:val="24"/>
-          <w:szCs w:val="24"/>
-        </w:rPr>
-      </w:pPr>
-    </w:p>
-    <w:p>
-      <w:pPr>
-        <w:rPr>
-          <w:rFonts w:ascii="Times New Roman" w:hAnsi="Times New Roman" w:cs="Times New Roman"/>
-          <w:b/>
-          <w:bCs/>
-          <w:sz w:val="24"/>
-          <w:szCs w:val="24"/>
-        </w:rPr>
-      </w:pPr>
-    </w:p>
-    <w:p>
-      <w:pPr>
-        <w:rPr>
-          <w:rFonts w:ascii="Times New Roman" w:hAnsi="Times New Roman" w:cs="Times New Roman"/>
-          <w:b/>
-          <w:bCs/>
-          <w:sz w:val="24"/>
-          <w:szCs w:val="24"/>
-        </w:rPr>
-      </w:pPr>
-    </w:p>
-    <w:p>
-      <w:pPr>
-        <w:rPr>
-          <w:rFonts w:ascii="Times New Roman" w:hAnsi="Times New Roman" w:cs="Times New Roman"/>
-          <w:b/>
-          <w:bCs/>
-          <w:sz w:val="24"/>
-          <w:szCs w:val="24"/>
-        </w:rPr>
-      </w:pPr>
-    </w:p>
-    <w:p>
-      <w:pPr>
-        <w:rPr>
-          <w:rFonts w:ascii="Times New Roman" w:hAnsi="Times New Roman" w:cs="Times New Roman"/>
-          <w:b/>
-          <w:bCs/>
-          <w:sz w:val="24"/>
-          <w:szCs w:val="24"/>
-        </w:rPr>
-      </w:pPr>
-    </w:p>
-    <w:p>
-      <w:pPr>
-        <w:rPr>
-          <w:rFonts w:ascii="Times New Roman" w:hAnsi="Times New Roman" w:cs="Times New Roman"/>
-          <w:b/>
-          <w:bCs/>
-          <w:sz w:val="24"/>
-          <w:szCs w:val="24"/>
-        </w:rPr>
-      </w:pPr>
-    </w:p>
-    <w:p>
-      <w:pPr>
-        <w:rPr>
-          <w:rFonts w:ascii="Times New Roman" w:hAnsi="Times New Roman" w:cs="Times New Roman"/>
-          <w:b/>
-          <w:bCs/>
-          <w:sz w:val="24"/>
-          <w:szCs w:val="24"/>
-        </w:rPr>
-      </w:pPr>
-    </w:p>
-    <w:p>
-      <w:pPr>
-        <w:rPr>
-          <w:rFonts w:ascii="Times New Roman" w:hAnsi="Times New Roman" w:cs="Times New Roman"/>
-          <w:b/>
-          <w:bCs/>
-          <w:sz w:val="24"/>
-          <w:szCs w:val="24"/>
-        </w:rPr>
-      </w:pPr>
-    </w:p>
-    <w:p>
-      <w:pPr>
-        <w:rPr>
-          <w:rFonts w:ascii="Times New Roman" w:hAnsi="Times New Roman" w:cs="Times New Roman"/>
-          <w:b/>
-          <w:bCs/>
-          <w:sz w:val="24"/>
-          <w:szCs w:val="24"/>
-        </w:rPr>
-      </w:pPr>
-    </w:p>
-    <w:p>
-      <w:pPr>
-        <w:rPr>
-          <w:rFonts w:ascii="Times New Roman" w:hAnsi="Times New Roman" w:cs="Times New Roman"/>
-          <w:b/>
-          <w:bCs/>
-          <w:sz w:val="24"/>
-          <w:szCs w:val="24"/>
-        </w:rPr>
-      </w:pPr>
-    </w:p>
-    <w:p>
-      <w:pPr>
-        <w:rPr>
-          <w:rFonts w:ascii="Times New Roman" w:hAnsi="Times New Roman" w:cs="Times New Roman"/>
-          <w:b/>
-          <w:bCs/>
-          <w:sz w:val="24"/>
-          <w:szCs w:val="24"/>
-        </w:rPr>
-      </w:pPr>
-    </w:p>
-    <w:p>
-      <w:pPr>
-        <w:rPr>
-          <w:rFonts w:ascii="Times New Roman" w:hAnsi="Times New Roman" w:cs="Times New Roman"/>
-          <w:b/>
-          <w:bCs/>
-          <w:sz w:val="24"/>
-          <w:szCs w:val="24"/>
-        </w:rPr>
-      </w:pPr>
-    </w:p>
-    <w:p>
-      <w:pPr>
-        <w:rPr>
-          <w:rFonts w:ascii="Times New Roman" w:hAnsi="Times New Roman" w:cs="Times New Roman"/>
-          <w:b/>
-          <w:bCs/>
-          <w:sz w:val="24"/>
-          <w:szCs w:val="24"/>
-        </w:rPr>
-      </w:pPr>
-    </w:p>
-    <w:p>
-      <w:pPr>
-        <w:rPr>
-          <w:rFonts w:ascii="Times New Roman" w:hAnsi="Times New Roman" w:cs="Times New Roman"/>
-          <w:b/>
-          <w:bCs/>
-          <w:sz w:val="24"/>
-          <w:szCs w:val="24"/>
-        </w:rPr>
-      </w:pPr>
-    </w:p>
-    <w:p>
-      <w:pPr>
-        <w:rPr>
-          <w:rFonts w:ascii="Times New Roman" w:hAnsi="Times New Roman" w:cs="Times New Roman"/>
-          <w:b/>
-          <w:bCs/>
-          <w:sz w:val="24"/>
-          <w:szCs w:val="24"/>
-        </w:rPr>
-      </w:pPr>
-    </w:p>
-    <w:p>
-      <w:pPr>
-        <w:rPr>
-          <w:rFonts w:ascii="Times New Roman" w:hAnsi="Times New Roman" w:cs="Times New Roman"/>
-          <w:b/>
-          <w:bCs/>
-          <w:sz w:val="24"/>
-          <w:szCs w:val="24"/>
-        </w:rPr>
-      </w:pPr>
-    </w:p>
-    <w:p>
-      <w:pPr>
-        <w:rPr>
-          <w:rFonts w:ascii="Times New Roman" w:hAnsi="Times New Roman" w:cs="Times New Roman"/>
-          <w:b/>
-          <w:bCs/>
-          <w:sz w:val="24"/>
-          <w:szCs w:val="24"/>
-        </w:rPr>
-      </w:pPr>
-    </w:p>
-    <w:p>
-      <w:pPr>
-        <w:rPr>
-          <w:rFonts w:ascii="Times New Roman" w:hAnsi="Times New Roman" w:cs="Times New Roman"/>
-          <w:b/>
-          <w:bCs/>
-          <w:sz w:val="24"/>
-          <w:szCs w:val="24"/>
-        </w:rPr>
-      </w:pPr>
-    </w:p>
-    <w:p>
-      <w:pPr>
-        <w:rPr>
-          <w:rFonts w:ascii="Times New Roman" w:hAnsi="Times New Roman" w:cs="Times New Roman"/>
-          <w:b/>
-          <w:bCs/>
-          <w:sz w:val="24"/>
-          <w:szCs w:val="24"/>
-        </w:rPr>
-      </w:pPr>
-    </w:p>
-    <w:p>
-      <w:pPr>
-        <w:rPr>
-          <w:rFonts w:ascii="Times New Roman" w:hAnsi="Times New Roman" w:cs="Times New Roman"/>
-          <w:b/>
-          <w:bCs/>
-          <w:sz w:val="24"/>
-          <w:szCs w:val="24"/>
-        </w:rPr>
-      </w:pPr>
-    </w:p>
-    <w:p>
-      <w:pPr>
-        <w:rPr>
-          <w:rFonts w:ascii="Times New Roman" w:hAnsi="Times New Roman" w:cs="Times New Roman"/>
-          <w:b/>
-          <w:bCs/>
-          <w:sz w:val="24"/>
-          <w:szCs w:val="24"/>
-        </w:rPr>
-      </w:pPr>
-    </w:p>
-    <w:p>
-      <w:pPr>
-        <w:rPr>
-          <w:rFonts w:ascii="Times New Roman" w:hAnsi="Times New Roman" w:cs="Times New Roman"/>
-          <w:sz w:val="28"/>
-          <w:szCs w:val="28"/>
-        </w:rPr>
-      </w:pPr>
-      <w:r>
-        <w:rPr>
-          <w:rFonts w:ascii="Times New Roman" w:hAnsi="Times New Roman" w:cs="Times New Roman"/>
-          <w:sz w:val="28"/>
-          <w:szCs w:val="28"/>
-        </w:rPr>
-        <w:lastRenderedPageBreak/>
+        <w:t>Retrieve any user’s login ID</w:t>
+      </w:r>
+    </w:p>
+    <w:p>
+      <w:pPr>
+        <w:pStyle w:val="ListParagraph"/>
+        <w:numPr>
+          <w:ilvl w:val="1"/>
+          <w:numId w:val="3"/>
+        </w:numPr>
+        <w:rPr>
+          <w:rFonts w:ascii="Times New Roman" w:hAnsi="Times New Roman" w:cs="Times New Roman"/>
+          <w:b/>
+          <w:bCs/>
+          <w:sz w:val="24"/>
+          <w:szCs w:val="24"/>
+        </w:rPr>
+      </w:pPr>
+      <w:r>
+        <w:rPr>
+          <w:rFonts w:ascii="Times New Roman" w:hAnsi="Times New Roman" w:cs="Times New Roman"/>
+          <w:sz w:val="24"/>
+          <w:szCs w:val="24"/>
+        </w:rPr>
+        <w:t>Reset the password for any user</w:t>
+      </w:r>
+    </w:p>
+    <w:p>
+      <w:pPr>
+        <w:rPr>
+          <w:rFonts w:ascii="Times New Roman" w:hAnsi="Times New Roman" w:cs="Times New Roman"/>
+          <w:b/>
+          <w:bCs/>
+          <w:sz w:val="24"/>
+          <w:szCs w:val="24"/>
+        </w:rPr>
+      </w:pPr>
+      <w:r>
+        <w:rPr>
+          <w:rFonts w:ascii="Times New Roman" w:hAnsi="Times New Roman" w:cs="Times New Roman"/>
+          <w:b/>
+          <w:bCs/>
+          <w:sz w:val="24"/>
+          <w:szCs w:val="24"/>
+        </w:rPr>
+        <w:t>Bank Officials</w:t>
+      </w:r>
+    </w:p>
+    <w:p>
+      <w:pPr>
+        <w:rPr>
+          <w:rFonts w:ascii="Times New Roman" w:hAnsi="Times New Roman" w:cs="Times New Roman"/>
+          <w:sz w:val="24"/>
+          <w:szCs w:val="24"/>
+        </w:rPr>
+      </w:pPr>
+      <w:r>
+        <w:rPr>
+          <w:rFonts w:ascii="Times New Roman" w:hAnsi="Times New Roman" w:cs="Times New Roman"/>
+          <w:sz w:val="24"/>
+          <w:szCs w:val="24"/>
+        </w:rPr>
+        <w:t xml:space="preserve">Bank Official users </w:t>
+      </w:r>
+      <w:r>
+        <w:rPr>
+          <w:rFonts w:ascii="Times New Roman" w:hAnsi="Times New Roman" w:cs="Times New Roman"/>
+          <w:sz w:val="24"/>
+          <w:szCs w:val="24"/>
+        </w:rPr>
+        <w:t>are</w:t>
+      </w:r>
+      <w:r>
+        <w:rPr>
+          <w:rFonts w:ascii="Times New Roman" w:hAnsi="Times New Roman" w:cs="Times New Roman"/>
+          <w:sz w:val="24"/>
+          <w:szCs w:val="24"/>
+        </w:rPr>
+        <w:t xml:space="preserve"> able to do the following:</w:t>
+      </w:r>
+    </w:p>
+    <w:p>
+      <w:pPr>
+        <w:pStyle w:val="ListParagraph"/>
+        <w:numPr>
+          <w:ilvl w:val="0"/>
+          <w:numId w:val="4"/>
+        </w:numPr>
+        <w:rPr>
+          <w:rFonts w:ascii="Times New Roman" w:hAnsi="Times New Roman" w:cs="Times New Roman"/>
+          <w:sz w:val="24"/>
+          <w:szCs w:val="24"/>
+        </w:rPr>
+      </w:pPr>
+      <w:r>
+        <w:rPr>
+          <w:rFonts w:ascii="Times New Roman" w:hAnsi="Times New Roman" w:cs="Times New Roman"/>
+          <w:sz w:val="24"/>
+          <w:szCs w:val="24"/>
+        </w:rPr>
+        <w:t>Configure Bank Member Accounts:</w:t>
+      </w:r>
+    </w:p>
+    <w:p>
+      <w:pPr>
+        <w:pStyle w:val="ListParagraph"/>
+        <w:numPr>
+          <w:ilvl w:val="1"/>
+          <w:numId w:val="4"/>
+        </w:numPr>
+        <w:rPr>
+          <w:rFonts w:ascii="Times New Roman" w:hAnsi="Times New Roman" w:cs="Times New Roman"/>
+          <w:sz w:val="24"/>
+          <w:szCs w:val="24"/>
+        </w:rPr>
+      </w:pPr>
+      <w:r>
+        <w:rPr>
+          <w:rFonts w:ascii="Times New Roman" w:hAnsi="Times New Roman" w:cs="Times New Roman"/>
+          <w:sz w:val="24"/>
+          <w:szCs w:val="24"/>
+        </w:rPr>
+        <w:t>Open or close member accounts</w:t>
+      </w:r>
+    </w:p>
+    <w:p>
+      <w:pPr>
+        <w:pStyle w:val="ListParagraph"/>
+        <w:numPr>
+          <w:ilvl w:val="1"/>
+          <w:numId w:val="4"/>
+        </w:numPr>
+        <w:rPr>
+          <w:rFonts w:ascii="Times New Roman" w:hAnsi="Times New Roman" w:cs="Times New Roman"/>
+          <w:sz w:val="24"/>
+          <w:szCs w:val="24"/>
+        </w:rPr>
+      </w:pPr>
+      <w:r>
+        <w:rPr>
+          <w:rFonts w:ascii="Times New Roman" w:hAnsi="Times New Roman" w:cs="Times New Roman"/>
+          <w:sz w:val="24"/>
+          <w:szCs w:val="24"/>
+        </w:rPr>
+        <w:t>Deposit or withdraw from a member account (with member login as permission)</w:t>
+      </w:r>
+    </w:p>
+    <w:p>
+      <w:pPr>
+        <w:pStyle w:val="ListParagraph"/>
+        <w:numPr>
+          <w:ilvl w:val="0"/>
+          <w:numId w:val="4"/>
+        </w:numPr>
+        <w:rPr>
+          <w:rFonts w:ascii="Times New Roman" w:hAnsi="Times New Roman" w:cs="Times New Roman"/>
+          <w:sz w:val="24"/>
+          <w:szCs w:val="24"/>
+        </w:rPr>
+      </w:pPr>
+      <w:r>
+        <w:rPr>
+          <w:rFonts w:ascii="Times New Roman" w:hAnsi="Times New Roman" w:cs="Times New Roman"/>
+          <w:sz w:val="24"/>
+          <w:szCs w:val="24"/>
+        </w:rPr>
+        <w:t>Search for Member Accounts:</w:t>
+      </w:r>
+    </w:p>
+    <w:p>
+      <w:pPr>
+        <w:pStyle w:val="ListParagraph"/>
+        <w:numPr>
+          <w:ilvl w:val="1"/>
+          <w:numId w:val="4"/>
+        </w:numPr>
+        <w:rPr>
+          <w:rFonts w:ascii="Times New Roman" w:hAnsi="Times New Roman" w:cs="Times New Roman"/>
+          <w:sz w:val="24"/>
+          <w:szCs w:val="24"/>
+        </w:rPr>
+      </w:pPr>
+      <w:r>
+        <w:rPr>
+          <w:rFonts w:ascii="Times New Roman" w:hAnsi="Times New Roman" w:cs="Times New Roman"/>
+          <w:sz w:val="24"/>
+          <w:szCs w:val="24"/>
+        </w:rPr>
+        <w:t>Search for member accounts with any of the information saved to the account</w:t>
+      </w:r>
+    </w:p>
+    <w:p>
+      <w:pPr>
+        <w:pStyle w:val="ListParagraph"/>
+        <w:numPr>
+          <w:ilvl w:val="2"/>
+          <w:numId w:val="4"/>
+        </w:numPr>
+        <w:rPr>
+          <w:rFonts w:ascii="Times New Roman" w:hAnsi="Times New Roman" w:cs="Times New Roman"/>
+          <w:sz w:val="24"/>
+          <w:szCs w:val="24"/>
+        </w:rPr>
+      </w:pPr>
+      <w:r>
+        <w:rPr>
+          <w:rFonts w:ascii="Times New Roman" w:hAnsi="Times New Roman" w:cs="Times New Roman"/>
+          <w:sz w:val="24"/>
+          <w:szCs w:val="24"/>
+        </w:rPr>
+        <w:t xml:space="preserve">Member name, ID, phone number, address, and account number </w:t>
+      </w:r>
+    </w:p>
+    <w:p>
+      <w:pPr>
+        <w:rPr>
+          <w:rFonts w:ascii="Times New Roman" w:hAnsi="Times New Roman" w:cs="Times New Roman"/>
+          <w:b/>
+          <w:bCs/>
+          <w:sz w:val="24"/>
+          <w:szCs w:val="24"/>
+        </w:rPr>
+      </w:pPr>
+      <w:r>
+        <w:rPr>
+          <w:rFonts w:ascii="Times New Roman" w:hAnsi="Times New Roman" w:cs="Times New Roman"/>
+          <w:b/>
+          <w:bCs/>
+          <w:sz w:val="24"/>
+          <w:szCs w:val="24"/>
+        </w:rPr>
+        <w:t>Bank Members</w:t>
+      </w:r>
+    </w:p>
+    <w:p>
+      <w:pPr>
+        <w:rPr>
+          <w:rFonts w:ascii="Times New Roman" w:hAnsi="Times New Roman" w:cs="Times New Roman"/>
+          <w:sz w:val="24"/>
+          <w:szCs w:val="24"/>
+        </w:rPr>
+      </w:pPr>
+      <w:r>
+        <w:rPr>
+          <w:rFonts w:ascii="Times New Roman" w:hAnsi="Times New Roman" w:cs="Times New Roman"/>
+          <w:sz w:val="24"/>
+          <w:szCs w:val="24"/>
+        </w:rPr>
+        <w:t>Bank member users are able to do the following:</w:t>
+      </w:r>
+    </w:p>
+    <w:p>
+      <w:pPr>
+        <w:pStyle w:val="ListParagraph"/>
+        <w:numPr>
+          <w:ilvl w:val="0"/>
+          <w:numId w:val="5"/>
+        </w:numPr>
+        <w:rPr>
+          <w:rFonts w:ascii="Times New Roman" w:hAnsi="Times New Roman" w:cs="Times New Roman"/>
+          <w:b/>
+          <w:bCs/>
+          <w:sz w:val="24"/>
+          <w:szCs w:val="24"/>
+        </w:rPr>
+      </w:pPr>
+      <w:r>
+        <w:rPr>
+          <w:rFonts w:ascii="Times New Roman" w:hAnsi="Times New Roman" w:cs="Times New Roman"/>
+          <w:sz w:val="24"/>
+          <w:szCs w:val="24"/>
+        </w:rPr>
+        <w:t>Configure Personal Accounts:</w:t>
+      </w:r>
+    </w:p>
+    <w:p>
+      <w:pPr>
+        <w:pStyle w:val="ListParagraph"/>
+        <w:numPr>
+          <w:ilvl w:val="1"/>
+          <w:numId w:val="5"/>
+        </w:numPr>
+        <w:rPr>
+          <w:rFonts w:ascii="Times New Roman" w:hAnsi="Times New Roman" w:cs="Times New Roman"/>
+          <w:b/>
+          <w:bCs/>
+          <w:sz w:val="24"/>
+          <w:szCs w:val="24"/>
+        </w:rPr>
+      </w:pPr>
+      <w:r>
+        <w:rPr>
+          <w:rFonts w:ascii="Times New Roman" w:hAnsi="Times New Roman" w:cs="Times New Roman"/>
+          <w:sz w:val="24"/>
+          <w:szCs w:val="24"/>
+        </w:rPr>
+        <w:t>Enroll in the Bear Bank program (create first account)</w:t>
+      </w:r>
+    </w:p>
+    <w:p>
+      <w:pPr>
+        <w:pStyle w:val="ListParagraph"/>
+        <w:numPr>
+          <w:ilvl w:val="1"/>
+          <w:numId w:val="5"/>
+        </w:numPr>
+        <w:rPr>
+          <w:rFonts w:ascii="Times New Roman" w:hAnsi="Times New Roman" w:cs="Times New Roman"/>
+          <w:b/>
+          <w:bCs/>
+          <w:sz w:val="24"/>
+          <w:szCs w:val="24"/>
+        </w:rPr>
+      </w:pPr>
+      <w:r>
+        <w:rPr>
+          <w:rFonts w:ascii="Times New Roman" w:hAnsi="Times New Roman" w:cs="Times New Roman"/>
+          <w:sz w:val="24"/>
+          <w:szCs w:val="24"/>
+        </w:rPr>
+        <w:t>Request to have multiple accounts</w:t>
+      </w:r>
+    </w:p>
+    <w:p>
+      <w:pPr>
+        <w:pStyle w:val="ListParagraph"/>
+        <w:numPr>
+          <w:ilvl w:val="1"/>
+          <w:numId w:val="5"/>
+        </w:numPr>
+        <w:rPr>
+          <w:rFonts w:ascii="Times New Roman" w:hAnsi="Times New Roman" w:cs="Times New Roman"/>
+          <w:b/>
+          <w:bCs/>
+          <w:sz w:val="24"/>
+          <w:szCs w:val="24"/>
+        </w:rPr>
+      </w:pPr>
+      <w:r>
+        <w:rPr>
+          <w:rFonts w:ascii="Times New Roman" w:hAnsi="Times New Roman" w:cs="Times New Roman"/>
+          <w:sz w:val="24"/>
+          <w:szCs w:val="24"/>
+        </w:rPr>
+        <w:t>Reset their password (with assistance from a system administrator</w:t>
+      </w:r>
+    </w:p>
+    <w:p>
+      <w:pPr>
+        <w:pStyle w:val="ListParagraph"/>
+        <w:numPr>
+          <w:ilvl w:val="1"/>
+          <w:numId w:val="5"/>
+        </w:numPr>
+        <w:rPr>
+          <w:rFonts w:ascii="Times New Roman" w:hAnsi="Times New Roman" w:cs="Times New Roman"/>
+          <w:b/>
+          <w:bCs/>
+          <w:sz w:val="24"/>
+          <w:szCs w:val="24"/>
+        </w:rPr>
+      </w:pPr>
+      <w:r>
+        <w:rPr>
+          <w:rFonts w:ascii="Times New Roman" w:hAnsi="Times New Roman" w:cs="Times New Roman"/>
+          <w:sz w:val="24"/>
+          <w:szCs w:val="24"/>
+        </w:rPr>
+        <w:t>Deposit or withdraw from their account</w:t>
+      </w:r>
+    </w:p>
+    <w:p>
+      <w:pPr>
+        <w:pStyle w:val="ListParagraph"/>
+        <w:numPr>
+          <w:ilvl w:val="0"/>
+          <w:numId w:val="5"/>
+        </w:numPr>
+        <w:rPr>
+          <w:rFonts w:ascii="Times New Roman" w:hAnsi="Times New Roman" w:cs="Times New Roman"/>
+          <w:b/>
+          <w:bCs/>
+          <w:sz w:val="24"/>
+          <w:szCs w:val="24"/>
+        </w:rPr>
+      </w:pPr>
+      <w:r>
+        <w:rPr>
+          <w:rFonts w:ascii="Times New Roman" w:hAnsi="Times New Roman" w:cs="Times New Roman"/>
+          <w:sz w:val="24"/>
+          <w:szCs w:val="24"/>
+        </w:rPr>
+        <w:t>Review Account Activity:</w:t>
+      </w:r>
+    </w:p>
+    <w:p>
+      <w:pPr>
+        <w:pStyle w:val="ListParagraph"/>
+        <w:numPr>
+          <w:ilvl w:val="1"/>
+          <w:numId w:val="5"/>
+        </w:numPr>
+        <w:rPr>
+          <w:rFonts w:ascii="Times New Roman" w:hAnsi="Times New Roman" w:cs="Times New Roman"/>
+          <w:b/>
+          <w:bCs/>
+          <w:sz w:val="24"/>
+          <w:szCs w:val="24"/>
+        </w:rPr>
+      </w:pPr>
+      <w:r>
+        <w:rPr>
+          <w:rFonts w:ascii="Times New Roman" w:hAnsi="Times New Roman" w:cs="Times New Roman"/>
+          <w:sz w:val="24"/>
+          <w:szCs w:val="24"/>
+        </w:rPr>
+        <w:t>Log in with valid user ID and password to see account information</w:t>
+      </w:r>
+    </w:p>
+    <w:p>
+      <w:pPr>
+        <w:pStyle w:val="ListParagraph"/>
+        <w:numPr>
+          <w:ilvl w:val="1"/>
+          <w:numId w:val="5"/>
+        </w:numPr>
+        <w:rPr>
+          <w:rFonts w:ascii="Times New Roman" w:hAnsi="Times New Roman" w:cs="Times New Roman"/>
+          <w:b/>
+          <w:bCs/>
+          <w:sz w:val="24"/>
+          <w:szCs w:val="24"/>
+        </w:rPr>
+      </w:pPr>
+      <w:r>
+        <w:rPr>
+          <w:rFonts w:ascii="Times New Roman" w:hAnsi="Times New Roman" w:cs="Times New Roman"/>
+          <w:sz w:val="24"/>
+          <w:szCs w:val="24"/>
+        </w:rPr>
+        <w:t>Provided recent activity updates</w:t>
+      </w:r>
+    </w:p>
+    <w:p>
+      <w:pPr>
+        <w:pStyle w:val="ListParagraph"/>
+        <w:numPr>
+          <w:ilvl w:val="2"/>
+          <w:numId w:val="5"/>
+        </w:numPr>
+        <w:rPr>
+          <w:rFonts w:ascii="Times New Roman" w:hAnsi="Times New Roman" w:cs="Times New Roman"/>
+          <w:b/>
+          <w:bCs/>
+          <w:sz w:val="24"/>
+          <w:szCs w:val="24"/>
+        </w:rPr>
+      </w:pPr>
+      <w:r>
+        <w:rPr>
+          <w:rFonts w:ascii="Times New Roman" w:hAnsi="Times New Roman" w:cs="Times New Roman"/>
+          <w:sz w:val="24"/>
+          <w:szCs w:val="24"/>
+        </w:rPr>
+        <w:t>Last account login and time</w:t>
+      </w:r>
+    </w:p>
+    <w:p>
+      <w:pPr>
+        <w:pStyle w:val="ListParagraph"/>
+        <w:numPr>
+          <w:ilvl w:val="1"/>
+          <w:numId w:val="5"/>
+        </w:numPr>
+        <w:rPr>
+          <w:rFonts w:ascii="Times New Roman" w:hAnsi="Times New Roman" w:cs="Times New Roman"/>
+          <w:b/>
+          <w:bCs/>
+          <w:sz w:val="24"/>
+          <w:szCs w:val="24"/>
+        </w:rPr>
+      </w:pPr>
+      <w:r>
+        <w:rPr>
+          <w:rFonts w:ascii="Times New Roman" w:hAnsi="Times New Roman" w:cs="Times New Roman"/>
+          <w:sz w:val="24"/>
+          <w:szCs w:val="24"/>
+        </w:rPr>
+        <w:t>Provided with account transaction review</w:t>
+      </w:r>
+    </w:p>
+    <w:p>
+      <w:pPr>
+        <w:pStyle w:val="ListParagraph"/>
+        <w:rPr>
+          <w:rFonts w:ascii="Times New Roman" w:hAnsi="Times New Roman" w:cs="Times New Roman"/>
+          <w:b/>
+          <w:bCs/>
+          <w:sz w:val="24"/>
+          <w:szCs w:val="24"/>
+        </w:rPr>
+      </w:pPr>
+    </w:p>
+    <w:p>
+      <w:pPr>
+        <w:rPr>
+          <w:rFonts w:ascii="Times New Roman" w:hAnsi="Times New Roman" w:cs="Times New Roman"/>
+          <w:b/>
+          <w:bCs/>
+          <w:sz w:val="24"/>
+          <w:szCs w:val="24"/>
+        </w:rPr>
+      </w:pPr>
+    </w:p>
+    <w:p>
+      <w:pPr>
+        <w:rPr>
+          <w:rFonts w:ascii="Times New Roman" w:hAnsi="Times New Roman" w:cs="Times New Roman"/>
+          <w:b/>
+          <w:bCs/>
+          <w:sz w:val="24"/>
+          <w:szCs w:val="24"/>
+        </w:rPr>
+      </w:pPr>
+    </w:p>
+    <w:p>
+      <w:pPr>
+        <w:rPr>
+          <w:rFonts w:ascii="Times New Roman" w:hAnsi="Times New Roman" w:cs="Times New Roman"/>
+          <w:b/>
+          <w:bCs/>
+          <w:sz w:val="24"/>
+          <w:szCs w:val="24"/>
+        </w:rPr>
+      </w:pPr>
+    </w:p>
+    <w:p>
+      <w:pPr>
+        <w:rPr>
+          <w:rFonts w:ascii="Times New Roman" w:hAnsi="Times New Roman" w:cs="Times New Roman"/>
+          <w:b/>
+          <w:bCs/>
+          <w:sz w:val="24"/>
+          <w:szCs w:val="24"/>
+        </w:rPr>
+      </w:pPr>
+    </w:p>
+    <w:p>
+      <w:pPr>
+        <w:rPr>
+          <w:rFonts w:ascii="Times New Roman" w:hAnsi="Times New Roman" w:cs="Times New Roman"/>
+          <w:b/>
+          <w:bCs/>
+          <w:sz w:val="24"/>
+          <w:szCs w:val="24"/>
+        </w:rPr>
+      </w:pPr>
+    </w:p>
+    <w:p>
+      <w:pPr>
+        <w:rPr>
+          <w:rFonts w:ascii="Times New Roman" w:hAnsi="Times New Roman" w:cs="Times New Roman"/>
+          <w:b/>
+          <w:bCs/>
+          <w:sz w:val="24"/>
+          <w:szCs w:val="24"/>
+        </w:rPr>
+      </w:pPr>
+    </w:p>
+    <w:p>
+      <w:pPr>
+        <w:rPr>
+          <w:rFonts w:ascii="Times New Roman" w:hAnsi="Times New Roman" w:cs="Times New Roman"/>
+          <w:b/>
+          <w:bCs/>
+          <w:sz w:val="24"/>
+          <w:szCs w:val="24"/>
+        </w:rPr>
+      </w:pPr>
+    </w:p>
+    <w:p>
+      <w:pPr>
+        <w:rPr>
+          <w:rFonts w:ascii="Times New Roman" w:hAnsi="Times New Roman" w:cs="Times New Roman"/>
+          <w:b/>
+          <w:bCs/>
+          <w:sz w:val="24"/>
+          <w:szCs w:val="24"/>
+        </w:rPr>
+      </w:pPr>
+    </w:p>
+    <w:p>
+      <w:pPr>
+        <w:rPr>
+          <w:rFonts w:ascii="Times New Roman" w:hAnsi="Times New Roman" w:cs="Times New Roman"/>
+          <w:b/>
+          <w:bCs/>
+          <w:sz w:val="24"/>
+          <w:szCs w:val="24"/>
+        </w:rPr>
+      </w:pPr>
+    </w:p>
+    <w:p>
+      <w:pPr>
+        <w:rPr>
+          <w:rFonts w:ascii="Times New Roman" w:hAnsi="Times New Roman" w:cs="Times New Roman"/>
+          <w:b/>
+          <w:bCs/>
+          <w:sz w:val="24"/>
+          <w:szCs w:val="24"/>
+        </w:rPr>
+      </w:pPr>
+    </w:p>
+    <w:p>
+      <w:pPr>
+        <w:rPr>
+          <w:rFonts w:ascii="Times New Roman" w:hAnsi="Times New Roman" w:cs="Times New Roman"/>
+          <w:b/>
+          <w:bCs/>
+          <w:sz w:val="24"/>
+          <w:szCs w:val="24"/>
+        </w:rPr>
+      </w:pPr>
+    </w:p>
+    <w:p>
+      <w:pPr>
+        <w:rPr>
+          <w:rFonts w:ascii="Times New Roman" w:hAnsi="Times New Roman" w:cs="Times New Roman"/>
+          <w:b/>
+          <w:bCs/>
+          <w:sz w:val="24"/>
+          <w:szCs w:val="24"/>
+        </w:rPr>
+      </w:pPr>
+    </w:p>
+    <w:p>
+      <w:pPr>
+        <w:rPr>
+          <w:rFonts w:ascii="Times New Roman" w:hAnsi="Times New Roman" w:cs="Times New Roman"/>
+          <w:b/>
+          <w:bCs/>
+          <w:sz w:val="24"/>
+          <w:szCs w:val="24"/>
+        </w:rPr>
+      </w:pPr>
+    </w:p>
+    <w:p>
+      <w:pPr>
+        <w:rPr>
+          <w:rFonts w:ascii="Times New Roman" w:hAnsi="Times New Roman" w:cs="Times New Roman"/>
+          <w:b/>
+          <w:bCs/>
+          <w:sz w:val="24"/>
+          <w:szCs w:val="24"/>
+        </w:rPr>
+      </w:pPr>
+    </w:p>
+    <w:p>
+      <w:pPr>
+        <w:rPr>
+          <w:rFonts w:ascii="Times New Roman" w:hAnsi="Times New Roman" w:cs="Times New Roman"/>
+          <w:b/>
+          <w:bCs/>
+          <w:sz w:val="24"/>
+          <w:szCs w:val="24"/>
+        </w:rPr>
+      </w:pPr>
+    </w:p>
+    <w:p>
+      <w:pPr>
+        <w:rPr>
+          <w:rFonts w:ascii="Times New Roman" w:hAnsi="Times New Roman" w:cs="Times New Roman"/>
+          <w:b/>
+          <w:bCs/>
+          <w:sz w:val="24"/>
+          <w:szCs w:val="24"/>
+        </w:rPr>
+      </w:pPr>
+    </w:p>
+    <w:p>
+      <w:pPr>
+        <w:rPr>
+          <w:rFonts w:ascii="Times New Roman" w:hAnsi="Times New Roman" w:cs="Times New Roman"/>
+          <w:b/>
+          <w:bCs/>
+          <w:sz w:val="24"/>
+          <w:szCs w:val="24"/>
+        </w:rPr>
+      </w:pPr>
+    </w:p>
+    <w:p>
+      <w:pPr>
+        <w:rPr>
+          <w:rFonts w:ascii="Times New Roman" w:hAnsi="Times New Roman" w:cs="Times New Roman"/>
+          <w:b/>
+          <w:bCs/>
+          <w:sz w:val="24"/>
+          <w:szCs w:val="24"/>
+        </w:rPr>
+      </w:pPr>
+    </w:p>
+    <w:p>
+      <w:pPr>
+        <w:rPr>
+          <w:rFonts w:ascii="Times New Roman" w:hAnsi="Times New Roman" w:cs="Times New Roman"/>
+          <w:b/>
+          <w:bCs/>
+          <w:sz w:val="24"/>
+          <w:szCs w:val="24"/>
+        </w:rPr>
+      </w:pPr>
+    </w:p>
+    <w:p>
+      <w:pPr>
+        <w:rPr>
+          <w:rFonts w:ascii="Times New Roman" w:hAnsi="Times New Roman" w:cs="Times New Roman"/>
+          <w:b/>
+          <w:bCs/>
+          <w:sz w:val="24"/>
+          <w:szCs w:val="24"/>
+        </w:rPr>
+      </w:pPr>
+    </w:p>
+    <w:p>
+      <w:pPr>
+        <w:rPr>
+          <w:rFonts w:ascii="Times New Roman" w:hAnsi="Times New Roman" w:cs="Times New Roman"/>
+          <w:b/>
+          <w:bCs/>
+          <w:sz w:val="24"/>
+          <w:szCs w:val="24"/>
+        </w:rPr>
+      </w:pPr>
+    </w:p>
+    <w:p>
+      <w:pPr>
+        <w:rPr>
+          <w:rFonts w:ascii="Times New Roman" w:hAnsi="Times New Roman" w:cs="Times New Roman"/>
+          <w:b/>
+          <w:bCs/>
+          <w:sz w:val="24"/>
+          <w:szCs w:val="24"/>
+        </w:rPr>
+      </w:pPr>
+    </w:p>
+    <w:p>
+      <w:pPr>
+        <w:rPr>
+          <w:rFonts w:ascii="Times New Roman" w:hAnsi="Times New Roman" w:cs="Times New Roman"/>
+          <w:sz w:val="28"/>
+          <w:szCs w:val="28"/>
+        </w:rPr>
+      </w:pPr>
+      <w:r>
+        <w:rPr>
+          <w:rFonts w:ascii="Times New Roman" w:hAnsi="Times New Roman" w:cs="Times New Roman"/>
+          <w:sz w:val="28"/>
+          <w:szCs w:val="28"/>
+        </w:rPr>
         <w:t>Data Structures</w:t>
       </w:r>
     </w:p>
@@ -2336,6 +3003,232 @@
 <file path=word/numbering.xml><?xml version="1.0" encoding="utf-8"?>
 <w:numbering xmlns:wpc="http://schemas.microsoft.com/office/word/2010/wordprocessingCanvas" xmlns:cx="http://schemas.microsoft.com/office/drawing/2014/chartex" xmlns:cx1="http://schemas.microsoft.com/office/drawing/2015/9/8/chartex" xmlns:cx2="http://schemas.microsoft.com/office/drawing/2015/10/21/chartex" xmlns:cx3="http://schemas.microsoft.com/office/drawing/2016/5/9/chartex" xmlns:cx4="http://schemas.microsoft.com/office/drawing/2016/5/10/chartex" xmlns:cx5="http://schemas.microsoft.com/office/drawing/2016/5/11/chartex" xmlns:cx6="http://schemas.microsoft.com/office/drawing/2016/5/12/chartex" xmlns:cx7="http://schemas.microsoft.com/office/drawing/2016/5/13/chartex" xmlns:cx8="http://schemas.microsoft.com/office/drawing/2016/5/14/chartex" xmlns:mc="http://schemas.openxmlformats.org/markup-compatibility/2006" xmlns:aink="http://schemas.microsoft.com/office/drawing/2016/ink" xmlns:am3d="http://schemas.microsoft.com/office/drawing/2017/model3d" xmlns:o="urn:schemas-microsoft-com:office:office" xmlns:r="http://schemas.openxmlformats.org/officeDocument/2006/relationships" xmlns:m="http://schemas.openxmlformats.org/officeDocument/2006/math" xmlns:v="urn:schemas-microsoft-com:vml" xmlns:wp14="http://schemas.microsoft.com/office/word/2010/wordprocessingDrawing" xmlns:wp="http://schemas.openxmlformats.org/drawingml/2006/wordprocessingDrawing" xmlns:w10="urn:schemas-microsoft-com:office:word" xmlns:w="http://schemas.openxmlformats.org/wordprocessingml/2006/main" xmlns:w14="http://schemas.microsoft.com/office/word/2010/wordml" xmlns:w15="http://schemas.microsoft.com/office/word/2012/wordml" xmlns:w16cex="http://schemas.microsoft.com/office/word/2018/wordml/cex" xmlns:w16cid="http://schemas.microsoft.com/office/word/2016/wordml/cid" xmlns:w16="http://schemas.microsoft.com/office/word/2018/wordml" xmlns:w16se="http://schemas.microsoft.com/office/word/2015/wordml/symex" xmlns:wpg="http://schemas.microsoft.com/office/word/2010/wordprocessingGroup" xmlns:wpi="http://schemas.microsoft.com/office/word/2010/wordprocessingInk" xmlns:wne="http://schemas.microsoft.com/office/word/2006/wordml" xmlns:wps="http://schemas.microsoft.com/office/word/2010/wordprocessingShape" mc:Ignorable="w14 w15 w16se w16cid w16 w16cex wp14">
   <w:abstractNum w:abstractNumId="0" w15:restartNumberingAfterBreak="0">
+    <w:nsid w:val="098B396A"/>
+    <w:multiLevelType w:val="hybridMultilevel"/>
+    <w:tmpl w:val="93E09F4E"/>
+    <w:lvl w:ilvl="0" w:tplc="04090001">
+      <w:start w:val="1"/>
+      <w:numFmt w:val="bullet"/>
+      <w:lvlText w:val=""/>
+      <w:lvlJc w:val="left"/>
+      <w:pPr>
+        <w:ind w:left="720" w:hanging="360"/>
+      </w:pPr>
+      <w:rPr>
+        <w:rFonts w:ascii="Symbol" w:hAnsi="Symbol" w:hint="default"/>
+      </w:rPr>
+    </w:lvl>
+    <w:lvl w:ilvl="1" w:tplc="04090003">
+      <w:start w:val="1"/>
+      <w:numFmt w:val="bullet"/>
+      <w:lvlText w:val="o"/>
+      <w:lvlJc w:val="left"/>
+      <w:pPr>
+        <w:ind w:left="1440" w:hanging="360"/>
+      </w:pPr>
+      <w:rPr>
+        <w:rFonts w:ascii="Courier New" w:hAnsi="Courier New" w:cs="Courier New" w:hint="default"/>
+      </w:rPr>
+    </w:lvl>
+    <w:lvl w:ilvl="2" w:tplc="04090005">
+      <w:start w:val="1"/>
+      <w:numFmt w:val="bullet"/>
+      <w:lvlText w:val=""/>
+      <w:lvlJc w:val="left"/>
+      <w:pPr>
+        <w:ind w:left="2160" w:hanging="360"/>
+      </w:pPr>
+      <w:rPr>
+        <w:rFonts w:ascii="Wingdings" w:hAnsi="Wingdings" w:hint="default"/>
+      </w:rPr>
+    </w:lvl>
+    <w:lvl w:ilvl="3" w:tplc="04090001" w:tentative="1">
+      <w:start w:val="1"/>
+      <w:numFmt w:val="bullet"/>
+      <w:lvlText w:val=""/>
+      <w:lvlJc w:val="left"/>
+      <w:pPr>
+        <w:ind w:left="2880" w:hanging="360"/>
+      </w:pPr>
+      <w:rPr>
+        <w:rFonts w:ascii="Symbol" w:hAnsi="Symbol" w:hint="default"/>
+      </w:rPr>
+    </w:lvl>
+    <w:lvl w:ilvl="4" w:tplc="04090003" w:tentative="1">
+      <w:start w:val="1"/>
+      <w:numFmt w:val="bullet"/>
+      <w:lvlText w:val="o"/>
+      <w:lvlJc w:val="left"/>
+      <w:pPr>
+        <w:ind w:left="3600" w:hanging="360"/>
+      </w:pPr>
+      <w:rPr>
+        <w:rFonts w:ascii="Courier New" w:hAnsi="Courier New" w:cs="Courier New" w:hint="default"/>
+      </w:rPr>
+    </w:lvl>
+    <w:lvl w:ilvl="5" w:tplc="04090005" w:tentative="1">
+      <w:start w:val="1"/>
+      <w:numFmt w:val="bullet"/>
+      <w:lvlText w:val=""/>
+      <w:lvlJc w:val="left"/>
+      <w:pPr>
+        <w:ind w:left="4320" w:hanging="360"/>
+      </w:pPr>
+      <w:rPr>
+        <w:rFonts w:ascii="Wingdings" w:hAnsi="Wingdings" w:hint="default"/>
+      </w:rPr>
+    </w:lvl>
+    <w:lvl w:ilvl="6" w:tplc="04090001" w:tentative="1">
+      <w:start w:val="1"/>
+      <w:numFmt w:val="bullet"/>
+      <w:lvlText w:val=""/>
+      <w:lvlJc w:val="left"/>
+      <w:pPr>
+        <w:ind w:left="5040" w:hanging="360"/>
+      </w:pPr>
+      <w:rPr>
+        <w:rFonts w:ascii="Symbol" w:hAnsi="Symbol" w:hint="default"/>
+      </w:rPr>
+    </w:lvl>
+    <w:lvl w:ilvl="7" w:tplc="04090003" w:tentative="1">
+      <w:start w:val="1"/>
+      <w:numFmt w:val="bullet"/>
+      <w:lvlText w:val="o"/>
+      <w:lvlJc w:val="left"/>
+      <w:pPr>
+        <w:ind w:left="5760" w:hanging="360"/>
+      </w:pPr>
+      <w:rPr>
+        <w:rFonts w:ascii="Courier New" w:hAnsi="Courier New" w:cs="Courier New" w:hint="default"/>
+      </w:rPr>
+    </w:lvl>
+    <w:lvl w:ilvl="8" w:tplc="04090005" w:tentative="1">
+      <w:start w:val="1"/>
+      <w:numFmt w:val="bullet"/>
+      <w:lvlText w:val=""/>
+      <w:lvlJc w:val="left"/>
+      <w:pPr>
+        <w:ind w:left="6480" w:hanging="360"/>
+      </w:pPr>
+      <w:rPr>
+        <w:rFonts w:ascii="Wingdings" w:hAnsi="Wingdings" w:hint="default"/>
+      </w:rPr>
+    </w:lvl>
+  </w:abstractNum>
+  <w:abstractNum w:abstractNumId="1" w15:restartNumberingAfterBreak="0">
+    <w:nsid w:val="3EB6131C"/>
+    <w:multiLevelType w:val="hybridMultilevel"/>
+    <w:tmpl w:val="800CD7A6"/>
+    <w:lvl w:ilvl="0" w:tplc="04090001">
+      <w:start w:val="1"/>
+      <w:numFmt w:val="bullet"/>
+      <w:lvlText w:val=""/>
+      <w:lvlJc w:val="left"/>
+      <w:pPr>
+        <w:ind w:left="720" w:hanging="360"/>
+      </w:pPr>
+      <w:rPr>
+        <w:rFonts w:ascii="Symbol" w:hAnsi="Symbol" w:hint="default"/>
+      </w:rPr>
+    </w:lvl>
+    <w:lvl w:ilvl="1" w:tplc="04090003">
+      <w:start w:val="1"/>
+      <w:numFmt w:val="bullet"/>
+      <w:lvlText w:val="o"/>
+      <w:lvlJc w:val="left"/>
+      <w:pPr>
+        <w:ind w:left="1440" w:hanging="360"/>
+      </w:pPr>
+      <w:rPr>
+        <w:rFonts w:ascii="Courier New" w:hAnsi="Courier New" w:cs="Courier New" w:hint="default"/>
+      </w:rPr>
+    </w:lvl>
+    <w:lvl w:ilvl="2" w:tplc="04090005">
+      <w:start w:val="1"/>
+      <w:numFmt w:val="bullet"/>
+      <w:lvlText w:val=""/>
+      <w:lvlJc w:val="left"/>
+      <w:pPr>
+        <w:ind w:left="2160" w:hanging="360"/>
+      </w:pPr>
+      <w:rPr>
+        <w:rFonts w:ascii="Wingdings" w:hAnsi="Wingdings" w:hint="default"/>
+      </w:rPr>
+    </w:lvl>
+    <w:lvl w:ilvl="3" w:tplc="04090001" w:tentative="1">
+      <w:start w:val="1"/>
+      <w:numFmt w:val="bullet"/>
+      <w:lvlText w:val=""/>
+      <w:lvlJc w:val="left"/>
+      <w:pPr>
+        <w:ind w:left="2880" w:hanging="360"/>
+      </w:pPr>
+      <w:rPr>
+        <w:rFonts w:ascii="Symbol" w:hAnsi="Symbol" w:hint="default"/>
+      </w:rPr>
+    </w:lvl>
+    <w:lvl w:ilvl="4" w:tplc="04090003" w:tentative="1">
+      <w:start w:val="1"/>
+      <w:numFmt w:val="bullet"/>
+      <w:lvlText w:val="o"/>
+      <w:lvlJc w:val="left"/>
+      <w:pPr>
+        <w:ind w:left="3600" w:hanging="360"/>
+      </w:pPr>
+      <w:rPr>
+        <w:rFonts w:ascii="Courier New" w:hAnsi="Courier New" w:cs="Courier New" w:hint="default"/>
+      </w:rPr>
+    </w:lvl>
+    <w:lvl w:ilvl="5" w:tplc="04090005" w:tentative="1">
+      <w:start w:val="1"/>
+      <w:numFmt w:val="bullet"/>
+      <w:lvlText w:val=""/>
+      <w:lvlJc w:val="left"/>
+      <w:pPr>
+        <w:ind w:left="4320" w:hanging="360"/>
+      </w:pPr>
+      <w:rPr>
+        <w:rFonts w:ascii="Wingdings" w:hAnsi="Wingdings" w:hint="default"/>
+      </w:rPr>
+    </w:lvl>
+    <w:lvl w:ilvl="6" w:tplc="04090001" w:tentative="1">
+      <w:start w:val="1"/>
+      <w:numFmt w:val="bullet"/>
+      <w:lvlText w:val=""/>
+      <w:lvlJc w:val="left"/>
+      <w:pPr>
+        <w:ind w:left="5040" w:hanging="360"/>
+      </w:pPr>
+      <w:rPr>
+        <w:rFonts w:ascii="Symbol" w:hAnsi="Symbol" w:hint="default"/>
+      </w:rPr>
+    </w:lvl>
+    <w:lvl w:ilvl="7" w:tplc="04090003" w:tentative="1">
+      <w:start w:val="1"/>
+      <w:numFmt w:val="bullet"/>
+      <w:lvlText w:val="o"/>
+      <w:lvlJc w:val="left"/>
+      <w:pPr>
+        <w:ind w:left="5760" w:hanging="360"/>
+      </w:pPr>
+      <w:rPr>
+        <w:rFonts w:ascii="Courier New" w:hAnsi="Courier New" w:cs="Courier New" w:hint="default"/>
+      </w:rPr>
+    </w:lvl>
+    <w:lvl w:ilvl="8" w:tplc="04090005" w:tentative="1">
+      <w:start w:val="1"/>
+      <w:numFmt w:val="bullet"/>
+      <w:lvlText w:val=""/>
+      <w:lvlJc w:val="left"/>
+      <w:pPr>
+        <w:ind w:left="6480" w:hanging="360"/>
+      </w:pPr>
+      <w:rPr>
+        <w:rFonts w:ascii="Wingdings" w:hAnsi="Wingdings" w:hint="default"/>
+      </w:rPr>
+    </w:lvl>
+  </w:abstractNum>
+  <w:abstractNum w:abstractNumId="2" w15:restartNumberingAfterBreak="0">
     <w:nsid w:val="410F17E9"/>
     <w:multiLevelType w:val="hybridMultilevel"/>
     <w:tmpl w:val="DF38E8E6"/>
@@ -2448,7 +3341,120 @@
       </w:rPr>
     </w:lvl>
   </w:abstractNum>
-  <w:abstractNum w:abstractNumId="1" w15:restartNumberingAfterBreak="0">
+  <w:abstractNum w:abstractNumId="3" w15:restartNumberingAfterBreak="0">
+    <w:nsid w:val="63B85ADA"/>
+    <w:multiLevelType w:val="hybridMultilevel"/>
+    <w:tmpl w:val="50286DDE"/>
+    <w:lvl w:ilvl="0" w:tplc="04090001">
+      <w:start w:val="1"/>
+      <w:numFmt w:val="bullet"/>
+      <w:lvlText w:val=""/>
+      <w:lvlJc w:val="left"/>
+      <w:pPr>
+        <w:ind w:left="720" w:hanging="360"/>
+      </w:pPr>
+      <w:rPr>
+        <w:rFonts w:ascii="Symbol" w:hAnsi="Symbol" w:hint="default"/>
+      </w:rPr>
+    </w:lvl>
+    <w:lvl w:ilvl="1" w:tplc="04090003">
+      <w:start w:val="1"/>
+      <w:numFmt w:val="bullet"/>
+      <w:lvlText w:val="o"/>
+      <w:lvlJc w:val="left"/>
+      <w:pPr>
+        <w:ind w:left="1440" w:hanging="360"/>
+      </w:pPr>
+      <w:rPr>
+        <w:rFonts w:ascii="Courier New" w:hAnsi="Courier New" w:cs="Courier New" w:hint="default"/>
+      </w:rPr>
+    </w:lvl>
+    <w:lvl w:ilvl="2" w:tplc="04090005" w:tentative="1">
+      <w:start w:val="1"/>
+      <w:numFmt w:val="bullet"/>
+      <w:lvlText w:val=""/>
+      <w:lvlJc w:val="left"/>
+      <w:pPr>
+        <w:ind w:left="2160" w:hanging="360"/>
+      </w:pPr>
+      <w:rPr>
+        <w:rFonts w:ascii="Wingdings" w:hAnsi="Wingdings" w:hint="default"/>
+      </w:rPr>
+    </w:lvl>
+    <w:lvl w:ilvl="3" w:tplc="04090001" w:tentative="1">
+      <w:start w:val="1"/>
+      <w:numFmt w:val="bullet"/>
+      <w:lvlText w:val=""/>
+      <w:lvlJc w:val="left"/>
+      <w:pPr>
+        <w:ind w:left="2880" w:hanging="360"/>
+      </w:pPr>
+      <w:rPr>
+        <w:rFonts w:ascii="Symbol" w:hAnsi="Symbol" w:hint="default"/>
+      </w:rPr>
+    </w:lvl>
+    <w:lvl w:ilvl="4" w:tplc="04090003" w:tentative="1">
+      <w:start w:val="1"/>
+      <w:numFmt w:val="bullet"/>
+      <w:lvlText w:val="o"/>
+      <w:lvlJc w:val="left"/>
+      <w:pPr>
+        <w:ind w:left="3600" w:hanging="360"/>
+      </w:pPr>
+      <w:rPr>
+        <w:rFonts w:ascii="Courier New" w:hAnsi="Courier New" w:cs="Courier New" w:hint="default"/>
+      </w:rPr>
+    </w:lvl>
+    <w:lvl w:ilvl="5" w:tplc="04090005" w:tentative="1">
+      <w:start w:val="1"/>
+      <w:numFmt w:val="bullet"/>
+      <w:lvlText w:val=""/>
+      <w:lvlJc w:val="left"/>
+      <w:pPr>
+        <w:ind w:left="4320" w:hanging="360"/>
+      </w:pPr>
+      <w:rPr>
+        <w:rFonts w:ascii="Wingdings" w:hAnsi="Wingdings" w:hint="default"/>
+      </w:rPr>
+    </w:lvl>
+    <w:lvl w:ilvl="6" w:tplc="04090001" w:tentative="1">
+      <w:start w:val="1"/>
+      <w:numFmt w:val="bullet"/>
+      <w:lvlText w:val=""/>
+      <w:lvlJc w:val="left"/>
+      <w:pPr>
+        <w:ind w:left="5040" w:hanging="360"/>
+      </w:pPr>
+      <w:rPr>
+        <w:rFonts w:ascii="Symbol" w:hAnsi="Symbol" w:hint="default"/>
+      </w:rPr>
+    </w:lvl>
+    <w:lvl w:ilvl="7" w:tplc="04090003" w:tentative="1">
+      <w:start w:val="1"/>
+      <w:numFmt w:val="bullet"/>
+      <w:lvlText w:val="o"/>
+      <w:lvlJc w:val="left"/>
+      <w:pPr>
+        <w:ind w:left="5760" w:hanging="360"/>
+      </w:pPr>
+      <w:rPr>
+        <w:rFonts w:ascii="Courier New" w:hAnsi="Courier New" w:cs="Courier New" w:hint="default"/>
+      </w:rPr>
+    </w:lvl>
+    <w:lvl w:ilvl="8" w:tplc="04090005" w:tentative="1">
+      <w:start w:val="1"/>
+      <w:numFmt w:val="bullet"/>
+      <w:lvlText w:val=""/>
+      <w:lvlJc w:val="left"/>
+      <w:pPr>
+        <w:ind w:left="6480" w:hanging="360"/>
+      </w:pPr>
+      <w:rPr>
+        <w:rFonts w:ascii="Wingdings" w:hAnsi="Wingdings" w:hint="default"/>
+      </w:rPr>
+    </w:lvl>
+  </w:abstractNum>
+  <w:abstractNum w:abstractNumId="4" w15:restartNumberingAfterBreak="0">
     <w:nsid w:val="6E435D60"/>
     <w:multiLevelType w:val="hybridMultilevel"/>
     <w:tmpl w:val="F43C4E94"/>
@@ -2562,10 +3568,19 @@
     </w:lvl>
   </w:abstractNum>
   <w:num w:numId="1">
-    <w:abstractNumId w:val="0"/>
+    <w:abstractNumId w:val="2"/>
   </w:num>
   <w:num w:numId="2">
+    <w:abstractNumId w:val="4"/>
+  </w:num>
+  <w:num w:numId="3">
+    <w:abstractNumId w:val="3"/>
+  </w:num>
+  <w:num w:numId="4">
     <w:abstractNumId w:val="1"/>
+  </w:num>
+  <w:num w:numId="5">
+    <w:abstractNumId w:val="0"/>
   </w:num>
 </w:numbering>
 </file>

</xml_diff>

<commit_message>
added references to summary table
</commit_message>
<xml_diff>
--- a/CSCFinalProjectDoc.docx
+++ b/CSCFinalProjectDoc.docx
@@ -266,7 +266,7 @@
               </mc:Choice>
               <mc:Fallback>
                 <w:pict>
-                  <v:group w14:anchorId="67FD451C" id="Group 149" o:spid="_x0000_s1026" style="position:absolute;margin-left:0;margin-top:0;width:8in;height:95.7pt;z-index:251662336;mso-width-percent:941;mso-height-percent:121;mso-top-percent:23;mso-position-horizontal:center;mso-position-horizontal-relative:page;mso-position-vertical-relative:page;mso-width-percent:941;mso-height-percent:121;mso-top-percent:23" coordorigin="" coordsize="73152,12161" o:gfxdata="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">
+                  <v:group w14:anchorId="2F51AC60" id="Group 149" o:spid="_x0000_s1026" style="position:absolute;margin-left:0;margin-top:0;width:8in;height:95.7pt;z-index:251662336;mso-width-percent:941;mso-height-percent:121;mso-top-percent:23;mso-position-horizontal:center;mso-position-horizontal-relative:page;mso-position-vertical-relative:page;mso-width-percent:941;mso-height-percent:121;mso-top-percent:23" coordorigin="" coordsize="73152,12161" o:gfxdata="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">
                     <v:shape id="Rectangle 51" o:spid="_x0000_s1027" style="position:absolute;width:73152;height:11303;visibility:visible;mso-wrap-style:square;v-text-anchor:middle" coordsize="7312660,1129665" o:gfxdata="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" path="m,l7312660,r,1129665l3619500,733425,,1091565,,xe" fillcolor="#4472c4 [3204]" stroked="f" strokeweight="1pt">
                       <v:stroke joinstyle="miter"/>
                       <v:path arrowok="t" o:connecttype="custom" o:connectlocs="0,0;7315200,0;7315200,1130373;3620757,733885;0,1092249;0,0" o:connectangles="0,0,0,0,0,0"/>
@@ -2666,7 +2666,25 @@
           <w:szCs w:val="24"/>
         </w:rPr>
         <w:tab/>
-        <w:t xml:space="preserve">The Bear Bank program includes three variations of user accounts, with each variation having their own functionality and permission level. The parent class user (defined in Users.h) was used to define the commonalities between the system admin users, bank official users, and bank member users. </w:t>
+        <w:t xml:space="preserve">The Bear Bank program includes three variations of user accounts, with each variation having their own functionality and permission level. The parent class user (defined in </w:t>
+      </w:r>
+      <w:proofErr w:type="spellStart"/>
+      <w:r>
+        <w:rPr>
+          <w:rFonts w:ascii="Times New Roman" w:hAnsi="Times New Roman" w:cs="Times New Roman"/>
+          <w:sz w:val="24"/>
+          <w:szCs w:val="24"/>
+        </w:rPr>
+        <w:t>Users.h</w:t>
+      </w:r>
+      <w:proofErr w:type="spellEnd"/>
+      <w:r>
+        <w:rPr>
+          <w:rFonts w:ascii="Times New Roman" w:hAnsi="Times New Roman" w:cs="Times New Roman"/>
+          <w:sz w:val="24"/>
+          <w:szCs w:val="24"/>
+        </w:rPr>
+        <w:t xml:space="preserve">) was used to define the commonalities between the system admin users, bank official users, and bank member users. </w:t>
       </w:r>
     </w:p>
     <w:p>
@@ -2907,7 +2925,43 @@
         </w:rPr>
         <w:lastRenderedPageBreak/>
         <w:tab/>
-        <w:t xml:space="preserve">For the functionality of the program, the Time class (timer.h) and controller class (controller.h) were created to easily implement </w:t>
+        <w:t>For the functionality of the program, the Time class (</w:t>
+      </w:r>
+      <w:proofErr w:type="spellStart"/>
+      <w:r>
+        <w:rPr>
+          <w:rFonts w:ascii="Times New Roman" w:hAnsi="Times New Roman" w:cs="Times New Roman"/>
+          <w:sz w:val="24"/>
+          <w:szCs w:val="24"/>
+        </w:rPr>
+        <w:t>timer.h</w:t>
+      </w:r>
+      <w:proofErr w:type="spellEnd"/>
+      <w:r>
+        <w:rPr>
+          <w:rFonts w:ascii="Times New Roman" w:hAnsi="Times New Roman" w:cs="Times New Roman"/>
+          <w:sz w:val="24"/>
+          <w:szCs w:val="24"/>
+        </w:rPr>
+        <w:t>) and controller class (</w:t>
+      </w:r>
+      <w:proofErr w:type="spellStart"/>
+      <w:r>
+        <w:rPr>
+          <w:rFonts w:ascii="Times New Roman" w:hAnsi="Times New Roman" w:cs="Times New Roman"/>
+          <w:sz w:val="24"/>
+          <w:szCs w:val="24"/>
+        </w:rPr>
+        <w:t>controller.h</w:t>
+      </w:r>
+      <w:proofErr w:type="spellEnd"/>
+      <w:r>
+        <w:rPr>
+          <w:rFonts w:ascii="Times New Roman" w:hAnsi="Times New Roman" w:cs="Times New Roman"/>
+          <w:sz w:val="24"/>
+          <w:szCs w:val="24"/>
+        </w:rPr>
+        <w:t xml:space="preserve">) were created to easily implement </w:t>
       </w:r>
       <w:r>
         <w:rPr>
@@ -2974,10 +3028,10 @@
         <w:tblLook w:val="04A0" w:firstRow="1" w:lastRow="0" w:firstColumn="1" w:lastColumn="0" w:noHBand="0" w:noVBand="1"/>
       </w:tblPr>
       <w:tblGrid>
-        <w:gridCol w:w="2160"/>
-        <w:gridCol w:w="2520"/>
-        <w:gridCol w:w="3417"/>
-        <w:gridCol w:w="3333"/>
+        <w:gridCol w:w="2045"/>
+        <w:gridCol w:w="2354"/>
+        <w:gridCol w:w="3142"/>
+        <w:gridCol w:w="3889"/>
       </w:tblGrid>
       <w:tr>
         <w:tc>
@@ -3078,15 +3132,15 @@
             <w:pPr>
               <w:rPr>
                 <w:rFonts w:ascii="Times New Roman" w:hAnsi="Times New Roman" w:cs="Times New Roman"/>
-                <w:sz w:val="28"/>
-                <w:szCs w:val="28"/>
-              </w:rPr>
-            </w:pPr>
-            <w:r>
-              <w:rPr>
-                <w:rFonts w:ascii="Times New Roman" w:hAnsi="Times New Roman" w:cs="Times New Roman"/>
-                <w:sz w:val="28"/>
-                <w:szCs w:val="28"/>
+                <w:sz w:val="24"/>
+                <w:szCs w:val="24"/>
+              </w:rPr>
+            </w:pPr>
+            <w:r>
+              <w:rPr>
+                <w:rFonts w:ascii="Times New Roman" w:hAnsi="Times New Roman" w:cs="Times New Roman"/>
+                <w:sz w:val="24"/>
+                <w:szCs w:val="24"/>
               </w:rPr>
               <w:t>Node</w:t>
             </w:r>
@@ -3100,15 +3154,15 @@
             <w:pPr>
               <w:rPr>
                 <w:rFonts w:ascii="Times New Roman" w:hAnsi="Times New Roman" w:cs="Times New Roman"/>
-                <w:sz w:val="28"/>
-                <w:szCs w:val="28"/>
-              </w:rPr>
-            </w:pPr>
-            <w:r>
-              <w:rPr>
-                <w:rFonts w:ascii="Times New Roman" w:hAnsi="Times New Roman" w:cs="Times New Roman"/>
-                <w:sz w:val="28"/>
-                <w:szCs w:val="28"/>
+                <w:sz w:val="24"/>
+                <w:szCs w:val="24"/>
+              </w:rPr>
+            </w:pPr>
+            <w:r>
+              <w:rPr>
+                <w:rFonts w:ascii="Times New Roman" w:hAnsi="Times New Roman" w:cs="Times New Roman"/>
+                <w:sz w:val="24"/>
+                <w:szCs w:val="24"/>
               </w:rPr>
               <w:t>User Defined</w:t>
             </w:r>
@@ -3122,8 +3176,8 @@
             <w:pPr>
               <w:rPr>
                 <w:rFonts w:ascii="Times New Roman" w:hAnsi="Times New Roman" w:cs="Times New Roman"/>
-                <w:sz w:val="28"/>
-                <w:szCs w:val="28"/>
+                <w:sz w:val="24"/>
+                <w:szCs w:val="24"/>
               </w:rPr>
             </w:pPr>
           </w:p>
@@ -3136,10 +3190,80 @@
             <w:pPr>
               <w:rPr>
                 <w:rFonts w:ascii="Times New Roman" w:hAnsi="Times New Roman" w:cs="Times New Roman"/>
-                <w:sz w:val="28"/>
-                <w:szCs w:val="28"/>
-              </w:rPr>
-            </w:pPr>
+                <w:sz w:val="24"/>
+                <w:szCs w:val="24"/>
+              </w:rPr>
+            </w:pPr>
+            <w:r>
+              <w:rPr>
+                <w:rFonts w:ascii="Times New Roman" w:hAnsi="Times New Roman" w:cs="Times New Roman"/>
+                <w:sz w:val="24"/>
+                <w:szCs w:val="24"/>
+              </w:rPr>
+              <w:t>DataFiles/DataStructs/</w:t>
+            </w:r>
+            <w:proofErr w:type="spellStart"/>
+            <w:r>
+              <w:rPr>
+                <w:rFonts w:ascii="Times New Roman" w:hAnsi="Times New Roman" w:cs="Times New Roman"/>
+                <w:sz w:val="24"/>
+                <w:szCs w:val="24"/>
+              </w:rPr>
+              <w:t>Node.h</w:t>
+            </w:r>
+            <w:proofErr w:type="spellEnd"/>
+          </w:p>
+          <w:p>
+            <w:pPr>
+              <w:rPr>
+                <w:rFonts w:ascii="Times New Roman" w:hAnsi="Times New Roman" w:cs="Times New Roman"/>
+                <w:sz w:val="24"/>
+                <w:szCs w:val="24"/>
+              </w:rPr>
+            </w:pPr>
+            <w:r>
+              <w:rPr>
+                <w:rFonts w:ascii="Times New Roman" w:hAnsi="Times New Roman" w:cs="Times New Roman"/>
+                <w:sz w:val="24"/>
+                <w:szCs w:val="24"/>
+              </w:rPr>
+              <w:t>DataFiles/DataStructs/</w:t>
+            </w:r>
+            <w:proofErr w:type="spellStart"/>
+            <w:r>
+              <w:rPr>
+                <w:rFonts w:ascii="Times New Roman" w:hAnsi="Times New Roman" w:cs="Times New Roman"/>
+                <w:sz w:val="24"/>
+                <w:szCs w:val="24"/>
+              </w:rPr>
+              <w:t>AVL.h</w:t>
+            </w:r>
+            <w:proofErr w:type="spellEnd"/>
+          </w:p>
+          <w:p>
+            <w:pPr>
+              <w:rPr>
+                <w:rFonts w:ascii="Times New Roman" w:hAnsi="Times New Roman" w:cs="Times New Roman"/>
+                <w:sz w:val="24"/>
+                <w:szCs w:val="24"/>
+              </w:rPr>
+            </w:pPr>
+            <w:r>
+              <w:rPr>
+                <w:rFonts w:ascii="Times New Roman" w:hAnsi="Times New Roman" w:cs="Times New Roman"/>
+                <w:sz w:val="24"/>
+                <w:szCs w:val="24"/>
+              </w:rPr>
+              <w:t>DataFiles/DataStructs/</w:t>
+            </w:r>
+            <w:r>
+              <w:rPr>
+                <w:rFonts w:ascii="Times New Roman" w:hAnsi="Times New Roman" w:cs="Times New Roman"/>
+                <w:sz w:val="24"/>
+                <w:szCs w:val="24"/>
+              </w:rPr>
+              <w:t>AVL.cpp</w:t>
+            </w:r>
           </w:p>
         </w:tc>
       </w:tr>
@@ -3152,15 +3276,15 @@
             <w:pPr>
               <w:rPr>
                 <w:rFonts w:ascii="Times New Roman" w:hAnsi="Times New Roman" w:cs="Times New Roman"/>
-                <w:sz w:val="28"/>
-                <w:szCs w:val="28"/>
-              </w:rPr>
-            </w:pPr>
-            <w:r>
-              <w:rPr>
-                <w:rFonts w:ascii="Times New Roman" w:hAnsi="Times New Roman" w:cs="Times New Roman"/>
-                <w:sz w:val="28"/>
-                <w:szCs w:val="28"/>
+                <w:sz w:val="24"/>
+                <w:szCs w:val="24"/>
+              </w:rPr>
+            </w:pPr>
+            <w:r>
+              <w:rPr>
+                <w:rFonts w:ascii="Times New Roman" w:hAnsi="Times New Roman" w:cs="Times New Roman"/>
+                <w:sz w:val="24"/>
+                <w:szCs w:val="24"/>
               </w:rPr>
               <w:t>LinkedList</w:t>
             </w:r>
@@ -3174,15 +3298,15 @@
             <w:pPr>
               <w:rPr>
                 <w:rFonts w:ascii="Times New Roman" w:hAnsi="Times New Roman" w:cs="Times New Roman"/>
-                <w:sz w:val="28"/>
-                <w:szCs w:val="28"/>
-              </w:rPr>
-            </w:pPr>
-            <w:r>
-              <w:rPr>
-                <w:rFonts w:ascii="Times New Roman" w:hAnsi="Times New Roman" w:cs="Times New Roman"/>
-                <w:sz w:val="28"/>
-                <w:szCs w:val="28"/>
+                <w:sz w:val="24"/>
+                <w:szCs w:val="24"/>
+              </w:rPr>
+            </w:pPr>
+            <w:r>
+              <w:rPr>
+                <w:rFonts w:ascii="Times New Roman" w:hAnsi="Times New Roman" w:cs="Times New Roman"/>
+                <w:sz w:val="24"/>
+                <w:szCs w:val="24"/>
               </w:rPr>
               <w:t>Doubly Linked List</w:t>
             </w:r>
@@ -3196,8 +3320,8 @@
             <w:pPr>
               <w:rPr>
                 <w:rFonts w:ascii="Times New Roman" w:hAnsi="Times New Roman" w:cs="Times New Roman"/>
-                <w:sz w:val="28"/>
-                <w:szCs w:val="28"/>
+                <w:sz w:val="24"/>
+                <w:szCs w:val="24"/>
               </w:rPr>
             </w:pPr>
           </w:p>
@@ -3210,10 +3334,28 @@
             <w:pPr>
               <w:rPr>
                 <w:rFonts w:ascii="Times New Roman" w:hAnsi="Times New Roman" w:cs="Times New Roman"/>
-                <w:sz w:val="28"/>
-                <w:szCs w:val="28"/>
-              </w:rPr>
-            </w:pPr>
+                <w:sz w:val="24"/>
+                <w:szCs w:val="24"/>
+              </w:rPr>
+            </w:pPr>
+            <w:r>
+              <w:rPr>
+                <w:rFonts w:ascii="Times New Roman" w:hAnsi="Times New Roman" w:cs="Times New Roman"/>
+                <w:sz w:val="24"/>
+                <w:szCs w:val="24"/>
+              </w:rPr>
+              <w:t>DataFiles/DataStructs/</w:t>
+            </w:r>
+            <w:proofErr w:type="spellStart"/>
+            <w:r>
+              <w:rPr>
+                <w:rFonts w:ascii="Times New Roman" w:hAnsi="Times New Roman" w:cs="Times New Roman"/>
+                <w:sz w:val="24"/>
+                <w:szCs w:val="24"/>
+              </w:rPr>
+              <w:t>LinkedList.h</w:t>
+            </w:r>
+            <w:proofErr w:type="spellEnd"/>
           </w:p>
         </w:tc>
       </w:tr>
@@ -3226,15 +3368,15 @@
             <w:pPr>
               <w:rPr>
                 <w:rFonts w:ascii="Times New Roman" w:hAnsi="Times New Roman" w:cs="Times New Roman"/>
-                <w:sz w:val="28"/>
-                <w:szCs w:val="28"/>
-              </w:rPr>
-            </w:pPr>
-            <w:r>
-              <w:rPr>
-                <w:rFonts w:ascii="Times New Roman" w:hAnsi="Times New Roman" w:cs="Times New Roman"/>
-                <w:sz w:val="28"/>
-                <w:szCs w:val="28"/>
+                <w:sz w:val="24"/>
+                <w:szCs w:val="24"/>
+              </w:rPr>
+            </w:pPr>
+            <w:r>
+              <w:rPr>
+                <w:rFonts w:ascii="Times New Roman" w:hAnsi="Times New Roman" w:cs="Times New Roman"/>
+                <w:sz w:val="24"/>
+                <w:szCs w:val="24"/>
               </w:rPr>
               <w:t>Queue</w:t>
             </w:r>
@@ -3248,15 +3390,15 @@
             <w:pPr>
               <w:rPr>
                 <w:rFonts w:ascii="Times New Roman" w:hAnsi="Times New Roman" w:cs="Times New Roman"/>
-                <w:sz w:val="28"/>
-                <w:szCs w:val="28"/>
-              </w:rPr>
-            </w:pPr>
-            <w:r>
-              <w:rPr>
-                <w:rFonts w:ascii="Times New Roman" w:hAnsi="Times New Roman" w:cs="Times New Roman"/>
-                <w:sz w:val="28"/>
-                <w:szCs w:val="28"/>
+                <w:sz w:val="24"/>
+                <w:szCs w:val="24"/>
+              </w:rPr>
+            </w:pPr>
+            <w:r>
+              <w:rPr>
+                <w:rFonts w:ascii="Times New Roman" w:hAnsi="Times New Roman" w:cs="Times New Roman"/>
+                <w:sz w:val="24"/>
+                <w:szCs w:val="24"/>
               </w:rPr>
               <w:t>Dynamic Queue</w:t>
             </w:r>
@@ -3270,8 +3412,8 @@
             <w:pPr>
               <w:rPr>
                 <w:rFonts w:ascii="Times New Roman" w:hAnsi="Times New Roman" w:cs="Times New Roman"/>
-                <w:sz w:val="28"/>
-                <w:szCs w:val="28"/>
+                <w:sz w:val="24"/>
+                <w:szCs w:val="24"/>
               </w:rPr>
             </w:pPr>
           </w:p>
@@ -3284,10 +3426,28 @@
             <w:pPr>
               <w:rPr>
                 <w:rFonts w:ascii="Times New Roman" w:hAnsi="Times New Roman" w:cs="Times New Roman"/>
-                <w:sz w:val="28"/>
-                <w:szCs w:val="28"/>
-              </w:rPr>
-            </w:pPr>
+                <w:sz w:val="24"/>
+                <w:szCs w:val="24"/>
+              </w:rPr>
+            </w:pPr>
+            <w:r>
+              <w:rPr>
+                <w:rFonts w:ascii="Times New Roman" w:hAnsi="Times New Roman" w:cs="Times New Roman"/>
+                <w:sz w:val="24"/>
+                <w:szCs w:val="24"/>
+              </w:rPr>
+              <w:t>DataFiles/DataStructs/</w:t>
+            </w:r>
+            <w:proofErr w:type="spellStart"/>
+            <w:r>
+              <w:rPr>
+                <w:rFonts w:ascii="Times New Roman" w:hAnsi="Times New Roman" w:cs="Times New Roman"/>
+                <w:sz w:val="24"/>
+                <w:szCs w:val="24"/>
+              </w:rPr>
+              <w:t>Queue.h</w:t>
+            </w:r>
+            <w:proofErr w:type="spellEnd"/>
           </w:p>
         </w:tc>
       </w:tr>
@@ -3300,15 +3460,15 @@
             <w:pPr>
               <w:rPr>
                 <w:rFonts w:ascii="Times New Roman" w:hAnsi="Times New Roman" w:cs="Times New Roman"/>
-                <w:sz w:val="28"/>
-                <w:szCs w:val="28"/>
-              </w:rPr>
-            </w:pPr>
-            <w:r>
-              <w:rPr>
-                <w:rFonts w:ascii="Times New Roman" w:hAnsi="Times New Roman" w:cs="Times New Roman"/>
-                <w:sz w:val="28"/>
-                <w:szCs w:val="28"/>
+                <w:sz w:val="24"/>
+                <w:szCs w:val="24"/>
+              </w:rPr>
+            </w:pPr>
+            <w:r>
+              <w:rPr>
+                <w:rFonts w:ascii="Times New Roman" w:hAnsi="Times New Roman" w:cs="Times New Roman"/>
+                <w:sz w:val="24"/>
+                <w:szCs w:val="24"/>
               </w:rPr>
               <w:t>AVL Tree</w:t>
             </w:r>
@@ -3322,15 +3482,15 @@
             <w:pPr>
               <w:rPr>
                 <w:rFonts w:ascii="Times New Roman" w:hAnsi="Times New Roman" w:cs="Times New Roman"/>
-                <w:sz w:val="28"/>
-                <w:szCs w:val="28"/>
-              </w:rPr>
-            </w:pPr>
-            <w:r>
-              <w:rPr>
-                <w:rFonts w:ascii="Times New Roman" w:hAnsi="Times New Roman" w:cs="Times New Roman"/>
-                <w:sz w:val="28"/>
-                <w:szCs w:val="28"/>
+                <w:sz w:val="24"/>
+                <w:szCs w:val="24"/>
+              </w:rPr>
+            </w:pPr>
+            <w:r>
+              <w:rPr>
+                <w:rFonts w:ascii="Times New Roman" w:hAnsi="Times New Roman" w:cs="Times New Roman"/>
+                <w:sz w:val="24"/>
+                <w:szCs w:val="24"/>
               </w:rPr>
               <w:t>BST, Dictionary</w:t>
             </w:r>
@@ -3344,8 +3504,8 @@
             <w:pPr>
               <w:rPr>
                 <w:rFonts w:ascii="Times New Roman" w:hAnsi="Times New Roman" w:cs="Times New Roman"/>
-                <w:sz w:val="28"/>
-                <w:szCs w:val="28"/>
+                <w:sz w:val="24"/>
+                <w:szCs w:val="24"/>
               </w:rPr>
             </w:pPr>
           </w:p>
@@ -3358,10 +3518,53 @@
             <w:pPr>
               <w:rPr>
                 <w:rFonts w:ascii="Times New Roman" w:hAnsi="Times New Roman" w:cs="Times New Roman"/>
-                <w:sz w:val="28"/>
-                <w:szCs w:val="28"/>
-              </w:rPr>
-            </w:pPr>
+                <w:sz w:val="24"/>
+                <w:szCs w:val="24"/>
+              </w:rPr>
+            </w:pPr>
+            <w:r>
+              <w:rPr>
+                <w:rFonts w:ascii="Times New Roman" w:hAnsi="Times New Roman" w:cs="Times New Roman"/>
+                <w:sz w:val="24"/>
+                <w:szCs w:val="24"/>
+              </w:rPr>
+              <w:t>DataFiles/DataStructs/</w:t>
+            </w:r>
+            <w:proofErr w:type="spellStart"/>
+            <w:r>
+              <w:rPr>
+                <w:rFonts w:ascii="Times New Roman" w:hAnsi="Times New Roman" w:cs="Times New Roman"/>
+                <w:sz w:val="24"/>
+                <w:szCs w:val="24"/>
+              </w:rPr>
+              <w:t>AVL.h</w:t>
+            </w:r>
+            <w:proofErr w:type="spellEnd"/>
+          </w:p>
+          <w:p>
+            <w:pPr>
+              <w:rPr>
+                <w:rFonts w:ascii="Times New Roman" w:hAnsi="Times New Roman" w:cs="Times New Roman"/>
+                <w:sz w:val="24"/>
+                <w:szCs w:val="24"/>
+              </w:rPr>
+            </w:pPr>
+            <w:r>
+              <w:rPr>
+                <w:rFonts w:ascii="Times New Roman" w:hAnsi="Times New Roman" w:cs="Times New Roman"/>
+                <w:sz w:val="24"/>
+                <w:szCs w:val="24"/>
+              </w:rPr>
+              <w:t>DataFiles/DataStructs/</w:t>
+            </w:r>
+            <w:r>
+              <w:rPr>
+                <w:rFonts w:ascii="Times New Roman" w:hAnsi="Times New Roman" w:cs="Times New Roman"/>
+                <w:sz w:val="24"/>
+                <w:szCs w:val="24"/>
+              </w:rPr>
+              <w:t>AVL.cpp</w:t>
+            </w:r>
           </w:p>
         </w:tc>
       </w:tr>
@@ -3374,15 +3577,15 @@
             <w:pPr>
               <w:rPr>
                 <w:rFonts w:ascii="Times New Roman" w:hAnsi="Times New Roman" w:cs="Times New Roman"/>
-                <w:sz w:val="28"/>
-                <w:szCs w:val="28"/>
-              </w:rPr>
-            </w:pPr>
-            <w:r>
-              <w:rPr>
-                <w:rFonts w:ascii="Times New Roman" w:hAnsi="Times New Roman" w:cs="Times New Roman"/>
-                <w:sz w:val="28"/>
-                <w:szCs w:val="28"/>
+                <w:sz w:val="24"/>
+                <w:szCs w:val="24"/>
+              </w:rPr>
+            </w:pPr>
+            <w:r>
+              <w:rPr>
+                <w:rFonts w:ascii="Times New Roman" w:hAnsi="Times New Roman" w:cs="Times New Roman"/>
+                <w:sz w:val="24"/>
+                <w:szCs w:val="24"/>
               </w:rPr>
               <w:t xml:space="preserve">Node </w:t>
             </w:r>
@@ -3396,15 +3599,15 @@
             <w:pPr>
               <w:rPr>
                 <w:rFonts w:ascii="Times New Roman" w:hAnsi="Times New Roman" w:cs="Times New Roman"/>
-                <w:sz w:val="28"/>
-                <w:szCs w:val="28"/>
-              </w:rPr>
-            </w:pPr>
-            <w:r>
-              <w:rPr>
-                <w:rFonts w:ascii="Times New Roman" w:hAnsi="Times New Roman" w:cs="Times New Roman"/>
-                <w:sz w:val="28"/>
-                <w:szCs w:val="28"/>
+                <w:sz w:val="24"/>
+                <w:szCs w:val="24"/>
+              </w:rPr>
+            </w:pPr>
+            <w:r>
+              <w:rPr>
+                <w:rFonts w:ascii="Times New Roman" w:hAnsi="Times New Roman" w:cs="Times New Roman"/>
+                <w:sz w:val="24"/>
+                <w:szCs w:val="24"/>
               </w:rPr>
               <w:t>User Defined</w:t>
             </w:r>
@@ -3418,8 +3621,8 @@
             <w:pPr>
               <w:rPr>
                 <w:rFonts w:ascii="Times New Roman" w:hAnsi="Times New Roman" w:cs="Times New Roman"/>
-                <w:sz w:val="28"/>
-                <w:szCs w:val="28"/>
+                <w:sz w:val="24"/>
+                <w:szCs w:val="24"/>
               </w:rPr>
             </w:pPr>
           </w:p>
@@ -3432,10 +3635,28 @@
             <w:pPr>
               <w:rPr>
                 <w:rFonts w:ascii="Times New Roman" w:hAnsi="Times New Roman" w:cs="Times New Roman"/>
-                <w:sz w:val="28"/>
-                <w:szCs w:val="28"/>
-              </w:rPr>
-            </w:pPr>
+                <w:sz w:val="24"/>
+                <w:szCs w:val="24"/>
+              </w:rPr>
+            </w:pPr>
+            <w:r>
+              <w:rPr>
+                <w:rFonts w:ascii="Times New Roman" w:hAnsi="Times New Roman" w:cs="Times New Roman"/>
+                <w:sz w:val="24"/>
+                <w:szCs w:val="24"/>
+              </w:rPr>
+              <w:t>DataFiles/DataStructs/</w:t>
+            </w:r>
+            <w:proofErr w:type="spellStart"/>
+            <w:r>
+              <w:rPr>
+                <w:rFonts w:ascii="Times New Roman" w:hAnsi="Times New Roman" w:cs="Times New Roman"/>
+                <w:sz w:val="24"/>
+                <w:szCs w:val="24"/>
+              </w:rPr>
+              <w:t>LinkedList.h</w:t>
+            </w:r>
+            <w:proofErr w:type="spellEnd"/>
           </w:p>
         </w:tc>
       </w:tr>
@@ -3448,15 +3669,15 @@
             <w:pPr>
               <w:rPr>
                 <w:rFonts w:ascii="Times New Roman" w:hAnsi="Times New Roman" w:cs="Times New Roman"/>
-                <w:sz w:val="28"/>
-                <w:szCs w:val="28"/>
-              </w:rPr>
-            </w:pPr>
-            <w:r>
-              <w:rPr>
-                <w:rFonts w:ascii="Times New Roman" w:hAnsi="Times New Roman" w:cs="Times New Roman"/>
-                <w:sz w:val="28"/>
-                <w:szCs w:val="28"/>
+                <w:sz w:val="24"/>
+                <w:szCs w:val="24"/>
+              </w:rPr>
+            </w:pPr>
+            <w:r>
+              <w:rPr>
+                <w:rFonts w:ascii="Times New Roman" w:hAnsi="Times New Roman" w:cs="Times New Roman"/>
+                <w:sz w:val="24"/>
+                <w:szCs w:val="24"/>
               </w:rPr>
               <w:t>Dictionary</w:t>
             </w:r>
@@ -3470,15 +3691,15 @@
             <w:pPr>
               <w:rPr>
                 <w:rFonts w:ascii="Times New Roman" w:hAnsi="Times New Roman" w:cs="Times New Roman"/>
-                <w:sz w:val="28"/>
-                <w:szCs w:val="28"/>
-              </w:rPr>
-            </w:pPr>
-            <w:r>
-              <w:rPr>
-                <w:rFonts w:ascii="Times New Roman" w:hAnsi="Times New Roman" w:cs="Times New Roman"/>
-                <w:sz w:val="28"/>
-                <w:szCs w:val="28"/>
+                <w:sz w:val="24"/>
+                <w:szCs w:val="24"/>
+              </w:rPr>
+            </w:pPr>
+            <w:r>
+              <w:rPr>
+                <w:rFonts w:ascii="Times New Roman" w:hAnsi="Times New Roman" w:cs="Times New Roman"/>
+                <w:sz w:val="24"/>
+                <w:szCs w:val="24"/>
               </w:rPr>
               <w:t>Array, Dictionary</w:t>
             </w:r>
@@ -3492,8 +3713,8 @@
             <w:pPr>
               <w:rPr>
                 <w:rFonts w:ascii="Times New Roman" w:hAnsi="Times New Roman" w:cs="Times New Roman"/>
-                <w:sz w:val="28"/>
-                <w:szCs w:val="28"/>
+                <w:sz w:val="24"/>
+                <w:szCs w:val="24"/>
               </w:rPr>
             </w:pPr>
           </w:p>
@@ -3506,10 +3727,53 @@
             <w:pPr>
               <w:rPr>
                 <w:rFonts w:ascii="Times New Roman" w:hAnsi="Times New Roman" w:cs="Times New Roman"/>
-                <w:sz w:val="28"/>
-                <w:szCs w:val="28"/>
-              </w:rPr>
-            </w:pPr>
+                <w:sz w:val="24"/>
+                <w:szCs w:val="24"/>
+              </w:rPr>
+            </w:pPr>
+            <w:r>
+              <w:rPr>
+                <w:rFonts w:ascii="Times New Roman" w:hAnsi="Times New Roman" w:cs="Times New Roman"/>
+                <w:sz w:val="24"/>
+                <w:szCs w:val="24"/>
+              </w:rPr>
+              <w:t>DataFiles/DataStructs/</w:t>
+            </w:r>
+            <w:proofErr w:type="spellStart"/>
+            <w:r>
+              <w:rPr>
+                <w:rFonts w:ascii="Times New Roman" w:hAnsi="Times New Roman" w:cs="Times New Roman"/>
+                <w:sz w:val="24"/>
+                <w:szCs w:val="24"/>
+              </w:rPr>
+              <w:t>Dictionary.h</w:t>
+            </w:r>
+            <w:proofErr w:type="spellEnd"/>
+          </w:p>
+          <w:p>
+            <w:pPr>
+              <w:rPr>
+                <w:rFonts w:ascii="Times New Roman" w:hAnsi="Times New Roman" w:cs="Times New Roman"/>
+                <w:sz w:val="24"/>
+                <w:szCs w:val="24"/>
+              </w:rPr>
+            </w:pPr>
+            <w:r>
+              <w:rPr>
+                <w:rFonts w:ascii="Times New Roman" w:hAnsi="Times New Roman" w:cs="Times New Roman"/>
+                <w:sz w:val="24"/>
+                <w:szCs w:val="24"/>
+              </w:rPr>
+              <w:t>DataFiles/DataStructs/</w:t>
+            </w:r>
+            <w:r>
+              <w:rPr>
+                <w:rFonts w:ascii="Times New Roman" w:hAnsi="Times New Roman" w:cs="Times New Roman"/>
+                <w:sz w:val="24"/>
+                <w:szCs w:val="24"/>
+              </w:rPr>
+              <w:t>Dictionary.cpp</w:t>
+            </w:r>
           </w:p>
         </w:tc>
       </w:tr>
@@ -3522,18 +3786,20 @@
             <w:pPr>
               <w:rPr>
                 <w:rFonts w:ascii="Times New Roman" w:hAnsi="Times New Roman" w:cs="Times New Roman"/>
-                <w:sz w:val="28"/>
-                <w:szCs w:val="28"/>
-              </w:rPr>
-            </w:pPr>
-            <w:r>
-              <w:rPr>
-                <w:rFonts w:ascii="Times New Roman" w:hAnsi="Times New Roman" w:cs="Times New Roman"/>
-                <w:sz w:val="28"/>
-                <w:szCs w:val="28"/>
+                <w:sz w:val="24"/>
+                <w:szCs w:val="24"/>
+              </w:rPr>
+            </w:pPr>
+            <w:proofErr w:type="spellStart"/>
+            <w:r>
+              <w:rPr>
+                <w:rFonts w:ascii="Times New Roman" w:hAnsi="Times New Roman" w:cs="Times New Roman"/>
+                <w:sz w:val="24"/>
+                <w:szCs w:val="24"/>
               </w:rPr>
               <w:t>DictEntry</w:t>
             </w:r>
+            <w:proofErr w:type="spellEnd"/>
           </w:p>
         </w:tc>
         <w:tc>
@@ -3544,15 +3810,15 @@
             <w:pPr>
               <w:rPr>
                 <w:rFonts w:ascii="Times New Roman" w:hAnsi="Times New Roman" w:cs="Times New Roman"/>
-                <w:sz w:val="28"/>
-                <w:szCs w:val="28"/>
-              </w:rPr>
-            </w:pPr>
-            <w:r>
-              <w:rPr>
-                <w:rFonts w:ascii="Times New Roman" w:hAnsi="Times New Roman" w:cs="Times New Roman"/>
-                <w:sz w:val="28"/>
-                <w:szCs w:val="28"/>
+                <w:sz w:val="24"/>
+                <w:szCs w:val="24"/>
+              </w:rPr>
+            </w:pPr>
+            <w:r>
+              <w:rPr>
+                <w:rFonts w:ascii="Times New Roman" w:hAnsi="Times New Roman" w:cs="Times New Roman"/>
+                <w:sz w:val="24"/>
+                <w:szCs w:val="24"/>
               </w:rPr>
               <w:t>User Defined</w:t>
             </w:r>
@@ -3566,8 +3832,8 @@
             <w:pPr>
               <w:rPr>
                 <w:rFonts w:ascii="Times New Roman" w:hAnsi="Times New Roman" w:cs="Times New Roman"/>
-                <w:sz w:val="28"/>
-                <w:szCs w:val="28"/>
+                <w:sz w:val="24"/>
+                <w:szCs w:val="24"/>
               </w:rPr>
             </w:pPr>
           </w:p>
@@ -3580,10 +3846,53 @@
             <w:pPr>
               <w:rPr>
                 <w:rFonts w:ascii="Times New Roman" w:hAnsi="Times New Roman" w:cs="Times New Roman"/>
-                <w:sz w:val="28"/>
-                <w:szCs w:val="28"/>
-              </w:rPr>
-            </w:pPr>
+                <w:sz w:val="24"/>
+                <w:szCs w:val="24"/>
+              </w:rPr>
+            </w:pPr>
+            <w:r>
+              <w:rPr>
+                <w:rFonts w:ascii="Times New Roman" w:hAnsi="Times New Roman" w:cs="Times New Roman"/>
+                <w:sz w:val="24"/>
+                <w:szCs w:val="24"/>
+              </w:rPr>
+              <w:t>DataFiles/DataStructs/</w:t>
+            </w:r>
+            <w:proofErr w:type="spellStart"/>
+            <w:r>
+              <w:rPr>
+                <w:rFonts w:ascii="Times New Roman" w:hAnsi="Times New Roman" w:cs="Times New Roman"/>
+                <w:sz w:val="24"/>
+                <w:szCs w:val="24"/>
+              </w:rPr>
+              <w:t>Dictionary.h</w:t>
+            </w:r>
+            <w:proofErr w:type="spellEnd"/>
+          </w:p>
+          <w:p>
+            <w:pPr>
+              <w:rPr>
+                <w:rFonts w:ascii="Times New Roman" w:hAnsi="Times New Roman" w:cs="Times New Roman"/>
+                <w:sz w:val="24"/>
+                <w:szCs w:val="24"/>
+              </w:rPr>
+            </w:pPr>
+            <w:r>
+              <w:rPr>
+                <w:rFonts w:ascii="Times New Roman" w:hAnsi="Times New Roman" w:cs="Times New Roman"/>
+                <w:sz w:val="24"/>
+                <w:szCs w:val="24"/>
+              </w:rPr>
+              <w:t>DataFiles/DataStructs/</w:t>
+            </w:r>
+            <w:r>
+              <w:rPr>
+                <w:rFonts w:ascii="Times New Roman" w:hAnsi="Times New Roman" w:cs="Times New Roman"/>
+                <w:sz w:val="24"/>
+                <w:szCs w:val="24"/>
+              </w:rPr>
+              <w:t>Dictionary.cpp</w:t>
+            </w:r>
           </w:p>
         </w:tc>
       </w:tr>
@@ -3596,18 +3905,20 @@
             <w:pPr>
               <w:rPr>
                 <w:rFonts w:ascii="Times New Roman" w:hAnsi="Times New Roman" w:cs="Times New Roman"/>
-                <w:sz w:val="28"/>
-                <w:szCs w:val="28"/>
-              </w:rPr>
-            </w:pPr>
-            <w:r>
-              <w:rPr>
-                <w:rFonts w:ascii="Times New Roman" w:hAnsi="Times New Roman" w:cs="Times New Roman"/>
-                <w:sz w:val="28"/>
-                <w:szCs w:val="28"/>
+                <w:sz w:val="24"/>
+                <w:szCs w:val="24"/>
+              </w:rPr>
+            </w:pPr>
+            <w:proofErr w:type="spellStart"/>
+            <w:r>
+              <w:rPr>
+                <w:rFonts w:ascii="Times New Roman" w:hAnsi="Times New Roman" w:cs="Times New Roman"/>
+                <w:sz w:val="24"/>
+                <w:szCs w:val="24"/>
               </w:rPr>
               <w:t>AllFiles</w:t>
             </w:r>
+            <w:proofErr w:type="spellEnd"/>
           </w:p>
         </w:tc>
         <w:tc>
@@ -3618,15 +3929,15 @@
             <w:pPr>
               <w:rPr>
                 <w:rFonts w:ascii="Times New Roman" w:hAnsi="Times New Roman" w:cs="Times New Roman"/>
-                <w:sz w:val="28"/>
-                <w:szCs w:val="28"/>
-              </w:rPr>
-            </w:pPr>
-            <w:r>
-              <w:rPr>
-                <w:rFonts w:ascii="Times New Roman" w:hAnsi="Times New Roman" w:cs="Times New Roman"/>
-                <w:sz w:val="28"/>
-                <w:szCs w:val="28"/>
+                <w:sz w:val="24"/>
+                <w:szCs w:val="24"/>
+              </w:rPr>
+            </w:pPr>
+            <w:r>
+              <w:rPr>
+                <w:rFonts w:ascii="Times New Roman" w:hAnsi="Times New Roman" w:cs="Times New Roman"/>
+                <w:sz w:val="24"/>
+                <w:szCs w:val="24"/>
               </w:rPr>
               <w:t>User Defined</w:t>
             </w:r>
@@ -3640,8 +3951,8 @@
             <w:pPr>
               <w:rPr>
                 <w:rFonts w:ascii="Times New Roman" w:hAnsi="Times New Roman" w:cs="Times New Roman"/>
-                <w:sz w:val="28"/>
-                <w:szCs w:val="28"/>
+                <w:sz w:val="24"/>
+                <w:szCs w:val="24"/>
               </w:rPr>
             </w:pPr>
           </w:p>
@@ -3654,10 +3965,53 @@
             <w:pPr>
               <w:rPr>
                 <w:rFonts w:ascii="Times New Roman" w:hAnsi="Times New Roman" w:cs="Times New Roman"/>
-                <w:sz w:val="28"/>
-                <w:szCs w:val="28"/>
-              </w:rPr>
-            </w:pPr>
+                <w:sz w:val="24"/>
+                <w:szCs w:val="24"/>
+              </w:rPr>
+            </w:pPr>
+            <w:r>
+              <w:rPr>
+                <w:rFonts w:ascii="Times New Roman" w:hAnsi="Times New Roman" w:cs="Times New Roman"/>
+                <w:sz w:val="24"/>
+                <w:szCs w:val="24"/>
+              </w:rPr>
+              <w:t>DataFiles/DataStructs/</w:t>
+            </w:r>
+            <w:proofErr w:type="spellStart"/>
+            <w:r>
+              <w:rPr>
+                <w:rFonts w:ascii="Times New Roman" w:hAnsi="Times New Roman" w:cs="Times New Roman"/>
+                <w:sz w:val="24"/>
+                <w:szCs w:val="24"/>
+              </w:rPr>
+              <w:t>Dictionary.h</w:t>
+            </w:r>
+            <w:proofErr w:type="spellEnd"/>
+          </w:p>
+          <w:p>
+            <w:pPr>
+              <w:rPr>
+                <w:rFonts w:ascii="Times New Roman" w:hAnsi="Times New Roman" w:cs="Times New Roman"/>
+                <w:sz w:val="24"/>
+                <w:szCs w:val="24"/>
+              </w:rPr>
+            </w:pPr>
+            <w:r>
+              <w:rPr>
+                <w:rFonts w:ascii="Times New Roman" w:hAnsi="Times New Roman" w:cs="Times New Roman"/>
+                <w:sz w:val="24"/>
+                <w:szCs w:val="24"/>
+              </w:rPr>
+              <w:t>DataFiles/DataStructs/</w:t>
+            </w:r>
+            <w:r>
+              <w:rPr>
+                <w:rFonts w:ascii="Times New Roman" w:hAnsi="Times New Roman" w:cs="Times New Roman"/>
+                <w:sz w:val="24"/>
+                <w:szCs w:val="24"/>
+              </w:rPr>
+              <w:t>/Dictionary.cpp</w:t>
+            </w:r>
           </w:p>
         </w:tc>
       </w:tr>
@@ -3670,15 +4024,15 @@
             <w:pPr>
               <w:rPr>
                 <w:rFonts w:ascii="Times New Roman" w:hAnsi="Times New Roman" w:cs="Times New Roman"/>
-                <w:sz w:val="28"/>
-                <w:szCs w:val="28"/>
-              </w:rPr>
-            </w:pPr>
-            <w:r>
-              <w:rPr>
-                <w:rFonts w:ascii="Times New Roman" w:hAnsi="Times New Roman" w:cs="Times New Roman"/>
-                <w:sz w:val="28"/>
-                <w:szCs w:val="28"/>
+                <w:sz w:val="24"/>
+                <w:szCs w:val="24"/>
+              </w:rPr>
+            </w:pPr>
+            <w:r>
+              <w:rPr>
+                <w:rFonts w:ascii="Times New Roman" w:hAnsi="Times New Roman" w:cs="Times New Roman"/>
+                <w:sz w:val="24"/>
+                <w:szCs w:val="24"/>
               </w:rPr>
               <w:t>Encryption</w:t>
             </w:r>
@@ -3692,15 +4046,15 @@
             <w:pPr>
               <w:rPr>
                 <w:rFonts w:ascii="Times New Roman" w:hAnsi="Times New Roman" w:cs="Times New Roman"/>
-                <w:sz w:val="28"/>
-                <w:szCs w:val="28"/>
-              </w:rPr>
-            </w:pPr>
-            <w:r>
-              <w:rPr>
-                <w:rFonts w:ascii="Times New Roman" w:hAnsi="Times New Roman" w:cs="Times New Roman"/>
-                <w:sz w:val="28"/>
-                <w:szCs w:val="28"/>
+                <w:sz w:val="24"/>
+                <w:szCs w:val="24"/>
+              </w:rPr>
+            </w:pPr>
+            <w:r>
+              <w:rPr>
+                <w:rFonts w:ascii="Times New Roman" w:hAnsi="Times New Roman" w:cs="Times New Roman"/>
+                <w:sz w:val="24"/>
+                <w:szCs w:val="24"/>
               </w:rPr>
               <w:t>User Defined</w:t>
             </w:r>
@@ -3714,8 +4068,8 @@
             <w:pPr>
               <w:rPr>
                 <w:rFonts w:ascii="Times New Roman" w:hAnsi="Times New Roman" w:cs="Times New Roman"/>
-                <w:sz w:val="28"/>
-                <w:szCs w:val="28"/>
+                <w:sz w:val="24"/>
+                <w:szCs w:val="24"/>
               </w:rPr>
             </w:pPr>
           </w:p>
@@ -3728,10 +4082,53 @@
             <w:pPr>
               <w:rPr>
                 <w:rFonts w:ascii="Times New Roman" w:hAnsi="Times New Roman" w:cs="Times New Roman"/>
-                <w:sz w:val="28"/>
-                <w:szCs w:val="28"/>
-              </w:rPr>
-            </w:pPr>
+                <w:sz w:val="24"/>
+                <w:szCs w:val="24"/>
+              </w:rPr>
+            </w:pPr>
+            <w:r>
+              <w:rPr>
+                <w:rFonts w:ascii="Times New Roman" w:hAnsi="Times New Roman" w:cs="Times New Roman"/>
+                <w:sz w:val="24"/>
+                <w:szCs w:val="24"/>
+              </w:rPr>
+              <w:t>DataFiles/DataStructs/</w:t>
+            </w:r>
+            <w:proofErr w:type="spellStart"/>
+            <w:r>
+              <w:rPr>
+                <w:rFonts w:ascii="Times New Roman" w:hAnsi="Times New Roman" w:cs="Times New Roman"/>
+                <w:sz w:val="24"/>
+                <w:szCs w:val="24"/>
+              </w:rPr>
+              <w:t>Encryption.h</w:t>
+            </w:r>
+            <w:proofErr w:type="spellEnd"/>
+          </w:p>
+          <w:p>
+            <w:pPr>
+              <w:rPr>
+                <w:rFonts w:ascii="Times New Roman" w:hAnsi="Times New Roman" w:cs="Times New Roman"/>
+                <w:sz w:val="24"/>
+                <w:szCs w:val="24"/>
+              </w:rPr>
+            </w:pPr>
+            <w:r>
+              <w:rPr>
+                <w:rFonts w:ascii="Times New Roman" w:hAnsi="Times New Roman" w:cs="Times New Roman"/>
+                <w:sz w:val="24"/>
+                <w:szCs w:val="24"/>
+              </w:rPr>
+              <w:t>DataFiles/DataStructs/</w:t>
+            </w:r>
+            <w:r>
+              <w:rPr>
+                <w:rFonts w:ascii="Times New Roman" w:hAnsi="Times New Roman" w:cs="Times New Roman"/>
+                <w:sz w:val="24"/>
+                <w:szCs w:val="24"/>
+              </w:rPr>
+              <w:t>Encryption.cpp</w:t>
+            </w:r>
           </w:p>
         </w:tc>
       </w:tr>
@@ -3744,15 +4141,15 @@
             <w:pPr>
               <w:rPr>
                 <w:rFonts w:ascii="Times New Roman" w:hAnsi="Times New Roman" w:cs="Times New Roman"/>
-                <w:sz w:val="28"/>
-                <w:szCs w:val="28"/>
-              </w:rPr>
-            </w:pPr>
-            <w:r>
-              <w:rPr>
-                <w:rFonts w:ascii="Times New Roman" w:hAnsi="Times New Roman" w:cs="Times New Roman"/>
-                <w:sz w:val="28"/>
-                <w:szCs w:val="28"/>
+                <w:sz w:val="24"/>
+                <w:szCs w:val="24"/>
+              </w:rPr>
+            </w:pPr>
+            <w:r>
+              <w:rPr>
+                <w:rFonts w:ascii="Times New Roman" w:hAnsi="Times New Roman" w:cs="Times New Roman"/>
+                <w:sz w:val="24"/>
+                <w:szCs w:val="24"/>
               </w:rPr>
               <w:t>Controller</w:t>
             </w:r>
@@ -3766,15 +4163,15 @@
             <w:pPr>
               <w:rPr>
                 <w:rFonts w:ascii="Times New Roman" w:hAnsi="Times New Roman" w:cs="Times New Roman"/>
-                <w:sz w:val="28"/>
-                <w:szCs w:val="28"/>
-              </w:rPr>
-            </w:pPr>
-            <w:r>
-              <w:rPr>
-                <w:rFonts w:ascii="Times New Roman" w:hAnsi="Times New Roman" w:cs="Times New Roman"/>
-                <w:sz w:val="28"/>
-                <w:szCs w:val="28"/>
+                <w:sz w:val="24"/>
+                <w:szCs w:val="24"/>
+              </w:rPr>
+            </w:pPr>
+            <w:r>
+              <w:rPr>
+                <w:rFonts w:ascii="Times New Roman" w:hAnsi="Times New Roman" w:cs="Times New Roman"/>
+                <w:sz w:val="24"/>
+                <w:szCs w:val="24"/>
               </w:rPr>
               <w:t>User Defined</w:t>
             </w:r>
@@ -3788,8 +4185,8 @@
             <w:pPr>
               <w:rPr>
                 <w:rFonts w:ascii="Times New Roman" w:hAnsi="Times New Roman" w:cs="Times New Roman"/>
-                <w:sz w:val="28"/>
-                <w:szCs w:val="28"/>
+                <w:sz w:val="24"/>
+                <w:szCs w:val="24"/>
               </w:rPr>
             </w:pPr>
           </w:p>
@@ -3802,10 +4199,53 @@
             <w:pPr>
               <w:rPr>
                 <w:rFonts w:ascii="Times New Roman" w:hAnsi="Times New Roman" w:cs="Times New Roman"/>
-                <w:sz w:val="28"/>
-                <w:szCs w:val="28"/>
-              </w:rPr>
-            </w:pPr>
+                <w:sz w:val="24"/>
+                <w:szCs w:val="24"/>
+              </w:rPr>
+            </w:pPr>
+            <w:r>
+              <w:rPr>
+                <w:rFonts w:ascii="Times New Roman" w:hAnsi="Times New Roman" w:cs="Times New Roman"/>
+                <w:sz w:val="24"/>
+                <w:szCs w:val="24"/>
+              </w:rPr>
+              <w:t>DataFiles/DataStructs/</w:t>
+            </w:r>
+            <w:proofErr w:type="spellStart"/>
+            <w:r>
+              <w:rPr>
+                <w:rFonts w:ascii="Times New Roman" w:hAnsi="Times New Roman" w:cs="Times New Roman"/>
+                <w:sz w:val="24"/>
+                <w:szCs w:val="24"/>
+              </w:rPr>
+              <w:t>Controller.h</w:t>
+            </w:r>
+            <w:proofErr w:type="spellEnd"/>
+          </w:p>
+          <w:p>
+            <w:pPr>
+              <w:rPr>
+                <w:rFonts w:ascii="Times New Roman" w:hAnsi="Times New Roman" w:cs="Times New Roman"/>
+                <w:sz w:val="24"/>
+                <w:szCs w:val="24"/>
+              </w:rPr>
+            </w:pPr>
+            <w:r>
+              <w:rPr>
+                <w:rFonts w:ascii="Times New Roman" w:hAnsi="Times New Roman" w:cs="Times New Roman"/>
+                <w:sz w:val="24"/>
+                <w:szCs w:val="24"/>
+              </w:rPr>
+              <w:t>DataFiles/DataStructs/</w:t>
+            </w:r>
+            <w:r>
+              <w:rPr>
+                <w:rFonts w:ascii="Times New Roman" w:hAnsi="Times New Roman" w:cs="Times New Roman"/>
+                <w:sz w:val="24"/>
+                <w:szCs w:val="24"/>
+              </w:rPr>
+              <w:t>Controller.cpp</w:t>
+            </w:r>
           </w:p>
         </w:tc>
       </w:tr>
@@ -3818,15 +4258,15 @@
             <w:pPr>
               <w:rPr>
                 <w:rFonts w:ascii="Times New Roman" w:hAnsi="Times New Roman" w:cs="Times New Roman"/>
-                <w:sz w:val="28"/>
-                <w:szCs w:val="28"/>
-              </w:rPr>
-            </w:pPr>
-            <w:r>
-              <w:rPr>
-                <w:rFonts w:ascii="Times New Roman" w:hAnsi="Times New Roman" w:cs="Times New Roman"/>
-                <w:sz w:val="28"/>
-                <w:szCs w:val="28"/>
+                <w:sz w:val="24"/>
+                <w:szCs w:val="24"/>
+              </w:rPr>
+            </w:pPr>
+            <w:r>
+              <w:rPr>
+                <w:rFonts w:ascii="Times New Roman" w:hAnsi="Times New Roman" w:cs="Times New Roman"/>
+                <w:sz w:val="24"/>
+                <w:szCs w:val="24"/>
               </w:rPr>
               <w:t>Time</w:t>
             </w:r>
@@ -3840,15 +4280,15 @@
             <w:pPr>
               <w:rPr>
                 <w:rFonts w:ascii="Times New Roman" w:hAnsi="Times New Roman" w:cs="Times New Roman"/>
-                <w:sz w:val="28"/>
-                <w:szCs w:val="28"/>
-              </w:rPr>
-            </w:pPr>
-            <w:r>
-              <w:rPr>
-                <w:rFonts w:ascii="Times New Roman" w:hAnsi="Times New Roman" w:cs="Times New Roman"/>
-                <w:sz w:val="28"/>
-                <w:szCs w:val="28"/>
+                <w:sz w:val="24"/>
+                <w:szCs w:val="24"/>
+              </w:rPr>
+            </w:pPr>
+            <w:r>
+              <w:rPr>
+                <w:rFonts w:ascii="Times New Roman" w:hAnsi="Times New Roman" w:cs="Times New Roman"/>
+                <w:sz w:val="24"/>
+                <w:szCs w:val="24"/>
               </w:rPr>
               <w:t>User Defined</w:t>
             </w:r>
@@ -3862,8 +4302,8 @@
             <w:pPr>
               <w:rPr>
                 <w:rFonts w:ascii="Times New Roman" w:hAnsi="Times New Roman" w:cs="Times New Roman"/>
-                <w:sz w:val="28"/>
-                <w:szCs w:val="28"/>
+                <w:sz w:val="24"/>
+                <w:szCs w:val="24"/>
               </w:rPr>
             </w:pPr>
           </w:p>
@@ -3876,10 +4316,53 @@
             <w:pPr>
               <w:rPr>
                 <w:rFonts w:ascii="Times New Roman" w:hAnsi="Times New Roman" w:cs="Times New Roman"/>
-                <w:sz w:val="28"/>
-                <w:szCs w:val="28"/>
-              </w:rPr>
-            </w:pPr>
+                <w:sz w:val="24"/>
+                <w:szCs w:val="24"/>
+              </w:rPr>
+            </w:pPr>
+            <w:r>
+              <w:rPr>
+                <w:rFonts w:ascii="Times New Roman" w:hAnsi="Times New Roman" w:cs="Times New Roman"/>
+                <w:sz w:val="24"/>
+                <w:szCs w:val="24"/>
+              </w:rPr>
+              <w:t>DataFiles/DataStructs/</w:t>
+            </w:r>
+            <w:proofErr w:type="spellStart"/>
+            <w:r>
+              <w:rPr>
+                <w:rFonts w:ascii="Times New Roman" w:hAnsi="Times New Roman" w:cs="Times New Roman"/>
+                <w:sz w:val="24"/>
+                <w:szCs w:val="24"/>
+              </w:rPr>
+              <w:t>Timer.h</w:t>
+            </w:r>
+            <w:proofErr w:type="spellEnd"/>
+          </w:p>
+          <w:p>
+            <w:pPr>
+              <w:rPr>
+                <w:rFonts w:ascii="Times New Roman" w:hAnsi="Times New Roman" w:cs="Times New Roman"/>
+                <w:sz w:val="24"/>
+                <w:szCs w:val="24"/>
+              </w:rPr>
+            </w:pPr>
+            <w:r>
+              <w:rPr>
+                <w:rFonts w:ascii="Times New Roman" w:hAnsi="Times New Roman" w:cs="Times New Roman"/>
+                <w:sz w:val="24"/>
+                <w:szCs w:val="24"/>
+              </w:rPr>
+              <w:t>DataFiles/DataStructs/</w:t>
+            </w:r>
+            <w:r>
+              <w:rPr>
+                <w:rFonts w:ascii="Times New Roman" w:hAnsi="Times New Roman" w:cs="Times New Roman"/>
+                <w:sz w:val="24"/>
+                <w:szCs w:val="24"/>
+              </w:rPr>
+              <w:t>Timer.cpp</w:t>
+            </w:r>
           </w:p>
         </w:tc>
       </w:tr>
@@ -3892,15 +4375,15 @@
             <w:pPr>
               <w:rPr>
                 <w:rFonts w:ascii="Times New Roman" w:hAnsi="Times New Roman" w:cs="Times New Roman"/>
-                <w:sz w:val="28"/>
-                <w:szCs w:val="28"/>
-              </w:rPr>
-            </w:pPr>
-            <w:r>
-              <w:rPr>
-                <w:rFonts w:ascii="Times New Roman" w:hAnsi="Times New Roman" w:cs="Times New Roman"/>
-                <w:sz w:val="28"/>
-                <w:szCs w:val="28"/>
+                <w:sz w:val="24"/>
+                <w:szCs w:val="24"/>
+              </w:rPr>
+            </w:pPr>
+            <w:r>
+              <w:rPr>
+                <w:rFonts w:ascii="Times New Roman" w:hAnsi="Times New Roman" w:cs="Times New Roman"/>
+                <w:sz w:val="24"/>
+                <w:szCs w:val="24"/>
               </w:rPr>
               <w:t>User</w:t>
             </w:r>
@@ -3914,15 +4397,15 @@
             <w:pPr>
               <w:rPr>
                 <w:rFonts w:ascii="Times New Roman" w:hAnsi="Times New Roman" w:cs="Times New Roman"/>
-                <w:sz w:val="28"/>
-                <w:szCs w:val="28"/>
-              </w:rPr>
-            </w:pPr>
-            <w:r>
-              <w:rPr>
-                <w:rFonts w:ascii="Times New Roman" w:hAnsi="Times New Roman" w:cs="Times New Roman"/>
-                <w:sz w:val="28"/>
-                <w:szCs w:val="28"/>
+                <w:sz w:val="24"/>
+                <w:szCs w:val="24"/>
+              </w:rPr>
+            </w:pPr>
+            <w:r>
+              <w:rPr>
+                <w:rFonts w:ascii="Times New Roman" w:hAnsi="Times New Roman" w:cs="Times New Roman"/>
+                <w:sz w:val="24"/>
+                <w:szCs w:val="24"/>
               </w:rPr>
               <w:t>User Defined</w:t>
             </w:r>
@@ -3936,8 +4419,8 @@
             <w:pPr>
               <w:rPr>
                 <w:rFonts w:ascii="Times New Roman" w:hAnsi="Times New Roman" w:cs="Times New Roman"/>
-                <w:sz w:val="28"/>
-                <w:szCs w:val="28"/>
+                <w:sz w:val="24"/>
+                <w:szCs w:val="24"/>
               </w:rPr>
             </w:pPr>
           </w:p>
@@ -3950,10 +4433,45 @@
             <w:pPr>
               <w:rPr>
                 <w:rFonts w:ascii="Times New Roman" w:hAnsi="Times New Roman" w:cs="Times New Roman"/>
-                <w:sz w:val="28"/>
-                <w:szCs w:val="28"/>
-              </w:rPr>
-            </w:pPr>
+                <w:sz w:val="24"/>
+                <w:szCs w:val="24"/>
+              </w:rPr>
+            </w:pPr>
+            <w:r>
+              <w:rPr>
+                <w:rFonts w:ascii="Times New Roman" w:hAnsi="Times New Roman" w:cs="Times New Roman"/>
+                <w:sz w:val="24"/>
+                <w:szCs w:val="24"/>
+              </w:rPr>
+              <w:t>DataFiles/</w:t>
+            </w:r>
+            <w:proofErr w:type="spellStart"/>
+            <w:r>
+              <w:rPr>
+                <w:rFonts w:ascii="Times New Roman" w:hAnsi="Times New Roman" w:cs="Times New Roman"/>
+                <w:sz w:val="24"/>
+                <w:szCs w:val="24"/>
+              </w:rPr>
+              <w:t>Users.h</w:t>
+            </w:r>
+            <w:proofErr w:type="spellEnd"/>
+          </w:p>
+          <w:p>
+            <w:pPr>
+              <w:rPr>
+                <w:rFonts w:ascii="Times New Roman" w:hAnsi="Times New Roman" w:cs="Times New Roman"/>
+                <w:sz w:val="24"/>
+                <w:szCs w:val="24"/>
+              </w:rPr>
+            </w:pPr>
+            <w:r>
+              <w:rPr>
+                <w:rFonts w:ascii="Times New Roman" w:hAnsi="Times New Roman" w:cs="Times New Roman"/>
+                <w:sz w:val="24"/>
+                <w:szCs w:val="24"/>
+              </w:rPr>
+              <w:t>DataFiles/Users.cpp</w:t>
+            </w:r>
           </w:p>
         </w:tc>
       </w:tr>
@@ -3966,15 +4484,15 @@
             <w:pPr>
               <w:rPr>
                 <w:rFonts w:ascii="Times New Roman" w:hAnsi="Times New Roman" w:cs="Times New Roman"/>
-                <w:sz w:val="28"/>
-                <w:szCs w:val="28"/>
-              </w:rPr>
-            </w:pPr>
-            <w:r>
-              <w:rPr>
-                <w:rFonts w:ascii="Times New Roman" w:hAnsi="Times New Roman" w:cs="Times New Roman"/>
-                <w:sz w:val="28"/>
-                <w:szCs w:val="28"/>
+                <w:sz w:val="24"/>
+                <w:szCs w:val="24"/>
+              </w:rPr>
+            </w:pPr>
+            <w:r>
+              <w:rPr>
+                <w:rFonts w:ascii="Times New Roman" w:hAnsi="Times New Roman" w:cs="Times New Roman"/>
+                <w:sz w:val="24"/>
+                <w:szCs w:val="24"/>
               </w:rPr>
               <w:t>System Admin</w:t>
             </w:r>
@@ -3988,15 +4506,15 @@
             <w:pPr>
               <w:rPr>
                 <w:rFonts w:ascii="Times New Roman" w:hAnsi="Times New Roman" w:cs="Times New Roman"/>
-                <w:sz w:val="28"/>
-                <w:szCs w:val="28"/>
-              </w:rPr>
-            </w:pPr>
-            <w:r>
-              <w:rPr>
-                <w:rFonts w:ascii="Times New Roman" w:hAnsi="Times New Roman" w:cs="Times New Roman"/>
-                <w:sz w:val="28"/>
-                <w:szCs w:val="28"/>
+                <w:sz w:val="24"/>
+                <w:szCs w:val="24"/>
+              </w:rPr>
+            </w:pPr>
+            <w:r>
+              <w:rPr>
+                <w:rFonts w:ascii="Times New Roman" w:hAnsi="Times New Roman" w:cs="Times New Roman"/>
+                <w:sz w:val="24"/>
+                <w:szCs w:val="24"/>
               </w:rPr>
               <w:t>User Defined</w:t>
             </w:r>
@@ -4010,8 +4528,8 @@
             <w:pPr>
               <w:rPr>
                 <w:rFonts w:ascii="Times New Roman" w:hAnsi="Times New Roman" w:cs="Times New Roman"/>
-                <w:sz w:val="28"/>
-                <w:szCs w:val="28"/>
+                <w:sz w:val="24"/>
+                <w:szCs w:val="24"/>
               </w:rPr>
             </w:pPr>
           </w:p>
@@ -4024,10 +4542,53 @@
             <w:pPr>
               <w:rPr>
                 <w:rFonts w:ascii="Times New Roman" w:hAnsi="Times New Roman" w:cs="Times New Roman"/>
-                <w:sz w:val="28"/>
-                <w:szCs w:val="28"/>
-              </w:rPr>
-            </w:pPr>
+                <w:sz w:val="24"/>
+                <w:szCs w:val="24"/>
+              </w:rPr>
+            </w:pPr>
+            <w:r>
+              <w:rPr>
+                <w:rFonts w:ascii="Times New Roman" w:hAnsi="Times New Roman" w:cs="Times New Roman"/>
+                <w:sz w:val="24"/>
+                <w:szCs w:val="24"/>
+              </w:rPr>
+              <w:t>DataFiles/</w:t>
+            </w:r>
+            <w:proofErr w:type="spellStart"/>
+            <w:r>
+              <w:rPr>
+                <w:rFonts w:ascii="Times New Roman" w:hAnsi="Times New Roman" w:cs="Times New Roman"/>
+                <w:sz w:val="24"/>
+                <w:szCs w:val="24"/>
+              </w:rPr>
+              <w:t>SystemAdmin.h</w:t>
+            </w:r>
+            <w:proofErr w:type="spellEnd"/>
+          </w:p>
+          <w:p>
+            <w:pPr>
+              <w:rPr>
+                <w:rFonts w:ascii="Times New Roman" w:hAnsi="Times New Roman" w:cs="Times New Roman"/>
+                <w:sz w:val="24"/>
+                <w:szCs w:val="24"/>
+              </w:rPr>
+            </w:pPr>
+            <w:r>
+              <w:rPr>
+                <w:rFonts w:ascii="Times New Roman" w:hAnsi="Times New Roman" w:cs="Times New Roman"/>
+                <w:sz w:val="24"/>
+                <w:szCs w:val="24"/>
+              </w:rPr>
+              <w:t>DataFiles/</w:t>
+            </w:r>
+            <w:r>
+              <w:rPr>
+                <w:rFonts w:ascii="Times New Roman" w:hAnsi="Times New Roman" w:cs="Times New Roman"/>
+                <w:sz w:val="24"/>
+                <w:szCs w:val="24"/>
+              </w:rPr>
+              <w:t>SystemAdmin.cpp</w:t>
+            </w:r>
           </w:p>
         </w:tc>
       </w:tr>
@@ -4040,15 +4601,15 @@
             <w:pPr>
               <w:rPr>
                 <w:rFonts w:ascii="Times New Roman" w:hAnsi="Times New Roman" w:cs="Times New Roman"/>
-                <w:sz w:val="28"/>
-                <w:szCs w:val="28"/>
-              </w:rPr>
-            </w:pPr>
-            <w:r>
-              <w:rPr>
-                <w:rFonts w:ascii="Times New Roman" w:hAnsi="Times New Roman" w:cs="Times New Roman"/>
-                <w:sz w:val="28"/>
-                <w:szCs w:val="28"/>
+                <w:sz w:val="24"/>
+                <w:szCs w:val="24"/>
+              </w:rPr>
+            </w:pPr>
+            <w:r>
+              <w:rPr>
+                <w:rFonts w:ascii="Times New Roman" w:hAnsi="Times New Roman" w:cs="Times New Roman"/>
+                <w:sz w:val="24"/>
+                <w:szCs w:val="24"/>
               </w:rPr>
               <w:t>Official</w:t>
             </w:r>
@@ -4062,15 +4623,15 @@
             <w:pPr>
               <w:rPr>
                 <w:rFonts w:ascii="Times New Roman" w:hAnsi="Times New Roman" w:cs="Times New Roman"/>
-                <w:sz w:val="28"/>
-                <w:szCs w:val="28"/>
-              </w:rPr>
-            </w:pPr>
-            <w:r>
-              <w:rPr>
-                <w:rFonts w:ascii="Times New Roman" w:hAnsi="Times New Roman" w:cs="Times New Roman"/>
-                <w:sz w:val="28"/>
-                <w:szCs w:val="28"/>
+                <w:sz w:val="24"/>
+                <w:szCs w:val="24"/>
+              </w:rPr>
+            </w:pPr>
+            <w:r>
+              <w:rPr>
+                <w:rFonts w:ascii="Times New Roman" w:hAnsi="Times New Roman" w:cs="Times New Roman"/>
+                <w:sz w:val="24"/>
+                <w:szCs w:val="24"/>
               </w:rPr>
               <w:t>User Defined</w:t>
             </w:r>
@@ -4084,8 +4645,8 @@
             <w:pPr>
               <w:rPr>
                 <w:rFonts w:ascii="Times New Roman" w:hAnsi="Times New Roman" w:cs="Times New Roman"/>
-                <w:sz w:val="28"/>
-                <w:szCs w:val="28"/>
+                <w:sz w:val="24"/>
+                <w:szCs w:val="24"/>
               </w:rPr>
             </w:pPr>
           </w:p>
@@ -4098,10 +4659,53 @@
             <w:pPr>
               <w:rPr>
                 <w:rFonts w:ascii="Times New Roman" w:hAnsi="Times New Roman" w:cs="Times New Roman"/>
-                <w:sz w:val="28"/>
-                <w:szCs w:val="28"/>
-              </w:rPr>
-            </w:pPr>
+                <w:sz w:val="24"/>
+                <w:szCs w:val="24"/>
+              </w:rPr>
+            </w:pPr>
+            <w:r>
+              <w:rPr>
+                <w:rFonts w:ascii="Times New Roman" w:hAnsi="Times New Roman" w:cs="Times New Roman"/>
+                <w:sz w:val="24"/>
+                <w:szCs w:val="24"/>
+              </w:rPr>
+              <w:t>DataFiles/</w:t>
+            </w:r>
+            <w:proofErr w:type="spellStart"/>
+            <w:r>
+              <w:rPr>
+                <w:rFonts w:ascii="Times New Roman" w:hAnsi="Times New Roman" w:cs="Times New Roman"/>
+                <w:sz w:val="24"/>
+                <w:szCs w:val="24"/>
+              </w:rPr>
+              <w:t>Official.h</w:t>
+            </w:r>
+            <w:proofErr w:type="spellEnd"/>
+          </w:p>
+          <w:p>
+            <w:pPr>
+              <w:rPr>
+                <w:rFonts w:ascii="Times New Roman" w:hAnsi="Times New Roman" w:cs="Times New Roman"/>
+                <w:sz w:val="24"/>
+                <w:szCs w:val="24"/>
+              </w:rPr>
+            </w:pPr>
+            <w:r>
+              <w:rPr>
+                <w:rFonts w:ascii="Times New Roman" w:hAnsi="Times New Roman" w:cs="Times New Roman"/>
+                <w:sz w:val="24"/>
+                <w:szCs w:val="24"/>
+              </w:rPr>
+              <w:t>DataFiles/</w:t>
+            </w:r>
+            <w:r>
+              <w:rPr>
+                <w:rFonts w:ascii="Times New Roman" w:hAnsi="Times New Roman" w:cs="Times New Roman"/>
+                <w:sz w:val="24"/>
+                <w:szCs w:val="24"/>
+              </w:rPr>
+              <w:t>Official.cpp</w:t>
+            </w:r>
           </w:p>
         </w:tc>
       </w:tr>
@@ -4114,15 +4718,15 @@
             <w:pPr>
               <w:rPr>
                 <w:rFonts w:ascii="Times New Roman" w:hAnsi="Times New Roman" w:cs="Times New Roman"/>
-                <w:sz w:val="28"/>
-                <w:szCs w:val="28"/>
-              </w:rPr>
-            </w:pPr>
-            <w:r>
-              <w:rPr>
-                <w:rFonts w:ascii="Times New Roman" w:hAnsi="Times New Roman" w:cs="Times New Roman"/>
-                <w:sz w:val="28"/>
-                <w:szCs w:val="28"/>
+                <w:sz w:val="24"/>
+                <w:szCs w:val="24"/>
+              </w:rPr>
+            </w:pPr>
+            <w:r>
+              <w:rPr>
+                <w:rFonts w:ascii="Times New Roman" w:hAnsi="Times New Roman" w:cs="Times New Roman"/>
+                <w:sz w:val="24"/>
+                <w:szCs w:val="24"/>
               </w:rPr>
               <w:t>Member</w:t>
             </w:r>
@@ -4136,15 +4740,15 @@
             <w:pPr>
               <w:rPr>
                 <w:rFonts w:ascii="Times New Roman" w:hAnsi="Times New Roman" w:cs="Times New Roman"/>
-                <w:sz w:val="28"/>
-                <w:szCs w:val="28"/>
-              </w:rPr>
-            </w:pPr>
-            <w:r>
-              <w:rPr>
-                <w:rFonts w:ascii="Times New Roman" w:hAnsi="Times New Roman" w:cs="Times New Roman"/>
-                <w:sz w:val="28"/>
-                <w:szCs w:val="28"/>
+                <w:sz w:val="24"/>
+                <w:szCs w:val="24"/>
+              </w:rPr>
+            </w:pPr>
+            <w:r>
+              <w:rPr>
+                <w:rFonts w:ascii="Times New Roman" w:hAnsi="Times New Roman" w:cs="Times New Roman"/>
+                <w:sz w:val="24"/>
+                <w:szCs w:val="24"/>
               </w:rPr>
               <w:t>User Defined</w:t>
             </w:r>
@@ -4158,8 +4762,8 @@
             <w:pPr>
               <w:rPr>
                 <w:rFonts w:ascii="Times New Roman" w:hAnsi="Times New Roman" w:cs="Times New Roman"/>
-                <w:sz w:val="28"/>
-                <w:szCs w:val="28"/>
+                <w:sz w:val="24"/>
+                <w:szCs w:val="24"/>
               </w:rPr>
             </w:pPr>
           </w:p>
@@ -4172,10 +4776,53 @@
             <w:pPr>
               <w:rPr>
                 <w:rFonts w:ascii="Times New Roman" w:hAnsi="Times New Roman" w:cs="Times New Roman"/>
-                <w:sz w:val="28"/>
-                <w:szCs w:val="28"/>
-              </w:rPr>
-            </w:pPr>
+                <w:sz w:val="24"/>
+                <w:szCs w:val="24"/>
+              </w:rPr>
+            </w:pPr>
+            <w:r>
+              <w:rPr>
+                <w:rFonts w:ascii="Times New Roman" w:hAnsi="Times New Roman" w:cs="Times New Roman"/>
+                <w:sz w:val="24"/>
+                <w:szCs w:val="24"/>
+              </w:rPr>
+              <w:t>DataFiles/</w:t>
+            </w:r>
+            <w:proofErr w:type="spellStart"/>
+            <w:r>
+              <w:rPr>
+                <w:rFonts w:ascii="Times New Roman" w:hAnsi="Times New Roman" w:cs="Times New Roman"/>
+                <w:sz w:val="24"/>
+                <w:szCs w:val="24"/>
+              </w:rPr>
+              <w:t>Member.h</w:t>
+            </w:r>
+            <w:proofErr w:type="spellEnd"/>
+          </w:p>
+          <w:p>
+            <w:pPr>
+              <w:rPr>
+                <w:rFonts w:ascii="Times New Roman" w:hAnsi="Times New Roman" w:cs="Times New Roman"/>
+                <w:sz w:val="24"/>
+                <w:szCs w:val="24"/>
+              </w:rPr>
+            </w:pPr>
+            <w:r>
+              <w:rPr>
+                <w:rFonts w:ascii="Times New Roman" w:hAnsi="Times New Roman" w:cs="Times New Roman"/>
+                <w:sz w:val="24"/>
+                <w:szCs w:val="24"/>
+              </w:rPr>
+              <w:t>DataFiles/</w:t>
+            </w:r>
+            <w:r>
+              <w:rPr>
+                <w:rFonts w:ascii="Times New Roman" w:hAnsi="Times New Roman" w:cs="Times New Roman"/>
+                <w:sz w:val="24"/>
+                <w:szCs w:val="24"/>
+              </w:rPr>
+              <w:t>Member.cpp</w:t>
+            </w:r>
           </w:p>
         </w:tc>
       </w:tr>
@@ -4188,15 +4835,15 @@
             <w:pPr>
               <w:rPr>
                 <w:rFonts w:ascii="Times New Roman" w:hAnsi="Times New Roman" w:cs="Times New Roman"/>
-                <w:sz w:val="28"/>
-                <w:szCs w:val="28"/>
-              </w:rPr>
-            </w:pPr>
-            <w:r>
-              <w:rPr>
-                <w:rFonts w:ascii="Times New Roman" w:hAnsi="Times New Roman" w:cs="Times New Roman"/>
-                <w:sz w:val="28"/>
-                <w:szCs w:val="28"/>
+                <w:sz w:val="24"/>
+                <w:szCs w:val="24"/>
+              </w:rPr>
+            </w:pPr>
+            <w:r>
+              <w:rPr>
+                <w:rFonts w:ascii="Times New Roman" w:hAnsi="Times New Roman" w:cs="Times New Roman"/>
+                <w:sz w:val="24"/>
+                <w:szCs w:val="24"/>
               </w:rPr>
               <w:t>Account Version</w:t>
             </w:r>
@@ -4210,15 +4857,15 @@
             <w:pPr>
               <w:rPr>
                 <w:rFonts w:ascii="Times New Roman" w:hAnsi="Times New Roman" w:cs="Times New Roman"/>
-                <w:sz w:val="28"/>
-                <w:szCs w:val="28"/>
-              </w:rPr>
-            </w:pPr>
-            <w:r>
-              <w:rPr>
-                <w:rFonts w:ascii="Times New Roman" w:hAnsi="Times New Roman" w:cs="Times New Roman"/>
-                <w:sz w:val="28"/>
-                <w:szCs w:val="28"/>
+                <w:sz w:val="24"/>
+                <w:szCs w:val="24"/>
+              </w:rPr>
+            </w:pPr>
+            <w:r>
+              <w:rPr>
+                <w:rFonts w:ascii="Times New Roman" w:hAnsi="Times New Roman" w:cs="Times New Roman"/>
+                <w:sz w:val="24"/>
+                <w:szCs w:val="24"/>
               </w:rPr>
               <w:t>User Defined</w:t>
             </w:r>
@@ -4232,8 +4879,8 @@
             <w:pPr>
               <w:rPr>
                 <w:rFonts w:ascii="Times New Roman" w:hAnsi="Times New Roman" w:cs="Times New Roman"/>
-                <w:sz w:val="28"/>
-                <w:szCs w:val="28"/>
+                <w:sz w:val="24"/>
+                <w:szCs w:val="24"/>
               </w:rPr>
             </w:pPr>
           </w:p>
@@ -4246,10 +4893,45 @@
             <w:pPr>
               <w:rPr>
                 <w:rFonts w:ascii="Times New Roman" w:hAnsi="Times New Roman" w:cs="Times New Roman"/>
-                <w:sz w:val="28"/>
-                <w:szCs w:val="28"/>
-              </w:rPr>
-            </w:pPr>
+                <w:sz w:val="24"/>
+                <w:szCs w:val="24"/>
+              </w:rPr>
+            </w:pPr>
+            <w:r>
+              <w:rPr>
+                <w:rFonts w:ascii="Times New Roman" w:hAnsi="Times New Roman" w:cs="Times New Roman"/>
+                <w:sz w:val="24"/>
+                <w:szCs w:val="24"/>
+              </w:rPr>
+              <w:t>DataFiles/Account/</w:t>
+            </w:r>
+            <w:proofErr w:type="spellStart"/>
+            <w:r>
+              <w:rPr>
+                <w:rFonts w:ascii="Times New Roman" w:hAnsi="Times New Roman" w:cs="Times New Roman"/>
+                <w:sz w:val="24"/>
+                <w:szCs w:val="24"/>
+              </w:rPr>
+              <w:t>Account.h</w:t>
+            </w:r>
+            <w:proofErr w:type="spellEnd"/>
+          </w:p>
+          <w:p>
+            <w:pPr>
+              <w:rPr>
+                <w:rFonts w:ascii="Times New Roman" w:hAnsi="Times New Roman" w:cs="Times New Roman"/>
+                <w:sz w:val="24"/>
+                <w:szCs w:val="24"/>
+              </w:rPr>
+            </w:pPr>
+            <w:r>
+              <w:rPr>
+                <w:rFonts w:ascii="Times New Roman" w:hAnsi="Times New Roman" w:cs="Times New Roman"/>
+                <w:sz w:val="24"/>
+                <w:szCs w:val="24"/>
+              </w:rPr>
+              <w:t>DataFiles/Account/Account.cpp</w:t>
+            </w:r>
           </w:p>
         </w:tc>
       </w:tr>
@@ -4262,15 +4944,15 @@
             <w:pPr>
               <w:rPr>
                 <w:rFonts w:ascii="Times New Roman" w:hAnsi="Times New Roman" w:cs="Times New Roman"/>
-                <w:sz w:val="28"/>
-                <w:szCs w:val="28"/>
-              </w:rPr>
-            </w:pPr>
-            <w:r>
-              <w:rPr>
-                <w:rFonts w:ascii="Times New Roman" w:hAnsi="Times New Roman" w:cs="Times New Roman"/>
-                <w:sz w:val="28"/>
-                <w:szCs w:val="28"/>
+                <w:sz w:val="24"/>
+                <w:szCs w:val="24"/>
+              </w:rPr>
+            </w:pPr>
+            <w:r>
+              <w:rPr>
+                <w:rFonts w:ascii="Times New Roman" w:hAnsi="Times New Roman" w:cs="Times New Roman"/>
+                <w:sz w:val="24"/>
+                <w:szCs w:val="24"/>
               </w:rPr>
               <w:t>Account</w:t>
             </w:r>
@@ -4284,15 +4966,15 @@
             <w:pPr>
               <w:rPr>
                 <w:rFonts w:ascii="Times New Roman" w:hAnsi="Times New Roman" w:cs="Times New Roman"/>
-                <w:sz w:val="28"/>
-                <w:szCs w:val="28"/>
-              </w:rPr>
-            </w:pPr>
-            <w:r>
-              <w:rPr>
-                <w:rFonts w:ascii="Times New Roman" w:hAnsi="Times New Roman" w:cs="Times New Roman"/>
-                <w:sz w:val="28"/>
-                <w:szCs w:val="28"/>
+                <w:sz w:val="24"/>
+                <w:szCs w:val="24"/>
+              </w:rPr>
+            </w:pPr>
+            <w:r>
+              <w:rPr>
+                <w:rFonts w:ascii="Times New Roman" w:hAnsi="Times New Roman" w:cs="Times New Roman"/>
+                <w:sz w:val="24"/>
+                <w:szCs w:val="24"/>
               </w:rPr>
               <w:t>User Defined</w:t>
             </w:r>
@@ -4306,8 +4988,8 @@
             <w:pPr>
               <w:rPr>
                 <w:rFonts w:ascii="Times New Roman" w:hAnsi="Times New Roman" w:cs="Times New Roman"/>
-                <w:sz w:val="28"/>
-                <w:szCs w:val="28"/>
+                <w:sz w:val="24"/>
+                <w:szCs w:val="24"/>
               </w:rPr>
             </w:pPr>
           </w:p>
@@ -4320,10 +5002,45 @@
             <w:pPr>
               <w:rPr>
                 <w:rFonts w:ascii="Times New Roman" w:hAnsi="Times New Roman" w:cs="Times New Roman"/>
-                <w:sz w:val="28"/>
-                <w:szCs w:val="28"/>
-              </w:rPr>
-            </w:pPr>
+                <w:sz w:val="24"/>
+                <w:szCs w:val="24"/>
+              </w:rPr>
+            </w:pPr>
+            <w:r>
+              <w:rPr>
+                <w:rFonts w:ascii="Times New Roman" w:hAnsi="Times New Roman" w:cs="Times New Roman"/>
+                <w:sz w:val="24"/>
+                <w:szCs w:val="24"/>
+              </w:rPr>
+              <w:t>DataFiles/Account/</w:t>
+            </w:r>
+            <w:proofErr w:type="spellStart"/>
+            <w:r>
+              <w:rPr>
+                <w:rFonts w:ascii="Times New Roman" w:hAnsi="Times New Roman" w:cs="Times New Roman"/>
+                <w:sz w:val="24"/>
+                <w:szCs w:val="24"/>
+              </w:rPr>
+              <w:t>Account.h</w:t>
+            </w:r>
+            <w:proofErr w:type="spellEnd"/>
+          </w:p>
+          <w:p>
+            <w:pPr>
+              <w:rPr>
+                <w:rFonts w:ascii="Times New Roman" w:hAnsi="Times New Roman" w:cs="Times New Roman"/>
+                <w:sz w:val="24"/>
+                <w:szCs w:val="24"/>
+              </w:rPr>
+            </w:pPr>
+            <w:r>
+              <w:rPr>
+                <w:rFonts w:ascii="Times New Roman" w:hAnsi="Times New Roman" w:cs="Times New Roman"/>
+                <w:sz w:val="24"/>
+                <w:szCs w:val="24"/>
+              </w:rPr>
+              <w:t>DataFiles/Account/Account.cpp</w:t>
+            </w:r>
           </w:p>
         </w:tc>
       </w:tr>
@@ -4351,6 +5068,7 @@
           <w:sz w:val="28"/>
           <w:szCs w:val="28"/>
         </w:rPr>
+        <w:lastRenderedPageBreak/>
         <w:t>Compile Instructions</w:t>
       </w:r>
     </w:p>

</xml_diff>

<commit_message>
added compile instructions and github link
</commit_message>
<xml_diff>
--- a/CSCFinalProjectDoc.docx
+++ b/CSCFinalProjectDoc.docx
@@ -266,7 +266,7 @@
               </mc:Choice>
               <mc:Fallback>
                 <w:pict>
-                  <v:group w14:anchorId="2F51AC60" id="Group 149" o:spid="_x0000_s1026" style="position:absolute;margin-left:0;margin-top:0;width:8in;height:95.7pt;z-index:251662336;mso-width-percent:941;mso-height-percent:121;mso-top-percent:23;mso-position-horizontal:center;mso-position-horizontal-relative:page;mso-position-vertical-relative:page;mso-width-percent:941;mso-height-percent:121;mso-top-percent:23" coordorigin="" coordsize="73152,12161" o:gfxdata="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">
+                  <v:group w14:anchorId="32D587E2" id="Group 149" o:spid="_x0000_s1026" style="position:absolute;margin-left:0;margin-top:0;width:8in;height:95.7pt;z-index:251662336;mso-width-percent:941;mso-height-percent:121;mso-top-percent:23;mso-position-horizontal:center;mso-position-horizontal-relative:page;mso-position-vertical-relative:page;mso-width-percent:941;mso-height-percent:121;mso-top-percent:23" coordorigin="" coordsize="73152,12161" o:gfxdata="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">
                     <v:shape id="Rectangle 51" o:spid="_x0000_s1027" style="position:absolute;width:73152;height:11303;visibility:visible;mso-wrap-style:square;v-text-anchor:middle" coordsize="7312660,1129665" o:gfxdata="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" path="m,l7312660,r,1129665l3619500,733425,,1091565,,xe" fillcolor="#4472c4 [3204]" stroked="f" strokeweight="1pt">
                       <v:stroke joinstyle="miter"/>
                       <v:path arrowok="t" o:connecttype="custom" o:connectlocs="0,0;7315200,0;7315200,1130373;3620757,733885;0,1092249;0,0" o:connectangles="0,0,0,0,0,0"/>
@@ -1667,15 +1667,15 @@
       <w:pPr>
         <w:rPr>
           <w:rFonts w:ascii="Times New Roman" w:hAnsi="Times New Roman" w:cs="Times New Roman"/>
-          <w:sz w:val="28"/>
-          <w:szCs w:val="28"/>
-        </w:rPr>
-      </w:pPr>
-      <w:r>
-        <w:rPr>
-          <w:rFonts w:ascii="Times New Roman" w:hAnsi="Times New Roman" w:cs="Times New Roman"/>
-          <w:sz w:val="28"/>
-          <w:szCs w:val="28"/>
+          <w:sz w:val="32"/>
+          <w:szCs w:val="32"/>
+        </w:rPr>
+      </w:pPr>
+      <w:r>
+        <w:rPr>
+          <w:rFonts w:ascii="Times New Roman" w:hAnsi="Times New Roman" w:cs="Times New Roman"/>
+          <w:sz w:val="32"/>
+          <w:szCs w:val="32"/>
         </w:rPr>
         <w:t>Program Features</w:t>
       </w:r>
@@ -2436,15 +2436,15 @@
       <w:pPr>
         <w:rPr>
           <w:rFonts w:ascii="Times New Roman" w:hAnsi="Times New Roman" w:cs="Times New Roman"/>
-          <w:sz w:val="28"/>
-          <w:szCs w:val="28"/>
-        </w:rPr>
-      </w:pPr>
-      <w:r>
-        <w:rPr>
-          <w:rFonts w:ascii="Times New Roman" w:hAnsi="Times New Roman" w:cs="Times New Roman"/>
-          <w:sz w:val="28"/>
-          <w:szCs w:val="28"/>
+          <w:sz w:val="32"/>
+          <w:szCs w:val="32"/>
+        </w:rPr>
+      </w:pPr>
+      <w:r>
+        <w:rPr>
+          <w:rFonts w:ascii="Times New Roman" w:hAnsi="Times New Roman" w:cs="Times New Roman"/>
+          <w:sz w:val="32"/>
+          <w:szCs w:val="32"/>
         </w:rPr>
         <w:lastRenderedPageBreak/>
         <w:t>Data Structures</w:t>
@@ -2452,11 +2452,6 @@
     </w:p>
     <w:p>
       <w:pPr>
-        <w:pStyle w:val="ListParagraph"/>
-        <w:numPr>
-          <w:ilvl w:val="0"/>
-          <w:numId w:val="2"/>
-        </w:numPr>
         <w:rPr>
           <w:rFonts w:ascii="Times New Roman" w:hAnsi="Times New Roman" w:cs="Times New Roman"/>
           <w:b/>
@@ -2478,11 +2473,60 @@
     </w:p>
     <w:p>
       <w:pPr>
-        <w:pStyle w:val="ListParagraph"/>
-        <w:numPr>
-          <w:ilvl w:val="0"/>
-          <w:numId w:val="2"/>
-        </w:numPr>
+        <w:rPr>
+          <w:rFonts w:ascii="Times New Roman" w:hAnsi="Times New Roman" w:cs="Times New Roman"/>
+          <w:sz w:val="24"/>
+          <w:szCs w:val="24"/>
+        </w:rPr>
+      </w:pPr>
+      <w:r>
+        <w:rPr>
+          <w:rFonts w:ascii="Times New Roman" w:hAnsi="Times New Roman" w:cs="Times New Roman"/>
+          <w:sz w:val="24"/>
+          <w:szCs w:val="24"/>
+        </w:rPr>
+        <w:tab/>
+        <w:t xml:space="preserve">The Bear Bank program includes three variations of user accounts, with each variation having their own functionality and permission level. The parent class user (defined in </w:t>
+      </w:r>
+      <w:proofErr w:type="spellStart"/>
+      <w:r>
+        <w:rPr>
+          <w:rFonts w:ascii="Times New Roman" w:hAnsi="Times New Roman" w:cs="Times New Roman"/>
+          <w:sz w:val="24"/>
+          <w:szCs w:val="24"/>
+        </w:rPr>
+        <w:t>Users.h</w:t>
+      </w:r>
+      <w:proofErr w:type="spellEnd"/>
+      <w:r>
+        <w:rPr>
+          <w:rFonts w:ascii="Times New Roman" w:hAnsi="Times New Roman" w:cs="Times New Roman"/>
+          <w:sz w:val="24"/>
+          <w:szCs w:val="24"/>
+        </w:rPr>
+        <w:t xml:space="preserve">) was used to define the commonalities between the system admin users, bank official users, and bank member users. </w:t>
+      </w:r>
+    </w:p>
+    <w:p>
+      <w:pPr>
+        <w:rPr>
+          <w:rFonts w:ascii="Times New Roman" w:hAnsi="Times New Roman" w:cs="Times New Roman"/>
+          <w:sz w:val="24"/>
+          <w:szCs w:val="24"/>
+        </w:rPr>
+      </w:pPr>
+      <w:r>
+        <w:rPr>
+          <w:rFonts w:ascii="Times New Roman" w:hAnsi="Times New Roman" w:cs="Times New Roman"/>
+          <w:sz w:val="24"/>
+          <w:szCs w:val="24"/>
+        </w:rPr>
+        <w:tab/>
+        <w:t>*For all user types include complexity analysis if time allows and some description*</w:t>
+      </w:r>
+    </w:p>
+    <w:p>
+      <w:pPr>
         <w:rPr>
           <w:rFonts w:ascii="Times New Roman" w:hAnsi="Times New Roman" w:cs="Times New Roman"/>
           <w:b/>
@@ -2491,7 +2535,9 @@
           <w:szCs w:val="24"/>
         </w:rPr>
       </w:pPr>
-      <w:r>
+    </w:p>
+    <w:p>
+      <w:pPr>
         <w:rPr>
           <w:rFonts w:ascii="Times New Roman" w:hAnsi="Times New Roman" w:cs="Times New Roman"/>
           <w:b/>
@@ -2499,16 +2545,8 @@
           <w:sz w:val="24"/>
           <w:szCs w:val="24"/>
         </w:rPr>
-        <w:t>Accounts</w:t>
-      </w:r>
-    </w:p>
-    <w:p>
-      <w:pPr>
-        <w:pStyle w:val="ListParagraph"/>
-        <w:numPr>
-          <w:ilvl w:val="0"/>
-          <w:numId w:val="2"/>
-        </w:numPr>
+      </w:pPr>
+      <w:r>
         <w:rPr>
           <w:rFonts w:ascii="Times New Roman" w:hAnsi="Times New Roman" w:cs="Times New Roman"/>
           <w:b/>
@@ -2516,8 +2554,80 @@
           <w:sz w:val="24"/>
           <w:szCs w:val="24"/>
         </w:rPr>
-      </w:pPr>
-      <w:r>
+        <w:t>Accounts</w:t>
+      </w:r>
+    </w:p>
+    <w:p>
+      <w:pPr>
+        <w:rPr>
+          <w:rFonts w:ascii="Times New Roman" w:hAnsi="Times New Roman" w:cs="Times New Roman"/>
+          <w:sz w:val="24"/>
+          <w:szCs w:val="24"/>
+        </w:rPr>
+      </w:pPr>
+      <w:r>
+        <w:rPr>
+          <w:rFonts w:ascii="Times New Roman" w:hAnsi="Times New Roman" w:cs="Times New Roman"/>
+          <w:sz w:val="24"/>
+          <w:szCs w:val="24"/>
+        </w:rPr>
+        <w:tab/>
+        <w:t xml:space="preserve">The Bear Bank program includes three default variations of bank accounts, with each variation having their own functionality and restrictions. System administrator users also have the ability to create a new account type, so a common account parent class was created to provide the framework for the default account types as well as new account types yet to be developed. </w:t>
+      </w:r>
+      <w:r>
+        <w:rPr>
+          <w:rFonts w:ascii="Times New Roman" w:hAnsi="Times New Roman" w:cs="Times New Roman"/>
+          <w:sz w:val="24"/>
+          <w:szCs w:val="24"/>
+        </w:rPr>
+        <w:t xml:space="preserve">In order to accomplish this, the account version class was created as the parent to the account class, which determines the properties of the account. </w:t>
+      </w:r>
+    </w:p>
+    <w:p>
+      <w:pPr>
+        <w:jc w:val="center"/>
+        <w:rPr>
+          <w:rFonts w:ascii="Times New Roman" w:hAnsi="Times New Roman" w:cs="Times New Roman"/>
+          <w:sz w:val="24"/>
+          <w:szCs w:val="24"/>
+        </w:rPr>
+      </w:pPr>
+      <w:r>
+        <w:rPr>
+          <w:rFonts w:ascii="Times New Roman" w:hAnsi="Times New Roman" w:cs="Times New Roman"/>
+          <w:sz w:val="24"/>
+          <w:szCs w:val="24"/>
+        </w:rPr>
+        <w:t xml:space="preserve">*For all </w:t>
+      </w:r>
+      <w:r>
+        <w:rPr>
+          <w:rFonts w:ascii="Times New Roman" w:hAnsi="Times New Roman" w:cs="Times New Roman"/>
+          <w:sz w:val="24"/>
+          <w:szCs w:val="24"/>
+        </w:rPr>
+        <w:t>account</w:t>
+      </w:r>
+      <w:r>
+        <w:rPr>
+          <w:rFonts w:ascii="Times New Roman" w:hAnsi="Times New Roman" w:cs="Times New Roman"/>
+          <w:sz w:val="24"/>
+          <w:szCs w:val="24"/>
+        </w:rPr>
+        <w:t xml:space="preserve"> types include complexity analysis if time allows and some description*</w:t>
+      </w:r>
+    </w:p>
+    <w:p>
+      <w:pPr>
+        <w:rPr>
+          <w:rFonts w:ascii="Times New Roman" w:hAnsi="Times New Roman" w:cs="Times New Roman"/>
+          <w:sz w:val="24"/>
+          <w:szCs w:val="24"/>
+        </w:rPr>
+      </w:pPr>
+    </w:p>
+    <w:p>
+      <w:pPr>
         <w:rPr>
           <w:rFonts w:ascii="Times New Roman" w:hAnsi="Times New Roman" w:cs="Times New Roman"/>
           <w:b/>
@@ -2525,16 +2635,8 @@
           <w:sz w:val="24"/>
           <w:szCs w:val="24"/>
         </w:rPr>
-        <w:t>Abstract</w:t>
-      </w:r>
-    </w:p>
-    <w:p>
-      <w:pPr>
-        <w:pStyle w:val="ListParagraph"/>
-        <w:numPr>
-          <w:ilvl w:val="0"/>
-          <w:numId w:val="2"/>
-        </w:numPr>
+      </w:pPr>
+      <w:r>
         <w:rPr>
           <w:rFonts w:ascii="Times New Roman" w:hAnsi="Times New Roman" w:cs="Times New Roman"/>
           <w:b/>
@@ -2542,8 +2644,72 @@
           <w:sz w:val="24"/>
           <w:szCs w:val="24"/>
         </w:rPr>
-      </w:pPr>
-      <w:r>
+        <w:t>Abstract</w:t>
+      </w:r>
+    </w:p>
+    <w:p>
+      <w:pPr>
+        <w:rPr>
+          <w:rFonts w:ascii="Times New Roman" w:hAnsi="Times New Roman" w:cs="Times New Roman"/>
+          <w:sz w:val="24"/>
+          <w:szCs w:val="24"/>
+        </w:rPr>
+      </w:pPr>
+      <w:r>
+        <w:rPr>
+          <w:rFonts w:ascii="Times New Roman" w:hAnsi="Times New Roman" w:cs="Times New Roman"/>
+          <w:sz w:val="24"/>
+          <w:szCs w:val="24"/>
+        </w:rPr>
+        <w:tab/>
+        <w:t xml:space="preserve">All the data for users and accounts are stored in abstract data structures. AVL trees were used to store information for similar accounts, because users could have similar information, a queue was used to implement a member’s ability to request an additional account, and an array-based dictionary was used to store account information. </w:t>
+      </w:r>
+    </w:p>
+    <w:p>
+      <w:pPr>
+        <w:jc w:val="center"/>
+        <w:rPr>
+          <w:rFonts w:ascii="Times New Roman" w:hAnsi="Times New Roman" w:cs="Times New Roman"/>
+          <w:sz w:val="24"/>
+          <w:szCs w:val="24"/>
+        </w:rPr>
+      </w:pPr>
+      <w:r>
+        <w:rPr>
+          <w:rFonts w:ascii="Times New Roman" w:hAnsi="Times New Roman" w:cs="Times New Roman"/>
+          <w:sz w:val="24"/>
+          <w:szCs w:val="24"/>
+        </w:rPr>
+        <w:t xml:space="preserve">*For all </w:t>
+      </w:r>
+      <w:r>
+        <w:rPr>
+          <w:rFonts w:ascii="Times New Roman" w:hAnsi="Times New Roman" w:cs="Times New Roman"/>
+          <w:sz w:val="24"/>
+          <w:szCs w:val="24"/>
+        </w:rPr>
+        <w:t xml:space="preserve">abstract data </w:t>
+      </w:r>
+      <w:r>
+        <w:rPr>
+          <w:rFonts w:ascii="Times New Roman" w:hAnsi="Times New Roman" w:cs="Times New Roman"/>
+          <w:sz w:val="24"/>
+          <w:szCs w:val="24"/>
+        </w:rPr>
+        <w:t>types include complexity analysis if time allows and some description*</w:t>
+      </w:r>
+    </w:p>
+    <w:p>
+      <w:pPr>
+        <w:rPr>
+          <w:rFonts w:ascii="Times New Roman" w:hAnsi="Times New Roman" w:cs="Times New Roman"/>
+          <w:sz w:val="24"/>
+          <w:szCs w:val="24"/>
+        </w:rPr>
+      </w:pPr>
+    </w:p>
+    <w:p>
+      <w:pPr>
         <w:rPr>
           <w:rFonts w:ascii="Times New Roman" w:hAnsi="Times New Roman" w:cs="Times New Roman"/>
           <w:b/>
@@ -2551,16 +2717,8 @@
           <w:sz w:val="24"/>
           <w:szCs w:val="24"/>
         </w:rPr>
-        <w:t>Other</w:t>
-      </w:r>
-    </w:p>
-    <w:p>
-      <w:pPr>
-        <w:pStyle w:val="ListParagraph"/>
-        <w:numPr>
-          <w:ilvl w:val="0"/>
-          <w:numId w:val="2"/>
-        </w:numPr>
+      </w:pPr>
+      <w:r>
         <w:rPr>
           <w:rFonts w:ascii="Times New Roman" w:hAnsi="Times New Roman" w:cs="Times New Roman"/>
           <w:b/>
@@ -2568,8 +2726,100 @@
           <w:sz w:val="24"/>
           <w:szCs w:val="24"/>
         </w:rPr>
-      </w:pPr>
-      <w:r>
+        <w:t>Other</w:t>
+      </w:r>
+    </w:p>
+    <w:p>
+      <w:pPr>
+        <w:rPr>
+          <w:rFonts w:ascii="Times New Roman" w:hAnsi="Times New Roman" w:cs="Times New Roman"/>
+          <w:sz w:val="24"/>
+          <w:szCs w:val="24"/>
+        </w:rPr>
+      </w:pPr>
+      <w:r>
+        <w:rPr>
+          <w:rFonts w:ascii="Times New Roman" w:hAnsi="Times New Roman" w:cs="Times New Roman"/>
+          <w:sz w:val="24"/>
+          <w:szCs w:val="24"/>
+        </w:rPr>
+        <w:tab/>
+        <w:t>For the functionality of the program, the Time class (</w:t>
+      </w:r>
+      <w:proofErr w:type="spellStart"/>
+      <w:r>
+        <w:rPr>
+          <w:rFonts w:ascii="Times New Roman" w:hAnsi="Times New Roman" w:cs="Times New Roman"/>
+          <w:sz w:val="24"/>
+          <w:szCs w:val="24"/>
+        </w:rPr>
+        <w:t>timer.h</w:t>
+      </w:r>
+      <w:proofErr w:type="spellEnd"/>
+      <w:r>
+        <w:rPr>
+          <w:rFonts w:ascii="Times New Roman" w:hAnsi="Times New Roman" w:cs="Times New Roman"/>
+          <w:sz w:val="24"/>
+          <w:szCs w:val="24"/>
+        </w:rPr>
+        <w:t>) and controller class (</w:t>
+      </w:r>
+      <w:proofErr w:type="spellStart"/>
+      <w:r>
+        <w:rPr>
+          <w:rFonts w:ascii="Times New Roman" w:hAnsi="Times New Roman" w:cs="Times New Roman"/>
+          <w:sz w:val="24"/>
+          <w:szCs w:val="24"/>
+        </w:rPr>
+        <w:t>controller.h</w:t>
+      </w:r>
+      <w:proofErr w:type="spellEnd"/>
+      <w:r>
+        <w:rPr>
+          <w:rFonts w:ascii="Times New Roman" w:hAnsi="Times New Roman" w:cs="Times New Roman"/>
+          <w:sz w:val="24"/>
+          <w:szCs w:val="24"/>
+        </w:rPr>
+        <w:t xml:space="preserve">) were created to easily implement </w:t>
+      </w:r>
+      <w:r>
+        <w:rPr>
+          <w:rFonts w:ascii="Times New Roman" w:hAnsi="Times New Roman" w:cs="Times New Roman"/>
+          <w:sz w:val="24"/>
+          <w:szCs w:val="24"/>
+        </w:rPr>
+        <w:t xml:space="preserve">functions to gather the time of events and to manipulate data that is referenced in several classes. The Encryption class was also created to provide security to users by encrypting user information before storing it in text files and by hashing account IDs before inserting them into the dictionary. </w:t>
+      </w:r>
+    </w:p>
+    <w:p>
+      <w:pPr>
+        <w:jc w:val="center"/>
+        <w:rPr>
+          <w:rFonts w:ascii="Times New Roman" w:hAnsi="Times New Roman" w:cs="Times New Roman"/>
+          <w:sz w:val="24"/>
+          <w:szCs w:val="24"/>
+        </w:rPr>
+      </w:pPr>
+      <w:r>
+        <w:rPr>
+          <w:rFonts w:ascii="Times New Roman" w:hAnsi="Times New Roman" w:cs="Times New Roman"/>
+          <w:sz w:val="24"/>
+          <w:szCs w:val="24"/>
+        </w:rPr>
+        <w:t>*For all user types include complexity analysis if time allows and some description*</w:t>
+      </w:r>
+    </w:p>
+    <w:p>
+      <w:pPr>
+        <w:rPr>
+          <w:rFonts w:ascii="Times New Roman" w:hAnsi="Times New Roman" w:cs="Times New Roman"/>
+          <w:sz w:val="24"/>
+          <w:szCs w:val="24"/>
+        </w:rPr>
+      </w:pPr>
+    </w:p>
+    <w:p>
+      <w:pPr>
         <w:rPr>
           <w:rFonts w:ascii="Times New Roman" w:hAnsi="Times New Roman" w:cs="Times New Roman"/>
           <w:b/>
@@ -2577,445 +2827,14 @@
           <w:sz w:val="24"/>
           <w:szCs w:val="24"/>
         </w:rPr>
-        <w:t>Table</w:t>
-      </w:r>
-    </w:p>
-    <w:p>
-      <w:pPr>
-        <w:rPr>
-          <w:rFonts w:ascii="Times New Roman" w:hAnsi="Times New Roman" w:cs="Times New Roman"/>
-          <w:sz w:val="24"/>
-          <w:szCs w:val="24"/>
-        </w:rPr>
-      </w:pPr>
-      <w:r>
-        <w:rPr>
-          <w:rFonts w:ascii="Times New Roman" w:hAnsi="Times New Roman" w:cs="Times New Roman"/>
-          <w:sz w:val="24"/>
-          <w:szCs w:val="24"/>
-        </w:rPr>
-        <w:t xml:space="preserve">Include a description/information about the data structures used in this program, and a summary table </w:t>
-      </w:r>
-    </w:p>
-    <w:p>
-      <w:pPr>
-        <w:rPr>
-          <w:rFonts w:ascii="Times New Roman" w:hAnsi="Times New Roman" w:cs="Times New Roman"/>
-          <w:sz w:val="24"/>
-          <w:szCs w:val="24"/>
-        </w:rPr>
-      </w:pPr>
-      <w:r>
-        <w:rPr>
-          <w:rFonts w:ascii="Times New Roman" w:hAnsi="Times New Roman" w:cs="Times New Roman"/>
-          <w:sz w:val="24"/>
-          <w:szCs w:val="24"/>
-        </w:rPr>
-        <w:t xml:space="preserve">Include justification for the use of each data structure (complexity analysis and </w:t>
-      </w:r>
-      <w:r>
-        <w:rPr>
-          <w:rFonts w:ascii="Times New Roman" w:hAnsi="Times New Roman" w:cs="Times New Roman"/>
-          <w:sz w:val="24"/>
-          <w:szCs w:val="24"/>
-        </w:rPr>
-        <w:t>alternatives</w:t>
-      </w:r>
-      <w:r>
-        <w:rPr>
-          <w:rFonts w:ascii="Times New Roman" w:hAnsi="Times New Roman" w:cs="Times New Roman"/>
-          <w:sz w:val="24"/>
-          <w:szCs w:val="24"/>
-        </w:rPr>
-        <w:t>)</w:t>
-      </w:r>
-    </w:p>
-    <w:p>
-      <w:pPr>
+      </w:pPr>
+      <w:r>
         <w:rPr>
           <w:rFonts w:ascii="Times New Roman" w:hAnsi="Times New Roman" w:cs="Times New Roman"/>
           <w:b/>
           <w:bCs/>
-          <w:sz w:val="28"/>
-          <w:szCs w:val="28"/>
-        </w:rPr>
-      </w:pPr>
-      <w:r>
-        <w:rPr>
-          <w:rFonts w:ascii="Times New Roman" w:hAnsi="Times New Roman" w:cs="Times New Roman"/>
-          <w:b/>
-          <w:bCs/>
-          <w:sz w:val="28"/>
-          <w:szCs w:val="28"/>
-        </w:rPr>
-        <w:t>Users</w:t>
-      </w:r>
-    </w:p>
-    <w:p>
-      <w:pPr>
-        <w:rPr>
-          <w:rFonts w:ascii="Times New Roman" w:hAnsi="Times New Roman" w:cs="Times New Roman"/>
-          <w:sz w:val="24"/>
-          <w:szCs w:val="24"/>
-        </w:rPr>
-      </w:pPr>
-      <w:r>
-        <w:rPr>
-          <w:rFonts w:ascii="Times New Roman" w:hAnsi="Times New Roman" w:cs="Times New Roman"/>
-          <w:sz w:val="24"/>
-          <w:szCs w:val="24"/>
-        </w:rPr>
-        <w:tab/>
-        <w:t xml:space="preserve">The Bear Bank program includes three variations of user accounts, with each variation having their own functionality and permission level. The parent class user (defined in </w:t>
-      </w:r>
-      <w:proofErr w:type="spellStart"/>
-      <w:r>
-        <w:rPr>
-          <w:rFonts w:ascii="Times New Roman" w:hAnsi="Times New Roman" w:cs="Times New Roman"/>
-          <w:sz w:val="24"/>
-          <w:szCs w:val="24"/>
-        </w:rPr>
-        <w:t>Users.h</w:t>
-      </w:r>
-      <w:proofErr w:type="spellEnd"/>
-      <w:r>
-        <w:rPr>
-          <w:rFonts w:ascii="Times New Roman" w:hAnsi="Times New Roman" w:cs="Times New Roman"/>
-          <w:sz w:val="24"/>
-          <w:szCs w:val="24"/>
-        </w:rPr>
-        <w:t xml:space="preserve">) was used to define the commonalities between the system admin users, bank official users, and bank member users. </w:t>
-      </w:r>
-    </w:p>
-    <w:p>
-      <w:pPr>
-        <w:rPr>
-          <w:rFonts w:ascii="Times New Roman" w:hAnsi="Times New Roman" w:cs="Times New Roman"/>
-          <w:sz w:val="24"/>
-          <w:szCs w:val="24"/>
-        </w:rPr>
-      </w:pPr>
-      <w:r>
-        <w:rPr>
-          <w:rFonts w:ascii="Times New Roman" w:hAnsi="Times New Roman" w:cs="Times New Roman"/>
-          <w:sz w:val="24"/>
-          <w:szCs w:val="24"/>
-        </w:rPr>
-        <w:tab/>
-        <w:t>*For all user types include complexity analysis if time allows and some description*</w:t>
-      </w:r>
-    </w:p>
-    <w:p>
-      <w:pPr>
-        <w:rPr>
-          <w:rFonts w:ascii="Times New Roman" w:hAnsi="Times New Roman" w:cs="Times New Roman"/>
-          <w:b/>
-          <w:bCs/>
-          <w:sz w:val="24"/>
-          <w:szCs w:val="24"/>
-        </w:rPr>
-      </w:pPr>
-    </w:p>
-    <w:p>
-      <w:pPr>
-        <w:rPr>
-          <w:rFonts w:ascii="Times New Roman" w:hAnsi="Times New Roman" w:cs="Times New Roman"/>
-          <w:b/>
-          <w:bCs/>
-          <w:sz w:val="28"/>
-          <w:szCs w:val="28"/>
-        </w:rPr>
-      </w:pPr>
-      <w:r>
-        <w:rPr>
-          <w:rFonts w:ascii="Times New Roman" w:hAnsi="Times New Roman" w:cs="Times New Roman"/>
-          <w:b/>
-          <w:bCs/>
-          <w:sz w:val="28"/>
-          <w:szCs w:val="28"/>
-        </w:rPr>
-        <w:t>Accounts</w:t>
-      </w:r>
-    </w:p>
-    <w:p>
-      <w:pPr>
-        <w:rPr>
-          <w:rFonts w:ascii="Times New Roman" w:hAnsi="Times New Roman" w:cs="Times New Roman"/>
-          <w:sz w:val="24"/>
-          <w:szCs w:val="24"/>
-        </w:rPr>
-      </w:pPr>
-      <w:r>
-        <w:rPr>
-          <w:rFonts w:ascii="Times New Roman" w:hAnsi="Times New Roman" w:cs="Times New Roman"/>
-          <w:sz w:val="24"/>
-          <w:szCs w:val="24"/>
-        </w:rPr>
-        <w:tab/>
-        <w:t xml:space="preserve">The Bear Bank program includes three default variations of bank accounts, with each variation having their own functionality and restrictions. System administrator users also have the ability to create a new account type, so a common account parent class was created to provide the framework for the default account types as well as new account types yet to be developed. </w:t>
-      </w:r>
-      <w:r>
-        <w:rPr>
-          <w:rFonts w:ascii="Times New Roman" w:hAnsi="Times New Roman" w:cs="Times New Roman"/>
-          <w:sz w:val="24"/>
-          <w:szCs w:val="24"/>
-        </w:rPr>
-        <w:t xml:space="preserve">In order to accomplish this, the account version class was created as the parent to the account class, which determines the properties of the account. </w:t>
-      </w:r>
-    </w:p>
-    <w:p>
-      <w:pPr>
-        <w:jc w:val="center"/>
-        <w:rPr>
-          <w:rFonts w:ascii="Times New Roman" w:hAnsi="Times New Roman" w:cs="Times New Roman"/>
-          <w:sz w:val="24"/>
-          <w:szCs w:val="24"/>
-        </w:rPr>
-      </w:pPr>
-      <w:r>
-        <w:rPr>
-          <w:rFonts w:ascii="Times New Roman" w:hAnsi="Times New Roman" w:cs="Times New Roman"/>
-          <w:sz w:val="24"/>
-          <w:szCs w:val="24"/>
-        </w:rPr>
-        <w:t xml:space="preserve">*For all </w:t>
-      </w:r>
-      <w:r>
-        <w:rPr>
-          <w:rFonts w:ascii="Times New Roman" w:hAnsi="Times New Roman" w:cs="Times New Roman"/>
-          <w:sz w:val="24"/>
-          <w:szCs w:val="24"/>
-        </w:rPr>
-        <w:t>account</w:t>
-      </w:r>
-      <w:r>
-        <w:rPr>
-          <w:rFonts w:ascii="Times New Roman" w:hAnsi="Times New Roman" w:cs="Times New Roman"/>
-          <w:sz w:val="24"/>
-          <w:szCs w:val="24"/>
-        </w:rPr>
-        <w:t xml:space="preserve"> types include complexity analysis if time allows and some description*</w:t>
-      </w:r>
-    </w:p>
-    <w:p>
-      <w:pPr>
-        <w:rPr>
-          <w:rFonts w:ascii="Times New Roman" w:hAnsi="Times New Roman" w:cs="Times New Roman"/>
-          <w:sz w:val="24"/>
-          <w:szCs w:val="24"/>
-        </w:rPr>
-      </w:pPr>
-    </w:p>
-    <w:p>
-      <w:pPr>
-        <w:rPr>
-          <w:rFonts w:ascii="Times New Roman" w:hAnsi="Times New Roman" w:cs="Times New Roman"/>
-          <w:b/>
-          <w:bCs/>
-          <w:sz w:val="28"/>
-          <w:szCs w:val="28"/>
-        </w:rPr>
-      </w:pPr>
-      <w:r>
-        <w:rPr>
-          <w:rFonts w:ascii="Times New Roman" w:hAnsi="Times New Roman" w:cs="Times New Roman"/>
-          <w:b/>
-          <w:bCs/>
-          <w:sz w:val="28"/>
-          <w:szCs w:val="28"/>
-        </w:rPr>
-        <w:t>Abstract</w:t>
-      </w:r>
-    </w:p>
-    <w:p>
-      <w:pPr>
-        <w:rPr>
-          <w:rFonts w:ascii="Times New Roman" w:hAnsi="Times New Roman" w:cs="Times New Roman"/>
-          <w:sz w:val="24"/>
-          <w:szCs w:val="24"/>
-        </w:rPr>
-      </w:pPr>
-      <w:r>
-        <w:rPr>
-          <w:rFonts w:ascii="Times New Roman" w:hAnsi="Times New Roman" w:cs="Times New Roman"/>
-          <w:sz w:val="24"/>
-          <w:szCs w:val="24"/>
-        </w:rPr>
-        <w:tab/>
-        <w:t xml:space="preserve">All the data for users and accounts are stored in abstract data structures. AVL trees were used to store information for similar accounts, because users could have similar information, a queue was used to implement a member’s ability to request an additional account, and an array-based dictionary was used to store account information. </w:t>
-      </w:r>
-    </w:p>
-    <w:p>
-      <w:pPr>
-        <w:jc w:val="center"/>
-        <w:rPr>
-          <w:rFonts w:ascii="Times New Roman" w:hAnsi="Times New Roman" w:cs="Times New Roman"/>
-          <w:sz w:val="24"/>
-          <w:szCs w:val="24"/>
-        </w:rPr>
-      </w:pPr>
-      <w:r>
-        <w:rPr>
-          <w:rFonts w:ascii="Times New Roman" w:hAnsi="Times New Roman" w:cs="Times New Roman"/>
-          <w:sz w:val="24"/>
-          <w:szCs w:val="24"/>
-        </w:rPr>
-        <w:t xml:space="preserve">*For all </w:t>
-      </w:r>
-      <w:r>
-        <w:rPr>
-          <w:rFonts w:ascii="Times New Roman" w:hAnsi="Times New Roman" w:cs="Times New Roman"/>
-          <w:sz w:val="24"/>
-          <w:szCs w:val="24"/>
-        </w:rPr>
-        <w:t xml:space="preserve">abstract data </w:t>
-      </w:r>
-      <w:r>
-        <w:rPr>
-          <w:rFonts w:ascii="Times New Roman" w:hAnsi="Times New Roman" w:cs="Times New Roman"/>
-          <w:sz w:val="24"/>
-          <w:szCs w:val="24"/>
-        </w:rPr>
-        <w:t>types include complexity analysis if time allows and some description*</w:t>
-      </w:r>
-    </w:p>
-    <w:p>
-      <w:pPr>
-        <w:rPr>
-          <w:rFonts w:ascii="Times New Roman" w:hAnsi="Times New Roman" w:cs="Times New Roman"/>
-          <w:sz w:val="24"/>
-          <w:szCs w:val="24"/>
-        </w:rPr>
-      </w:pPr>
-    </w:p>
-    <w:p>
-      <w:pPr>
-        <w:rPr>
-          <w:rFonts w:ascii="Times New Roman" w:hAnsi="Times New Roman" w:cs="Times New Roman"/>
-          <w:b/>
-          <w:bCs/>
-          <w:sz w:val="28"/>
-          <w:szCs w:val="28"/>
-        </w:rPr>
-      </w:pPr>
-      <w:r>
-        <w:rPr>
-          <w:rFonts w:ascii="Times New Roman" w:hAnsi="Times New Roman" w:cs="Times New Roman"/>
-          <w:b/>
-          <w:bCs/>
-          <w:sz w:val="28"/>
-          <w:szCs w:val="28"/>
-        </w:rPr>
-        <w:t>Other</w:t>
-      </w:r>
-    </w:p>
-    <w:p>
-      <w:pPr>
-        <w:rPr>
-          <w:rFonts w:ascii="Times New Roman" w:hAnsi="Times New Roman" w:cs="Times New Roman"/>
-          <w:sz w:val="24"/>
-          <w:szCs w:val="24"/>
-        </w:rPr>
-      </w:pPr>
-      <w:r>
-        <w:rPr>
-          <w:rFonts w:ascii="Times New Roman" w:hAnsi="Times New Roman" w:cs="Times New Roman"/>
-          <w:sz w:val="24"/>
-          <w:szCs w:val="24"/>
-        </w:rPr>
-        <w:lastRenderedPageBreak/>
-        <w:tab/>
-        <w:t>For the functionality of the program, the Time class (</w:t>
-      </w:r>
-      <w:proofErr w:type="spellStart"/>
-      <w:r>
-        <w:rPr>
-          <w:rFonts w:ascii="Times New Roman" w:hAnsi="Times New Roman" w:cs="Times New Roman"/>
-          <w:sz w:val="24"/>
-          <w:szCs w:val="24"/>
-        </w:rPr>
-        <w:t>timer.h</w:t>
-      </w:r>
-      <w:proofErr w:type="spellEnd"/>
-      <w:r>
-        <w:rPr>
-          <w:rFonts w:ascii="Times New Roman" w:hAnsi="Times New Roman" w:cs="Times New Roman"/>
-          <w:sz w:val="24"/>
-          <w:szCs w:val="24"/>
-        </w:rPr>
-        <w:t>) and controller class (</w:t>
-      </w:r>
-      <w:proofErr w:type="spellStart"/>
-      <w:r>
-        <w:rPr>
-          <w:rFonts w:ascii="Times New Roman" w:hAnsi="Times New Roman" w:cs="Times New Roman"/>
-          <w:sz w:val="24"/>
-          <w:szCs w:val="24"/>
-        </w:rPr>
-        <w:t>controller.h</w:t>
-      </w:r>
-      <w:proofErr w:type="spellEnd"/>
-      <w:r>
-        <w:rPr>
-          <w:rFonts w:ascii="Times New Roman" w:hAnsi="Times New Roman" w:cs="Times New Roman"/>
-          <w:sz w:val="24"/>
-          <w:szCs w:val="24"/>
-        </w:rPr>
-        <w:t xml:space="preserve">) were created to easily implement </w:t>
-      </w:r>
-      <w:r>
-        <w:rPr>
-          <w:rFonts w:ascii="Times New Roman" w:hAnsi="Times New Roman" w:cs="Times New Roman"/>
-          <w:sz w:val="24"/>
-          <w:szCs w:val="24"/>
-        </w:rPr>
-        <w:t xml:space="preserve">functions to gather the time of events and to manipulate data that is referenced in several classes. The Encryption class was also created to provide security to users by encrypting user information before storing it in text files and by hashing account IDs before inserting them into the dictionary. </w:t>
-      </w:r>
-    </w:p>
-    <w:p>
-      <w:pPr>
-        <w:jc w:val="center"/>
-        <w:rPr>
-          <w:rFonts w:ascii="Times New Roman" w:hAnsi="Times New Roman" w:cs="Times New Roman"/>
-          <w:sz w:val="24"/>
-          <w:szCs w:val="24"/>
-        </w:rPr>
-      </w:pPr>
-      <w:r>
-        <w:rPr>
-          <w:rFonts w:ascii="Times New Roman" w:hAnsi="Times New Roman" w:cs="Times New Roman"/>
-          <w:sz w:val="24"/>
-          <w:szCs w:val="24"/>
-        </w:rPr>
-        <w:t>*For all user types include complexity analysis if time allows and some description*</w:t>
-      </w:r>
-    </w:p>
-    <w:p>
-      <w:pPr>
-        <w:rPr>
-          <w:rFonts w:ascii="Times New Roman" w:hAnsi="Times New Roman" w:cs="Times New Roman"/>
-          <w:sz w:val="24"/>
-          <w:szCs w:val="24"/>
-        </w:rPr>
-      </w:pPr>
-    </w:p>
-    <w:p>
-      <w:pPr>
-        <w:rPr>
-          <w:rFonts w:ascii="Times New Roman" w:hAnsi="Times New Roman" w:cs="Times New Roman"/>
-          <w:b/>
-          <w:bCs/>
-          <w:sz w:val="28"/>
-          <w:szCs w:val="28"/>
-        </w:rPr>
-      </w:pPr>
-      <w:r>
-        <w:rPr>
-          <w:rFonts w:ascii="Times New Roman" w:hAnsi="Times New Roman" w:cs="Times New Roman"/>
-          <w:b/>
-          <w:bCs/>
-          <w:sz w:val="28"/>
-          <w:szCs w:val="28"/>
+          <w:sz w:val="24"/>
+          <w:szCs w:val="24"/>
         </w:rPr>
         <w:t>Summary Table</w:t>
       </w:r>
@@ -3052,6 +2871,7 @@
                 <w:sz w:val="28"/>
                 <w:szCs w:val="28"/>
               </w:rPr>
+              <w:lastRenderedPageBreak/>
               <w:t>Name</w:t>
             </w:r>
           </w:p>
@@ -5062,18 +4882,242 @@
           <w:szCs w:val="28"/>
         </w:rPr>
       </w:pPr>
-      <w:r>
-        <w:rPr>
-          <w:rFonts w:ascii="Times New Roman" w:hAnsi="Times New Roman" w:cs="Times New Roman"/>
-          <w:sz w:val="28"/>
-          <w:szCs w:val="28"/>
+    </w:p>
+    <w:p>
+      <w:pPr>
+        <w:rPr>
+          <w:rFonts w:ascii="Times New Roman" w:hAnsi="Times New Roman" w:cs="Times New Roman"/>
+          <w:sz w:val="28"/>
+          <w:szCs w:val="28"/>
+        </w:rPr>
+      </w:pPr>
+    </w:p>
+    <w:p>
+      <w:pPr>
+        <w:rPr>
+          <w:rFonts w:ascii="Times New Roman" w:hAnsi="Times New Roman" w:cs="Times New Roman"/>
+          <w:sz w:val="28"/>
+          <w:szCs w:val="28"/>
+        </w:rPr>
+      </w:pPr>
+    </w:p>
+    <w:p>
+      <w:pPr>
+        <w:rPr>
+          <w:rFonts w:ascii="Times New Roman" w:hAnsi="Times New Roman" w:cs="Times New Roman"/>
+          <w:sz w:val="28"/>
+          <w:szCs w:val="28"/>
+        </w:rPr>
+      </w:pPr>
+    </w:p>
+    <w:p>
+      <w:pPr>
+        <w:rPr>
+          <w:rFonts w:ascii="Times New Roman" w:hAnsi="Times New Roman" w:cs="Times New Roman"/>
+          <w:sz w:val="28"/>
+          <w:szCs w:val="28"/>
+        </w:rPr>
+      </w:pPr>
+    </w:p>
+    <w:p>
+      <w:pPr>
+        <w:rPr>
+          <w:rFonts w:ascii="Times New Roman" w:hAnsi="Times New Roman" w:cs="Times New Roman"/>
+          <w:sz w:val="28"/>
+          <w:szCs w:val="28"/>
+        </w:rPr>
+      </w:pPr>
+    </w:p>
+    <w:p>
+      <w:pPr>
+        <w:rPr>
+          <w:rFonts w:ascii="Times New Roman" w:hAnsi="Times New Roman" w:cs="Times New Roman"/>
+          <w:sz w:val="32"/>
+          <w:szCs w:val="32"/>
+        </w:rPr>
+      </w:pPr>
+      <w:r>
+        <w:rPr>
+          <w:rFonts w:ascii="Times New Roman" w:hAnsi="Times New Roman" w:cs="Times New Roman"/>
+          <w:sz w:val="32"/>
+          <w:szCs w:val="32"/>
         </w:rPr>
         <w:lastRenderedPageBreak/>
         <w:t>Compile Instructions</w:t>
       </w:r>
+      <w:r>
+        <w:rPr>
+          <w:rFonts w:ascii="Times New Roman" w:hAnsi="Times New Roman" w:cs="Times New Roman"/>
+          <w:sz w:val="32"/>
+          <w:szCs w:val="32"/>
+        </w:rPr>
+        <w:t xml:space="preserve"> and Repository</w:t>
+      </w:r>
+    </w:p>
+    <w:p>
+      <w:pPr>
+        <w:rPr>
+          <w:rFonts w:ascii="Times New Roman" w:hAnsi="Times New Roman" w:cs="Times New Roman"/>
+          <w:sz w:val="24"/>
+          <w:szCs w:val="24"/>
+        </w:rPr>
+      </w:pPr>
+      <w:r>
+        <w:rPr>
+          <w:rFonts w:ascii="Times New Roman" w:hAnsi="Times New Roman" w:cs="Times New Roman"/>
+          <w:sz w:val="24"/>
+          <w:szCs w:val="24"/>
+        </w:rPr>
+        <w:tab/>
+        <w:t>All files needed to access the Bear Bank program are included in the SoloFinal.zip. To compile, place all the files and folders into the Cygwin directory, and ensure that directory is tiered the same as the .zip file. Once the files have been included in the Cygwin directory, open the Cygwin terminal and enter the following lines:</w:t>
+      </w:r>
+    </w:p>
+    <w:p>
+      <w:pPr>
+        <w:rPr>
+          <w:rFonts w:ascii="Times New Roman" w:hAnsi="Times New Roman" w:cs="Times New Roman"/>
+          <w:sz w:val="24"/>
+          <w:szCs w:val="24"/>
+        </w:rPr>
+      </w:pPr>
+      <w:r>
+        <w:rPr>
+          <w:rFonts w:ascii="Times New Roman" w:hAnsi="Times New Roman" w:cs="Times New Roman"/>
+          <w:sz w:val="24"/>
+          <w:szCs w:val="24"/>
+        </w:rPr>
+        <w:tab/>
+        <w:t xml:space="preserve">g++ BearBank.cpp -o </w:t>
+      </w:r>
+      <w:proofErr w:type="spellStart"/>
+      <w:r>
+        <w:rPr>
+          <w:rFonts w:ascii="Times New Roman" w:hAnsi="Times New Roman" w:cs="Times New Roman"/>
+          <w:sz w:val="24"/>
+          <w:szCs w:val="24"/>
+        </w:rPr>
+        <w:t>bearbank</w:t>
+      </w:r>
+      <w:proofErr w:type="spellEnd"/>
+      <w:r>
+        <w:rPr>
+          <w:rFonts w:ascii="Times New Roman" w:hAnsi="Times New Roman" w:cs="Times New Roman"/>
+          <w:sz w:val="24"/>
+          <w:szCs w:val="24"/>
+        </w:rPr>
+        <w:t xml:space="preserve"> </w:t>
+      </w:r>
+      <w:r>
+        <w:rPr>
+          <w:rFonts w:ascii="Times New Roman" w:hAnsi="Times New Roman" w:cs="Times New Roman"/>
+          <w:sz w:val="24"/>
+          <w:szCs w:val="24"/>
+        </w:rPr>
+        <w:tab/>
+        <w:t>-- press enter</w:t>
+      </w:r>
+    </w:p>
+    <w:p>
+      <w:pPr>
+        <w:rPr>
+          <w:rFonts w:ascii="Times New Roman" w:hAnsi="Times New Roman" w:cs="Times New Roman"/>
+          <w:sz w:val="24"/>
+          <w:szCs w:val="24"/>
+        </w:rPr>
+      </w:pPr>
+      <w:r>
+        <w:rPr>
+          <w:rFonts w:ascii="Times New Roman" w:hAnsi="Times New Roman" w:cs="Times New Roman"/>
+          <w:sz w:val="24"/>
+          <w:szCs w:val="24"/>
+        </w:rPr>
+        <w:tab/>
+        <w:t>./</w:t>
+      </w:r>
+      <w:proofErr w:type="spellStart"/>
+      <w:r>
+        <w:rPr>
+          <w:rFonts w:ascii="Times New Roman" w:hAnsi="Times New Roman" w:cs="Times New Roman"/>
+          <w:sz w:val="24"/>
+          <w:szCs w:val="24"/>
+        </w:rPr>
+        <w:t>bearbank</w:t>
+      </w:r>
+      <w:proofErr w:type="spellEnd"/>
+      <w:r>
+        <w:rPr>
+          <w:rFonts w:ascii="Times New Roman" w:hAnsi="Times New Roman" w:cs="Times New Roman"/>
+          <w:sz w:val="24"/>
+          <w:szCs w:val="24"/>
+        </w:rPr>
+        <w:tab/>
+        <w:t>-- press enter</w:t>
+      </w:r>
+    </w:p>
+    <w:p>
+      <w:pPr>
+        <w:rPr>
+          <w:rFonts w:ascii="Times New Roman" w:hAnsi="Times New Roman" w:cs="Times New Roman"/>
+          <w:sz w:val="24"/>
+          <w:szCs w:val="24"/>
+        </w:rPr>
+      </w:pPr>
+      <w:r>
+        <w:rPr>
+          <w:rFonts w:ascii="Times New Roman" w:hAnsi="Times New Roman" w:cs="Times New Roman"/>
+          <w:sz w:val="24"/>
+          <w:szCs w:val="24"/>
+        </w:rPr>
+        <w:t xml:space="preserve">The terminal will create an executable of the bear bank program, which will provide and handler user interactions with the bank options. </w:t>
+      </w:r>
+    </w:p>
+    <w:p>
+      <w:pPr>
+        <w:rPr>
+          <w:rFonts w:ascii="Times New Roman" w:hAnsi="Times New Roman" w:cs="Times New Roman"/>
+          <w:sz w:val="24"/>
+          <w:szCs w:val="24"/>
+        </w:rPr>
+      </w:pPr>
+    </w:p>
+    <w:p>
+      <w:pPr>
+        <w:rPr>
+          <w:rFonts w:ascii="Times New Roman" w:hAnsi="Times New Roman" w:cs="Times New Roman"/>
+          <w:sz w:val="28"/>
+          <w:szCs w:val="28"/>
+        </w:rPr>
+      </w:pPr>
+      <w:r>
+        <w:rPr>
+          <w:rFonts w:ascii="Times New Roman" w:hAnsi="Times New Roman" w:cs="Times New Roman"/>
+          <w:sz w:val="28"/>
+          <w:szCs w:val="28"/>
+        </w:rPr>
+        <w:t xml:space="preserve">GitHub Repository Link: </w:t>
+      </w:r>
+      <w:hyperlink r:id="rId10" w:history="1">
+        <w:r>
+          <w:rPr>
+            <w:rStyle w:val="Hyperlink"/>
+            <w:rFonts w:ascii="Times New Roman" w:hAnsi="Times New Roman" w:cs="Times New Roman"/>
+            <w:sz w:val="28"/>
+            <w:szCs w:val="28"/>
+          </w:rPr>
+          <w:t>https://github.com/KeeganMaynard/SoloFinal.git</w:t>
+        </w:r>
+      </w:hyperlink>
+      <w:r>
+        <w:rPr>
+          <w:rFonts w:ascii="Times New Roman" w:hAnsi="Times New Roman" w:cs="Times New Roman"/>
+          <w:sz w:val="28"/>
+          <w:szCs w:val="28"/>
+        </w:rPr>
+        <w:t xml:space="preserve"> </w:t>
+      </w:r>
     </w:p>
     <w:sectPr>
-      <w:footerReference w:type="default" r:id="rId10"/>
+      <w:footerReference w:type="default" r:id="rId11"/>
       <w:pgSz w:w="12240" w:h="15840"/>
       <w:pgMar w:top="1440" w:right="1440" w:bottom="1440" w:left="1440" w:header="720" w:footer="720" w:gutter="0"/>
       <w:pgNumType w:start="0"/>
@@ -6293,6 +6337,29 @@
       </w:tblBorders>
     </w:tblPr>
   </w:style>
+  <w:style w:type="character" w:styleId="Hyperlink">
+    <w:name w:val="Hyperlink"/>
+    <w:basedOn w:val="DefaultParagraphFont"/>
+    <w:uiPriority w:val="99"/>
+    <w:unhideWhenUsed/>
+    <w:rsid w:val="006642A5"/>
+    <w:rPr>
+      <w:color w:val="0563C1" w:themeColor="hyperlink"/>
+      <w:u w:val="single"/>
+    </w:rPr>
+  </w:style>
+  <w:style w:type="character" w:styleId="UnresolvedMention">
+    <w:name w:val="Unresolved Mention"/>
+    <w:basedOn w:val="DefaultParagraphFont"/>
+    <w:uiPriority w:val="99"/>
+    <w:semiHidden/>
+    <w:unhideWhenUsed/>
+    <w:rsid w:val="006642A5"/>
+    <w:rPr>
+      <w:color w:val="605E5C"/>
+      <w:shd w:val="clear" w:color="auto" w:fill="E1DFDD"/>
+    </w:rPr>
+  </w:style>
 </w:styles>
 </file>
 

</xml_diff>

<commit_message>
final updates to doc
</commit_message>
<xml_diff>
--- a/CSCFinalProjectDoc.docx
+++ b/CSCFinalProjectDoc.docx
@@ -266,7 +266,7 @@
               </mc:Choice>
               <mc:Fallback>
                 <w:pict>
-                  <v:group w14:anchorId="32D587E2" id="Group 149" o:spid="_x0000_s1026" style="position:absolute;margin-left:0;margin-top:0;width:8in;height:95.7pt;z-index:251662336;mso-width-percent:941;mso-height-percent:121;mso-top-percent:23;mso-position-horizontal:center;mso-position-horizontal-relative:page;mso-position-vertical-relative:page;mso-width-percent:941;mso-height-percent:121;mso-top-percent:23" coordorigin="" coordsize="73152,12161" o:gfxdata="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">
+                  <v:group w14:anchorId="78802B00" id="Group 149" o:spid="_x0000_s1026" style="position:absolute;margin-left:0;margin-top:0;width:8in;height:95.7pt;z-index:251662336;mso-width-percent:941;mso-height-percent:121;mso-top-percent:23;mso-position-horizontal:center;mso-position-horizontal-relative:page;mso-position-vertical-relative:page;mso-width-percent:941;mso-height-percent:121;mso-top-percent:23" coordorigin="" coordsize="73152,12161" o:gfxdata="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">
                     <v:shape id="Rectangle 51" o:spid="_x0000_s1027" style="position:absolute;width:73152;height:11303;visibility:visible;mso-wrap-style:square;v-text-anchor:middle" coordsize="7312660,1129665" o:gfxdata="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" path="m,l7312660,r,1129665l3619500,733425,,1091565,,xe" fillcolor="#4472c4 [3204]" stroked="f" strokeweight="1pt">
                       <v:stroke joinstyle="miter"/>
                       <v:path arrowok="t" o:connecttype="custom" o:connectlocs="0,0;7315200,0;7315200,1130373;3620757,733885;0,1092249;0,0" o:connectangles="0,0,0,0,0,0"/>
@@ -1429,6 +1429,87 @@
         </w:rPr>
         <w:t>Data Structures</w:t>
       </w:r>
+      <w:r>
+        <w:rPr>
+          <w:rFonts w:ascii="Times New Roman" w:hAnsi="Times New Roman" w:cs="Times New Roman"/>
+          <w:sz w:val="28"/>
+          <w:szCs w:val="28"/>
+        </w:rPr>
+        <w:tab/>
+      </w:r>
+      <w:r>
+        <w:rPr>
+          <w:rFonts w:ascii="Times New Roman" w:hAnsi="Times New Roman" w:cs="Times New Roman"/>
+          <w:sz w:val="28"/>
+          <w:szCs w:val="28"/>
+        </w:rPr>
+        <w:tab/>
+      </w:r>
+      <w:r>
+        <w:rPr>
+          <w:rFonts w:ascii="Times New Roman" w:hAnsi="Times New Roman" w:cs="Times New Roman"/>
+          <w:sz w:val="28"/>
+          <w:szCs w:val="28"/>
+        </w:rPr>
+        <w:tab/>
+      </w:r>
+      <w:r>
+        <w:rPr>
+          <w:rFonts w:ascii="Times New Roman" w:hAnsi="Times New Roman" w:cs="Times New Roman"/>
+          <w:sz w:val="28"/>
+          <w:szCs w:val="28"/>
+        </w:rPr>
+        <w:tab/>
+      </w:r>
+      <w:r>
+        <w:rPr>
+          <w:rFonts w:ascii="Times New Roman" w:hAnsi="Times New Roman" w:cs="Times New Roman"/>
+          <w:sz w:val="28"/>
+          <w:szCs w:val="28"/>
+        </w:rPr>
+        <w:tab/>
+      </w:r>
+      <w:r>
+        <w:rPr>
+          <w:rFonts w:ascii="Times New Roman" w:hAnsi="Times New Roman" w:cs="Times New Roman"/>
+          <w:sz w:val="28"/>
+          <w:szCs w:val="28"/>
+        </w:rPr>
+        <w:tab/>
+      </w:r>
+      <w:r>
+        <w:rPr>
+          <w:rFonts w:ascii="Times New Roman" w:hAnsi="Times New Roman" w:cs="Times New Roman"/>
+          <w:sz w:val="28"/>
+          <w:szCs w:val="28"/>
+        </w:rPr>
+        <w:tab/>
+      </w:r>
+      <w:r>
+        <w:rPr>
+          <w:rFonts w:ascii="Times New Roman" w:hAnsi="Times New Roman" w:cs="Times New Roman"/>
+          <w:sz w:val="28"/>
+          <w:szCs w:val="28"/>
+        </w:rPr>
+        <w:tab/>
+      </w:r>
+      <w:r>
+        <w:rPr>
+          <w:rFonts w:ascii="Times New Roman" w:hAnsi="Times New Roman" w:cs="Times New Roman"/>
+          <w:sz w:val="28"/>
+          <w:szCs w:val="28"/>
+        </w:rPr>
+        <w:tab/>
+      </w:r>
+      <w:r>
+        <w:rPr>
+          <w:rFonts w:ascii="Times New Roman" w:hAnsi="Times New Roman" w:cs="Times New Roman"/>
+          <w:sz w:val="28"/>
+          <w:szCs w:val="28"/>
+        </w:rPr>
+        <w:tab/>
+        <w:t>3</w:t>
+      </w:r>
     </w:p>
     <w:p>
       <w:pPr>
@@ -1447,6 +1528,95 @@
         <w:tab/>
         <w:t>Users</w:t>
       </w:r>
+      <w:r>
+        <w:rPr>
+          <w:rFonts w:ascii="Times New Roman" w:hAnsi="Times New Roman" w:cs="Times New Roman"/>
+          <w:sz w:val="28"/>
+          <w:szCs w:val="28"/>
+        </w:rPr>
+        <w:tab/>
+      </w:r>
+      <w:r>
+        <w:rPr>
+          <w:rFonts w:ascii="Times New Roman" w:hAnsi="Times New Roman" w:cs="Times New Roman"/>
+          <w:sz w:val="28"/>
+          <w:szCs w:val="28"/>
+        </w:rPr>
+        <w:tab/>
+      </w:r>
+      <w:r>
+        <w:rPr>
+          <w:rFonts w:ascii="Times New Roman" w:hAnsi="Times New Roman" w:cs="Times New Roman"/>
+          <w:sz w:val="28"/>
+          <w:szCs w:val="28"/>
+        </w:rPr>
+        <w:tab/>
+      </w:r>
+      <w:r>
+        <w:rPr>
+          <w:rFonts w:ascii="Times New Roman" w:hAnsi="Times New Roman" w:cs="Times New Roman"/>
+          <w:sz w:val="28"/>
+          <w:szCs w:val="28"/>
+        </w:rPr>
+        <w:tab/>
+      </w:r>
+      <w:r>
+        <w:rPr>
+          <w:rFonts w:ascii="Times New Roman" w:hAnsi="Times New Roman" w:cs="Times New Roman"/>
+          <w:sz w:val="28"/>
+          <w:szCs w:val="28"/>
+        </w:rPr>
+        <w:tab/>
+      </w:r>
+      <w:r>
+        <w:rPr>
+          <w:rFonts w:ascii="Times New Roman" w:hAnsi="Times New Roman" w:cs="Times New Roman"/>
+          <w:sz w:val="28"/>
+          <w:szCs w:val="28"/>
+        </w:rPr>
+        <w:tab/>
+      </w:r>
+      <w:r>
+        <w:rPr>
+          <w:rFonts w:ascii="Times New Roman" w:hAnsi="Times New Roman" w:cs="Times New Roman"/>
+          <w:sz w:val="28"/>
+          <w:szCs w:val="28"/>
+        </w:rPr>
+        <w:tab/>
+      </w:r>
+      <w:r>
+        <w:rPr>
+          <w:rFonts w:ascii="Times New Roman" w:hAnsi="Times New Roman" w:cs="Times New Roman"/>
+          <w:sz w:val="28"/>
+          <w:szCs w:val="28"/>
+        </w:rPr>
+        <w:tab/>
+      </w:r>
+      <w:r>
+        <w:rPr>
+          <w:rFonts w:ascii="Times New Roman" w:hAnsi="Times New Roman" w:cs="Times New Roman"/>
+          <w:sz w:val="28"/>
+          <w:szCs w:val="28"/>
+        </w:rPr>
+        <w:tab/>
+      </w:r>
+      <w:r>
+        <w:rPr>
+          <w:rFonts w:ascii="Times New Roman" w:hAnsi="Times New Roman" w:cs="Times New Roman"/>
+          <w:sz w:val="28"/>
+          <w:szCs w:val="28"/>
+        </w:rPr>
+        <w:tab/>
+      </w:r>
+      <w:r>
+        <w:rPr>
+          <w:rFonts w:ascii="Times New Roman" w:hAnsi="Times New Roman" w:cs="Times New Roman"/>
+          <w:sz w:val="28"/>
+          <w:szCs w:val="28"/>
+        </w:rPr>
+        <w:tab/>
+        <w:t>3</w:t>
+      </w:r>
     </w:p>
     <w:p>
       <w:pPr>
@@ -1465,6 +1635,87 @@
         <w:tab/>
         <w:t>Accounts</w:t>
       </w:r>
+      <w:r>
+        <w:rPr>
+          <w:rFonts w:ascii="Times New Roman" w:hAnsi="Times New Roman" w:cs="Times New Roman"/>
+          <w:sz w:val="28"/>
+          <w:szCs w:val="28"/>
+        </w:rPr>
+        <w:tab/>
+      </w:r>
+      <w:r>
+        <w:rPr>
+          <w:rFonts w:ascii="Times New Roman" w:hAnsi="Times New Roman" w:cs="Times New Roman"/>
+          <w:sz w:val="28"/>
+          <w:szCs w:val="28"/>
+        </w:rPr>
+        <w:tab/>
+      </w:r>
+      <w:r>
+        <w:rPr>
+          <w:rFonts w:ascii="Times New Roman" w:hAnsi="Times New Roman" w:cs="Times New Roman"/>
+          <w:sz w:val="28"/>
+          <w:szCs w:val="28"/>
+        </w:rPr>
+        <w:tab/>
+      </w:r>
+      <w:r>
+        <w:rPr>
+          <w:rFonts w:ascii="Times New Roman" w:hAnsi="Times New Roman" w:cs="Times New Roman"/>
+          <w:sz w:val="28"/>
+          <w:szCs w:val="28"/>
+        </w:rPr>
+        <w:tab/>
+      </w:r>
+      <w:r>
+        <w:rPr>
+          <w:rFonts w:ascii="Times New Roman" w:hAnsi="Times New Roman" w:cs="Times New Roman"/>
+          <w:sz w:val="28"/>
+          <w:szCs w:val="28"/>
+        </w:rPr>
+        <w:tab/>
+      </w:r>
+      <w:r>
+        <w:rPr>
+          <w:rFonts w:ascii="Times New Roman" w:hAnsi="Times New Roman" w:cs="Times New Roman"/>
+          <w:sz w:val="28"/>
+          <w:szCs w:val="28"/>
+        </w:rPr>
+        <w:tab/>
+      </w:r>
+      <w:r>
+        <w:rPr>
+          <w:rFonts w:ascii="Times New Roman" w:hAnsi="Times New Roman" w:cs="Times New Roman"/>
+          <w:sz w:val="28"/>
+          <w:szCs w:val="28"/>
+        </w:rPr>
+        <w:tab/>
+      </w:r>
+      <w:r>
+        <w:rPr>
+          <w:rFonts w:ascii="Times New Roman" w:hAnsi="Times New Roman" w:cs="Times New Roman"/>
+          <w:sz w:val="28"/>
+          <w:szCs w:val="28"/>
+        </w:rPr>
+        <w:tab/>
+      </w:r>
+      <w:r>
+        <w:rPr>
+          <w:rFonts w:ascii="Times New Roman" w:hAnsi="Times New Roman" w:cs="Times New Roman"/>
+          <w:sz w:val="28"/>
+          <w:szCs w:val="28"/>
+        </w:rPr>
+        <w:tab/>
+      </w:r>
+      <w:r>
+        <w:rPr>
+          <w:rFonts w:ascii="Times New Roman" w:hAnsi="Times New Roman" w:cs="Times New Roman"/>
+          <w:sz w:val="28"/>
+          <w:szCs w:val="28"/>
+        </w:rPr>
+        <w:tab/>
+        <w:t>3</w:t>
+      </w:r>
     </w:p>
     <w:p>
       <w:pPr>
@@ -1483,6 +1734,87 @@
         <w:tab/>
         <w:t>Dictionary</w:t>
       </w:r>
+      <w:r>
+        <w:rPr>
+          <w:rFonts w:ascii="Times New Roman" w:hAnsi="Times New Roman" w:cs="Times New Roman"/>
+          <w:sz w:val="28"/>
+          <w:szCs w:val="28"/>
+        </w:rPr>
+        <w:tab/>
+      </w:r>
+      <w:r>
+        <w:rPr>
+          <w:rFonts w:ascii="Times New Roman" w:hAnsi="Times New Roman" w:cs="Times New Roman"/>
+          <w:sz w:val="28"/>
+          <w:szCs w:val="28"/>
+        </w:rPr>
+        <w:tab/>
+      </w:r>
+      <w:r>
+        <w:rPr>
+          <w:rFonts w:ascii="Times New Roman" w:hAnsi="Times New Roman" w:cs="Times New Roman"/>
+          <w:sz w:val="28"/>
+          <w:szCs w:val="28"/>
+        </w:rPr>
+        <w:tab/>
+      </w:r>
+      <w:r>
+        <w:rPr>
+          <w:rFonts w:ascii="Times New Roman" w:hAnsi="Times New Roman" w:cs="Times New Roman"/>
+          <w:sz w:val="28"/>
+          <w:szCs w:val="28"/>
+        </w:rPr>
+        <w:tab/>
+      </w:r>
+      <w:r>
+        <w:rPr>
+          <w:rFonts w:ascii="Times New Roman" w:hAnsi="Times New Roman" w:cs="Times New Roman"/>
+          <w:sz w:val="28"/>
+          <w:szCs w:val="28"/>
+        </w:rPr>
+        <w:tab/>
+      </w:r>
+      <w:r>
+        <w:rPr>
+          <w:rFonts w:ascii="Times New Roman" w:hAnsi="Times New Roman" w:cs="Times New Roman"/>
+          <w:sz w:val="28"/>
+          <w:szCs w:val="28"/>
+        </w:rPr>
+        <w:tab/>
+      </w:r>
+      <w:r>
+        <w:rPr>
+          <w:rFonts w:ascii="Times New Roman" w:hAnsi="Times New Roman" w:cs="Times New Roman"/>
+          <w:sz w:val="28"/>
+          <w:szCs w:val="28"/>
+        </w:rPr>
+        <w:tab/>
+      </w:r>
+      <w:r>
+        <w:rPr>
+          <w:rFonts w:ascii="Times New Roman" w:hAnsi="Times New Roman" w:cs="Times New Roman"/>
+          <w:sz w:val="28"/>
+          <w:szCs w:val="28"/>
+        </w:rPr>
+        <w:tab/>
+      </w:r>
+      <w:r>
+        <w:rPr>
+          <w:rFonts w:ascii="Times New Roman" w:hAnsi="Times New Roman" w:cs="Times New Roman"/>
+          <w:sz w:val="28"/>
+          <w:szCs w:val="28"/>
+        </w:rPr>
+        <w:tab/>
+      </w:r>
+      <w:r>
+        <w:rPr>
+          <w:rFonts w:ascii="Times New Roman" w:hAnsi="Times New Roman" w:cs="Times New Roman"/>
+          <w:sz w:val="28"/>
+          <w:szCs w:val="28"/>
+        </w:rPr>
+        <w:tab/>
+        <w:t>3</w:t>
+      </w:r>
     </w:p>
     <w:p>
       <w:pPr>
@@ -1501,6 +1833,87 @@
         <w:tab/>
         <w:t>Abstract</w:t>
       </w:r>
+      <w:r>
+        <w:rPr>
+          <w:rFonts w:ascii="Times New Roman" w:hAnsi="Times New Roman" w:cs="Times New Roman"/>
+          <w:sz w:val="28"/>
+          <w:szCs w:val="28"/>
+        </w:rPr>
+        <w:tab/>
+      </w:r>
+      <w:r>
+        <w:rPr>
+          <w:rFonts w:ascii="Times New Roman" w:hAnsi="Times New Roman" w:cs="Times New Roman"/>
+          <w:sz w:val="28"/>
+          <w:szCs w:val="28"/>
+        </w:rPr>
+        <w:tab/>
+      </w:r>
+      <w:r>
+        <w:rPr>
+          <w:rFonts w:ascii="Times New Roman" w:hAnsi="Times New Roman" w:cs="Times New Roman"/>
+          <w:sz w:val="28"/>
+          <w:szCs w:val="28"/>
+        </w:rPr>
+        <w:tab/>
+      </w:r>
+      <w:r>
+        <w:rPr>
+          <w:rFonts w:ascii="Times New Roman" w:hAnsi="Times New Roman" w:cs="Times New Roman"/>
+          <w:sz w:val="28"/>
+          <w:szCs w:val="28"/>
+        </w:rPr>
+        <w:tab/>
+      </w:r>
+      <w:r>
+        <w:rPr>
+          <w:rFonts w:ascii="Times New Roman" w:hAnsi="Times New Roman" w:cs="Times New Roman"/>
+          <w:sz w:val="28"/>
+          <w:szCs w:val="28"/>
+        </w:rPr>
+        <w:tab/>
+      </w:r>
+      <w:r>
+        <w:rPr>
+          <w:rFonts w:ascii="Times New Roman" w:hAnsi="Times New Roman" w:cs="Times New Roman"/>
+          <w:sz w:val="28"/>
+          <w:szCs w:val="28"/>
+        </w:rPr>
+        <w:tab/>
+      </w:r>
+      <w:r>
+        <w:rPr>
+          <w:rFonts w:ascii="Times New Roman" w:hAnsi="Times New Roman" w:cs="Times New Roman"/>
+          <w:sz w:val="28"/>
+          <w:szCs w:val="28"/>
+        </w:rPr>
+        <w:tab/>
+      </w:r>
+      <w:r>
+        <w:rPr>
+          <w:rFonts w:ascii="Times New Roman" w:hAnsi="Times New Roman" w:cs="Times New Roman"/>
+          <w:sz w:val="28"/>
+          <w:szCs w:val="28"/>
+        </w:rPr>
+        <w:tab/>
+      </w:r>
+      <w:r>
+        <w:rPr>
+          <w:rFonts w:ascii="Times New Roman" w:hAnsi="Times New Roman" w:cs="Times New Roman"/>
+          <w:sz w:val="28"/>
+          <w:szCs w:val="28"/>
+        </w:rPr>
+        <w:tab/>
+      </w:r>
+      <w:r>
+        <w:rPr>
+          <w:rFonts w:ascii="Times New Roman" w:hAnsi="Times New Roman" w:cs="Times New Roman"/>
+          <w:sz w:val="28"/>
+          <w:szCs w:val="28"/>
+        </w:rPr>
+        <w:tab/>
+        <w:t>3</w:t>
+      </w:r>
     </w:p>
     <w:p>
       <w:pPr>
@@ -1519,6 +1932,186 @@
         <w:tab/>
         <w:t>Other</w:t>
       </w:r>
+      <w:r>
+        <w:rPr>
+          <w:rFonts w:ascii="Times New Roman" w:hAnsi="Times New Roman" w:cs="Times New Roman"/>
+          <w:sz w:val="28"/>
+          <w:szCs w:val="28"/>
+        </w:rPr>
+        <w:tab/>
+      </w:r>
+      <w:r>
+        <w:rPr>
+          <w:rFonts w:ascii="Times New Roman" w:hAnsi="Times New Roman" w:cs="Times New Roman"/>
+          <w:sz w:val="28"/>
+          <w:szCs w:val="28"/>
+        </w:rPr>
+        <w:tab/>
+      </w:r>
+      <w:r>
+        <w:rPr>
+          <w:rFonts w:ascii="Times New Roman" w:hAnsi="Times New Roman" w:cs="Times New Roman"/>
+          <w:sz w:val="28"/>
+          <w:szCs w:val="28"/>
+        </w:rPr>
+        <w:tab/>
+      </w:r>
+      <w:r>
+        <w:rPr>
+          <w:rFonts w:ascii="Times New Roman" w:hAnsi="Times New Roman" w:cs="Times New Roman"/>
+          <w:sz w:val="28"/>
+          <w:szCs w:val="28"/>
+        </w:rPr>
+        <w:tab/>
+      </w:r>
+      <w:r>
+        <w:rPr>
+          <w:rFonts w:ascii="Times New Roman" w:hAnsi="Times New Roman" w:cs="Times New Roman"/>
+          <w:sz w:val="28"/>
+          <w:szCs w:val="28"/>
+        </w:rPr>
+        <w:tab/>
+      </w:r>
+      <w:r>
+        <w:rPr>
+          <w:rFonts w:ascii="Times New Roman" w:hAnsi="Times New Roman" w:cs="Times New Roman"/>
+          <w:sz w:val="28"/>
+          <w:szCs w:val="28"/>
+        </w:rPr>
+        <w:tab/>
+      </w:r>
+      <w:r>
+        <w:rPr>
+          <w:rFonts w:ascii="Times New Roman" w:hAnsi="Times New Roman" w:cs="Times New Roman"/>
+          <w:sz w:val="28"/>
+          <w:szCs w:val="28"/>
+        </w:rPr>
+        <w:tab/>
+      </w:r>
+      <w:r>
+        <w:rPr>
+          <w:rFonts w:ascii="Times New Roman" w:hAnsi="Times New Roman" w:cs="Times New Roman"/>
+          <w:sz w:val="28"/>
+          <w:szCs w:val="28"/>
+        </w:rPr>
+        <w:tab/>
+      </w:r>
+      <w:r>
+        <w:rPr>
+          <w:rFonts w:ascii="Times New Roman" w:hAnsi="Times New Roman" w:cs="Times New Roman"/>
+          <w:sz w:val="28"/>
+          <w:szCs w:val="28"/>
+        </w:rPr>
+        <w:tab/>
+      </w:r>
+      <w:r>
+        <w:rPr>
+          <w:rFonts w:ascii="Times New Roman" w:hAnsi="Times New Roman" w:cs="Times New Roman"/>
+          <w:sz w:val="28"/>
+          <w:szCs w:val="28"/>
+        </w:rPr>
+        <w:tab/>
+      </w:r>
+      <w:r>
+        <w:rPr>
+          <w:rFonts w:ascii="Times New Roman" w:hAnsi="Times New Roman" w:cs="Times New Roman"/>
+          <w:sz w:val="28"/>
+          <w:szCs w:val="28"/>
+        </w:rPr>
+        <w:tab/>
+        <w:t>3</w:t>
+      </w:r>
+    </w:p>
+    <w:p>
+      <w:pPr>
+        <w:rPr>
+          <w:rFonts w:ascii="Times New Roman" w:hAnsi="Times New Roman" w:cs="Times New Roman"/>
+          <w:sz w:val="28"/>
+          <w:szCs w:val="28"/>
+        </w:rPr>
+      </w:pPr>
+      <w:r>
+        <w:rPr>
+          <w:rFonts w:ascii="Times New Roman" w:hAnsi="Times New Roman" w:cs="Times New Roman"/>
+          <w:sz w:val="28"/>
+          <w:szCs w:val="28"/>
+        </w:rPr>
+        <w:tab/>
+        <w:t>Summary Table</w:t>
+      </w:r>
+      <w:r>
+        <w:rPr>
+          <w:rFonts w:ascii="Times New Roman" w:hAnsi="Times New Roman" w:cs="Times New Roman"/>
+          <w:sz w:val="28"/>
+          <w:szCs w:val="28"/>
+        </w:rPr>
+        <w:tab/>
+      </w:r>
+      <w:r>
+        <w:rPr>
+          <w:rFonts w:ascii="Times New Roman" w:hAnsi="Times New Roman" w:cs="Times New Roman"/>
+          <w:sz w:val="28"/>
+          <w:szCs w:val="28"/>
+        </w:rPr>
+        <w:tab/>
+      </w:r>
+      <w:r>
+        <w:rPr>
+          <w:rFonts w:ascii="Times New Roman" w:hAnsi="Times New Roman" w:cs="Times New Roman"/>
+          <w:sz w:val="28"/>
+          <w:szCs w:val="28"/>
+        </w:rPr>
+        <w:tab/>
+      </w:r>
+      <w:r>
+        <w:rPr>
+          <w:rFonts w:ascii="Times New Roman" w:hAnsi="Times New Roman" w:cs="Times New Roman"/>
+          <w:sz w:val="28"/>
+          <w:szCs w:val="28"/>
+        </w:rPr>
+        <w:tab/>
+      </w:r>
+      <w:r>
+        <w:rPr>
+          <w:rFonts w:ascii="Times New Roman" w:hAnsi="Times New Roman" w:cs="Times New Roman"/>
+          <w:sz w:val="28"/>
+          <w:szCs w:val="28"/>
+        </w:rPr>
+        <w:tab/>
+      </w:r>
+      <w:r>
+        <w:rPr>
+          <w:rFonts w:ascii="Times New Roman" w:hAnsi="Times New Roman" w:cs="Times New Roman"/>
+          <w:sz w:val="28"/>
+          <w:szCs w:val="28"/>
+        </w:rPr>
+        <w:tab/>
+      </w:r>
+      <w:r>
+        <w:rPr>
+          <w:rFonts w:ascii="Times New Roman" w:hAnsi="Times New Roman" w:cs="Times New Roman"/>
+          <w:sz w:val="28"/>
+          <w:szCs w:val="28"/>
+        </w:rPr>
+        <w:tab/>
+      </w:r>
+      <w:r>
+        <w:rPr>
+          <w:rFonts w:ascii="Times New Roman" w:hAnsi="Times New Roman" w:cs="Times New Roman"/>
+          <w:sz w:val="28"/>
+          <w:szCs w:val="28"/>
+        </w:rPr>
+        <w:tab/>
+      </w:r>
+      <w:r>
+        <w:rPr>
+          <w:rFonts w:ascii="Times New Roman" w:hAnsi="Times New Roman" w:cs="Times New Roman"/>
+          <w:sz w:val="28"/>
+          <w:szCs w:val="28"/>
+        </w:rPr>
+        <w:tab/>
+        <w:t>4</w:t>
+      </w:r>
     </w:p>
     <w:p>
       <w:pPr>
@@ -1553,6 +2146,55 @@
         </w:rPr>
         <w:t xml:space="preserve"> and Link to Repository</w:t>
       </w:r>
+      <w:r>
+        <w:rPr>
+          <w:rFonts w:ascii="Times New Roman" w:hAnsi="Times New Roman" w:cs="Times New Roman"/>
+          <w:sz w:val="28"/>
+          <w:szCs w:val="28"/>
+        </w:rPr>
+        <w:tab/>
+      </w:r>
+      <w:r>
+        <w:rPr>
+          <w:rFonts w:ascii="Times New Roman" w:hAnsi="Times New Roman" w:cs="Times New Roman"/>
+          <w:sz w:val="28"/>
+          <w:szCs w:val="28"/>
+        </w:rPr>
+        <w:tab/>
+      </w:r>
+      <w:r>
+        <w:rPr>
+          <w:rFonts w:ascii="Times New Roman" w:hAnsi="Times New Roman" w:cs="Times New Roman"/>
+          <w:sz w:val="28"/>
+          <w:szCs w:val="28"/>
+        </w:rPr>
+        <w:tab/>
+      </w:r>
+      <w:r>
+        <w:rPr>
+          <w:rFonts w:ascii="Times New Roman" w:hAnsi="Times New Roman" w:cs="Times New Roman"/>
+          <w:sz w:val="28"/>
+          <w:szCs w:val="28"/>
+        </w:rPr>
+        <w:tab/>
+      </w:r>
+      <w:r>
+        <w:rPr>
+          <w:rFonts w:ascii="Times New Roman" w:hAnsi="Times New Roman" w:cs="Times New Roman"/>
+          <w:sz w:val="28"/>
+          <w:szCs w:val="28"/>
+        </w:rPr>
+        <w:tab/>
+      </w:r>
+      <w:r>
+        <w:rPr>
+          <w:rFonts w:ascii="Times New Roman" w:hAnsi="Times New Roman" w:cs="Times New Roman"/>
+          <w:sz w:val="28"/>
+          <w:szCs w:val="28"/>
+        </w:rPr>
+        <w:tab/>
+        <w:t>5</w:t>
+      </w:r>
     </w:p>
     <w:p>
       <w:pPr>
@@ -1659,7 +2301,6 @@
           <w:sz w:val="28"/>
           <w:szCs w:val="28"/>
         </w:rPr>
-        <w:lastRenderedPageBreak/>
         <w:t>Disclaimer: Due to the limit on time not all features were able to be implemented</w:t>
       </w:r>
     </w:p>
@@ -2446,7 +3087,6 @@
           <w:sz w:val="32"/>
           <w:szCs w:val="32"/>
         </w:rPr>
-        <w:lastRenderedPageBreak/>
         <w:t>Data Structures</w:t>
       </w:r>
     </w:p>
@@ -2486,25 +3126,7 @@
           <w:szCs w:val="24"/>
         </w:rPr>
         <w:tab/>
-        <w:t xml:space="preserve">The Bear Bank program includes three variations of user accounts, with each variation having their own functionality and permission level. The parent class user (defined in </w:t>
-      </w:r>
-      <w:proofErr w:type="spellStart"/>
-      <w:r>
-        <w:rPr>
-          <w:rFonts w:ascii="Times New Roman" w:hAnsi="Times New Roman" w:cs="Times New Roman"/>
-          <w:sz w:val="24"/>
-          <w:szCs w:val="24"/>
-        </w:rPr>
-        <w:t>Users.h</w:t>
-      </w:r>
-      <w:proofErr w:type="spellEnd"/>
-      <w:r>
-        <w:rPr>
-          <w:rFonts w:ascii="Times New Roman" w:hAnsi="Times New Roman" w:cs="Times New Roman"/>
-          <w:sz w:val="24"/>
-          <w:szCs w:val="24"/>
-        </w:rPr>
-        <w:t xml:space="preserve">) was used to define the commonalities between the system admin users, bank official users, and bank member users. </w:t>
+        <w:t xml:space="preserve">The Bear Bank program includes three variations of user accounts, with each variation having their own functionality and permission level. The parent class user (defined in Users.h) was used to define the commonalities between the system admin users, bank official users, and bank member users. </w:t>
       </w:r>
     </w:p>
     <w:p>
@@ -2744,43 +3366,7 @@
           <w:szCs w:val="24"/>
         </w:rPr>
         <w:tab/>
-        <w:t>For the functionality of the program, the Time class (</w:t>
-      </w:r>
-      <w:proofErr w:type="spellStart"/>
-      <w:r>
-        <w:rPr>
-          <w:rFonts w:ascii="Times New Roman" w:hAnsi="Times New Roman" w:cs="Times New Roman"/>
-          <w:sz w:val="24"/>
-          <w:szCs w:val="24"/>
-        </w:rPr>
-        <w:t>timer.h</w:t>
-      </w:r>
-      <w:proofErr w:type="spellEnd"/>
-      <w:r>
-        <w:rPr>
-          <w:rFonts w:ascii="Times New Roman" w:hAnsi="Times New Roman" w:cs="Times New Roman"/>
-          <w:sz w:val="24"/>
-          <w:szCs w:val="24"/>
-        </w:rPr>
-        <w:t>) and controller class (</w:t>
-      </w:r>
-      <w:proofErr w:type="spellStart"/>
-      <w:r>
-        <w:rPr>
-          <w:rFonts w:ascii="Times New Roman" w:hAnsi="Times New Roman" w:cs="Times New Roman"/>
-          <w:sz w:val="24"/>
-          <w:szCs w:val="24"/>
-        </w:rPr>
-        <w:t>controller.h</w:t>
-      </w:r>
-      <w:proofErr w:type="spellEnd"/>
-      <w:r>
-        <w:rPr>
-          <w:rFonts w:ascii="Times New Roman" w:hAnsi="Times New Roman" w:cs="Times New Roman"/>
-          <w:sz w:val="24"/>
-          <w:szCs w:val="24"/>
-        </w:rPr>
-        <w:t xml:space="preserve">) were created to easily implement </w:t>
+        <w:t xml:space="preserve">For the functionality of the program, the Time class (timer.h) and controller class (controller.h) were created to easily implement </w:t>
       </w:r>
       <w:r>
         <w:rPr>
@@ -2836,6 +3422,7 @@
           <w:sz w:val="24"/>
           <w:szCs w:val="24"/>
         </w:rPr>
+        <w:lastRenderedPageBreak/>
         <w:t>Summary Table</w:t>
       </w:r>
     </w:p>
@@ -2847,15 +3434,15 @@
         <w:tblLook w:val="04A0" w:firstRow="1" w:lastRow="0" w:firstColumn="1" w:lastColumn="0" w:noHBand="0" w:noVBand="1"/>
       </w:tblPr>
       <w:tblGrid>
-        <w:gridCol w:w="2045"/>
-        <w:gridCol w:w="2354"/>
-        <w:gridCol w:w="3142"/>
+        <w:gridCol w:w="2031"/>
+        <w:gridCol w:w="2332"/>
+        <w:gridCol w:w="3178"/>
         <w:gridCol w:w="3889"/>
       </w:tblGrid>
       <w:tr>
         <w:tc>
           <w:tcPr>
-            <w:tcW w:w="2160" w:type="dxa"/>
+            <w:tcW w:w="2031" w:type="dxa"/>
           </w:tcPr>
           <w:p>
             <w:pPr>
@@ -2871,14 +3458,13 @@
                 <w:sz w:val="28"/>
                 <w:szCs w:val="28"/>
               </w:rPr>
-              <w:lastRenderedPageBreak/>
               <w:t>Name</w:t>
             </w:r>
           </w:p>
         </w:tc>
         <w:tc>
           <w:tcPr>
-            <w:tcW w:w="2520" w:type="dxa"/>
+            <w:tcW w:w="2332" w:type="dxa"/>
           </w:tcPr>
           <w:p>
             <w:pPr>
@@ -2900,7 +3486,7 @@
         </w:tc>
         <w:tc>
           <w:tcPr>
-            <w:tcW w:w="3417" w:type="dxa"/>
+            <w:tcW w:w="3178" w:type="dxa"/>
           </w:tcPr>
           <w:p>
             <w:pPr>
@@ -2922,7 +3508,7 @@
         </w:tc>
         <w:tc>
           <w:tcPr>
-            <w:tcW w:w="3333" w:type="dxa"/>
+            <w:tcW w:w="3889" w:type="dxa"/>
           </w:tcPr>
           <w:p>
             <w:pPr>
@@ -2946,7 +3532,7 @@
       <w:tr>
         <w:tc>
           <w:tcPr>
-            <w:tcW w:w="2160" w:type="dxa"/>
+            <w:tcW w:w="2031" w:type="dxa"/>
           </w:tcPr>
           <w:p>
             <w:pPr>
@@ -2968,7 +3554,7 @@
         </w:tc>
         <w:tc>
           <w:tcPr>
-            <w:tcW w:w="2520" w:type="dxa"/>
+            <w:tcW w:w="2332" w:type="dxa"/>
           </w:tcPr>
           <w:p>
             <w:pPr>
@@ -2990,7 +3576,7 @@
         </w:tc>
         <w:tc>
           <w:tcPr>
-            <w:tcW w:w="3417" w:type="dxa"/>
+            <w:tcW w:w="3178" w:type="dxa"/>
           </w:tcPr>
           <w:p>
             <w:pPr>
@@ -3000,11 +3586,19 @@
                 <w:szCs w:val="24"/>
               </w:rPr>
             </w:pPr>
+            <w:r>
+              <w:rPr>
+                <w:rFonts w:ascii="Times New Roman" w:hAnsi="Times New Roman" w:cs="Times New Roman"/>
+                <w:sz w:val="24"/>
+                <w:szCs w:val="24"/>
+              </w:rPr>
+              <w:t>A node class to easily implement in different data structures</w:t>
+            </w:r>
           </w:p>
         </w:tc>
         <w:tc>
           <w:tcPr>
-            <w:tcW w:w="3333" w:type="dxa"/>
+            <w:tcW w:w="3889" w:type="dxa"/>
           </w:tcPr>
           <w:p>
             <w:pPr>
@@ -3020,36 +3614,25 @@
                 <w:sz w:val="24"/>
                 <w:szCs w:val="24"/>
               </w:rPr>
+              <w:t>DataFiles/DataStructs/Node.h</w:t>
+            </w:r>
+          </w:p>
+          <w:p>
+            <w:pPr>
+              <w:rPr>
+                <w:rFonts w:ascii="Times New Roman" w:hAnsi="Times New Roman" w:cs="Times New Roman"/>
+                <w:sz w:val="24"/>
+                <w:szCs w:val="24"/>
+              </w:rPr>
+            </w:pPr>
+            <w:r>
+              <w:rPr>
+                <w:rFonts w:ascii="Times New Roman" w:hAnsi="Times New Roman" w:cs="Times New Roman"/>
+                <w:sz w:val="24"/>
+                <w:szCs w:val="24"/>
+              </w:rPr>
               <w:t>DataFiles/DataStructs/</w:t>
             </w:r>
-            <w:proofErr w:type="spellStart"/>
-            <w:r>
-              <w:rPr>
-                <w:rFonts w:ascii="Times New Roman" w:hAnsi="Times New Roman" w:cs="Times New Roman"/>
-                <w:sz w:val="24"/>
-                <w:szCs w:val="24"/>
-              </w:rPr>
-              <w:t>Node.h</w:t>
-            </w:r>
-            <w:proofErr w:type="spellEnd"/>
-          </w:p>
-          <w:p>
-            <w:pPr>
-              <w:rPr>
-                <w:rFonts w:ascii="Times New Roman" w:hAnsi="Times New Roman" w:cs="Times New Roman"/>
-                <w:sz w:val="24"/>
-                <w:szCs w:val="24"/>
-              </w:rPr>
-            </w:pPr>
-            <w:r>
-              <w:rPr>
-                <w:rFonts w:ascii="Times New Roman" w:hAnsi="Times New Roman" w:cs="Times New Roman"/>
-                <w:sz w:val="24"/>
-                <w:szCs w:val="24"/>
-              </w:rPr>
-              <w:t>DataFiles/DataStructs/</w:t>
-            </w:r>
-            <w:proofErr w:type="spellStart"/>
             <w:r>
               <w:rPr>
                 <w:rFonts w:ascii="Times New Roman" w:hAnsi="Times New Roman" w:cs="Times New Roman"/>
@@ -3058,7 +3641,6 @@
               </w:rPr>
               <w:t>AVL.h</w:t>
             </w:r>
-            <w:proofErr w:type="spellEnd"/>
           </w:p>
           <w:p>
             <w:pPr>
@@ -3090,7 +3672,7 @@
       <w:tr>
         <w:tc>
           <w:tcPr>
-            <w:tcW w:w="2160" w:type="dxa"/>
+            <w:tcW w:w="2031" w:type="dxa"/>
           </w:tcPr>
           <w:p>
             <w:pPr>
@@ -3112,7 +3694,7 @@
         </w:tc>
         <w:tc>
           <w:tcPr>
-            <w:tcW w:w="2520" w:type="dxa"/>
+            <w:tcW w:w="2332" w:type="dxa"/>
           </w:tcPr>
           <w:p>
             <w:pPr>
@@ -3134,7 +3716,7 @@
         </w:tc>
         <w:tc>
           <w:tcPr>
-            <w:tcW w:w="3417" w:type="dxa"/>
+            <w:tcW w:w="3178" w:type="dxa"/>
           </w:tcPr>
           <w:p>
             <w:pPr>
@@ -3144,11 +3726,19 @@
                 <w:szCs w:val="24"/>
               </w:rPr>
             </w:pPr>
+            <w:r>
+              <w:rPr>
+                <w:rFonts w:ascii="Times New Roman" w:hAnsi="Times New Roman" w:cs="Times New Roman"/>
+                <w:sz w:val="24"/>
+                <w:szCs w:val="24"/>
+              </w:rPr>
+              <w:t>A linked list with pointers to the head and tail for access in other data structures</w:t>
+            </w:r>
           </w:p>
         </w:tc>
         <w:tc>
           <w:tcPr>
-            <w:tcW w:w="3333" w:type="dxa"/>
+            <w:tcW w:w="3889" w:type="dxa"/>
           </w:tcPr>
           <w:p>
             <w:pPr>
@@ -3166,7 +3756,6 @@
               </w:rPr>
               <w:t>DataFiles/DataStructs/</w:t>
             </w:r>
-            <w:proofErr w:type="spellStart"/>
             <w:r>
               <w:rPr>
                 <w:rFonts w:ascii="Times New Roman" w:hAnsi="Times New Roman" w:cs="Times New Roman"/>
@@ -3175,14 +3764,13 @@
               </w:rPr>
               <w:t>LinkedList.h</w:t>
             </w:r>
-            <w:proofErr w:type="spellEnd"/>
           </w:p>
         </w:tc>
       </w:tr>
       <w:tr>
         <w:tc>
           <w:tcPr>
-            <w:tcW w:w="2160" w:type="dxa"/>
+            <w:tcW w:w="2031" w:type="dxa"/>
           </w:tcPr>
           <w:p>
             <w:pPr>
@@ -3204,7 +3792,7 @@
         </w:tc>
         <w:tc>
           <w:tcPr>
-            <w:tcW w:w="2520" w:type="dxa"/>
+            <w:tcW w:w="2332" w:type="dxa"/>
           </w:tcPr>
           <w:p>
             <w:pPr>
@@ -3226,7 +3814,7 @@
         </w:tc>
         <w:tc>
           <w:tcPr>
-            <w:tcW w:w="3417" w:type="dxa"/>
+            <w:tcW w:w="3178" w:type="dxa"/>
           </w:tcPr>
           <w:p>
             <w:pPr>
@@ -3236,11 +3824,27 @@
                 <w:szCs w:val="24"/>
               </w:rPr>
             </w:pPr>
+            <w:r>
+              <w:rPr>
+                <w:rFonts w:ascii="Times New Roman" w:hAnsi="Times New Roman" w:cs="Times New Roman"/>
+                <w:sz w:val="24"/>
+                <w:szCs w:val="24"/>
+              </w:rPr>
+              <w:t xml:space="preserve">Link-based queue to store user account </w:t>
+            </w:r>
+            <w:r>
+              <w:rPr>
+                <w:rFonts w:ascii="Times New Roman" w:hAnsi="Times New Roman" w:cs="Times New Roman"/>
+                <w:sz w:val="24"/>
+                <w:szCs w:val="24"/>
+              </w:rPr>
+              <w:t>requests</w:t>
+            </w:r>
           </w:p>
         </w:tc>
         <w:tc>
           <w:tcPr>
-            <w:tcW w:w="3333" w:type="dxa"/>
+            <w:tcW w:w="3889" w:type="dxa"/>
           </w:tcPr>
           <w:p>
             <w:pPr>
@@ -3258,7 +3862,6 @@
               </w:rPr>
               <w:t>DataFiles/DataStructs/</w:t>
             </w:r>
-            <w:proofErr w:type="spellStart"/>
             <w:r>
               <w:rPr>
                 <w:rFonts w:ascii="Times New Roman" w:hAnsi="Times New Roman" w:cs="Times New Roman"/>
@@ -3267,14 +3870,13 @@
               </w:rPr>
               <w:t>Queue.h</w:t>
             </w:r>
-            <w:proofErr w:type="spellEnd"/>
           </w:p>
         </w:tc>
       </w:tr>
       <w:tr>
         <w:tc>
           <w:tcPr>
-            <w:tcW w:w="2160" w:type="dxa"/>
+            <w:tcW w:w="2031" w:type="dxa"/>
           </w:tcPr>
           <w:p>
             <w:pPr>
@@ -3296,7 +3898,7 @@
         </w:tc>
         <w:tc>
           <w:tcPr>
-            <w:tcW w:w="2520" w:type="dxa"/>
+            <w:tcW w:w="2332" w:type="dxa"/>
           </w:tcPr>
           <w:p>
             <w:pPr>
@@ -3318,7 +3920,7 @@
         </w:tc>
         <w:tc>
           <w:tcPr>
-            <w:tcW w:w="3417" w:type="dxa"/>
+            <w:tcW w:w="3178" w:type="dxa"/>
           </w:tcPr>
           <w:p>
             <w:pPr>
@@ -3328,11 +3930,19 @@
                 <w:szCs w:val="24"/>
               </w:rPr>
             </w:pPr>
+            <w:r>
+              <w:rPr>
+                <w:rFonts w:ascii="Times New Roman" w:hAnsi="Times New Roman" w:cs="Times New Roman"/>
+                <w:sz w:val="24"/>
+                <w:szCs w:val="24"/>
+              </w:rPr>
+              <w:t>A self-balancing BST that is used to track all the accounts of a user</w:t>
+            </w:r>
           </w:p>
         </w:tc>
         <w:tc>
           <w:tcPr>
-            <w:tcW w:w="3333" w:type="dxa"/>
+            <w:tcW w:w="3889" w:type="dxa"/>
           </w:tcPr>
           <w:p>
             <w:pPr>
@@ -3350,7 +3960,6 @@
               </w:rPr>
               <w:t>DataFiles/DataStructs/</w:t>
             </w:r>
-            <w:proofErr w:type="spellStart"/>
             <w:r>
               <w:rPr>
                 <w:rFonts w:ascii="Times New Roman" w:hAnsi="Times New Roman" w:cs="Times New Roman"/>
@@ -3359,7 +3968,6 @@
               </w:rPr>
               <w:t>AVL.h</w:t>
             </w:r>
-            <w:proofErr w:type="spellEnd"/>
           </w:p>
           <w:p>
             <w:pPr>
@@ -3391,7 +3999,7 @@
       <w:tr>
         <w:tc>
           <w:tcPr>
-            <w:tcW w:w="2160" w:type="dxa"/>
+            <w:tcW w:w="2031" w:type="dxa"/>
           </w:tcPr>
           <w:p>
             <w:pPr>
@@ -3407,13 +4015,13 @@
                 <w:sz w:val="24"/>
                 <w:szCs w:val="24"/>
               </w:rPr>
-              <w:t xml:space="preserve">Node </w:t>
+              <w:t>Dictionary</w:t>
             </w:r>
           </w:p>
         </w:tc>
         <w:tc>
           <w:tcPr>
-            <w:tcW w:w="2520" w:type="dxa"/>
+            <w:tcW w:w="2332" w:type="dxa"/>
           </w:tcPr>
           <w:p>
             <w:pPr>
@@ -3429,13 +4037,13 @@
                 <w:sz w:val="24"/>
                 <w:szCs w:val="24"/>
               </w:rPr>
-              <w:t>User Defined</w:t>
+              <w:t>Array, Dictionary</w:t>
             </w:r>
           </w:p>
         </w:tc>
         <w:tc>
           <w:tcPr>
-            <w:tcW w:w="3417" w:type="dxa"/>
+            <w:tcW w:w="3178" w:type="dxa"/>
           </w:tcPr>
           <w:p>
             <w:pPr>
@@ -3445,11 +4053,19 @@
                 <w:szCs w:val="24"/>
               </w:rPr>
             </w:pPr>
+            <w:r>
+              <w:rPr>
+                <w:rFonts w:ascii="Times New Roman" w:hAnsi="Times New Roman" w:cs="Times New Roman"/>
+                <w:sz w:val="24"/>
+                <w:szCs w:val="24"/>
+              </w:rPr>
+              <w:t>An array-based dictionary that uses hashing and linked lists to store account data</w:t>
+            </w:r>
           </w:p>
         </w:tc>
         <w:tc>
           <w:tcPr>
-            <w:tcW w:w="3333" w:type="dxa"/>
+            <w:tcW w:w="3889" w:type="dxa"/>
           </w:tcPr>
           <w:p>
             <w:pPr>
@@ -3467,23 +4083,46 @@
               </w:rPr>
               <w:t>DataFiles/DataStructs/</w:t>
             </w:r>
-            <w:proofErr w:type="spellStart"/>
-            <w:r>
-              <w:rPr>
-                <w:rFonts w:ascii="Times New Roman" w:hAnsi="Times New Roman" w:cs="Times New Roman"/>
-                <w:sz w:val="24"/>
-                <w:szCs w:val="24"/>
-              </w:rPr>
-              <w:t>LinkedList.h</w:t>
-            </w:r>
-            <w:proofErr w:type="spellEnd"/>
+            <w:r>
+              <w:rPr>
+                <w:rFonts w:ascii="Times New Roman" w:hAnsi="Times New Roman" w:cs="Times New Roman"/>
+                <w:sz w:val="24"/>
+                <w:szCs w:val="24"/>
+              </w:rPr>
+              <w:t>Dictionary.h</w:t>
+            </w:r>
+          </w:p>
+          <w:p>
+            <w:pPr>
+              <w:rPr>
+                <w:rFonts w:ascii="Times New Roman" w:hAnsi="Times New Roman" w:cs="Times New Roman"/>
+                <w:sz w:val="24"/>
+                <w:szCs w:val="24"/>
+              </w:rPr>
+            </w:pPr>
+            <w:r>
+              <w:rPr>
+                <w:rFonts w:ascii="Times New Roman" w:hAnsi="Times New Roman" w:cs="Times New Roman"/>
+                <w:sz w:val="24"/>
+                <w:szCs w:val="24"/>
+              </w:rPr>
+              <w:t>DataFiles/DataStructs/</w:t>
+            </w:r>
+            <w:r>
+              <w:rPr>
+                <w:rFonts w:ascii="Times New Roman" w:hAnsi="Times New Roman" w:cs="Times New Roman"/>
+                <w:sz w:val="24"/>
+                <w:szCs w:val="24"/>
+              </w:rPr>
+              <w:t>Dictionary.cpp</w:t>
+            </w:r>
           </w:p>
         </w:tc>
       </w:tr>
       <w:tr>
         <w:tc>
           <w:tcPr>
-            <w:tcW w:w="2160" w:type="dxa"/>
+            <w:tcW w:w="2031" w:type="dxa"/>
           </w:tcPr>
           <w:p>
             <w:pPr>
@@ -3499,13 +4138,13 @@
                 <w:sz w:val="24"/>
                 <w:szCs w:val="24"/>
               </w:rPr>
-              <w:t>Dictionary</w:t>
+              <w:t>DictEntry</w:t>
             </w:r>
           </w:p>
         </w:tc>
         <w:tc>
           <w:tcPr>
-            <w:tcW w:w="2520" w:type="dxa"/>
+            <w:tcW w:w="2332" w:type="dxa"/>
           </w:tcPr>
           <w:p>
             <w:pPr>
@@ -3521,13 +4160,13 @@
                 <w:sz w:val="24"/>
                 <w:szCs w:val="24"/>
               </w:rPr>
-              <w:t>Array, Dictionary</w:t>
+              <w:t>User Defined</w:t>
             </w:r>
           </w:p>
         </w:tc>
         <w:tc>
           <w:tcPr>
-            <w:tcW w:w="3417" w:type="dxa"/>
+            <w:tcW w:w="3178" w:type="dxa"/>
           </w:tcPr>
           <w:p>
             <w:pPr>
@@ -3537,11 +4176,19 @@
                 <w:szCs w:val="24"/>
               </w:rPr>
             </w:pPr>
+            <w:r>
+              <w:rPr>
+                <w:rFonts w:ascii="Times New Roman" w:hAnsi="Times New Roman" w:cs="Times New Roman"/>
+                <w:sz w:val="24"/>
+                <w:szCs w:val="24"/>
+              </w:rPr>
+              <w:t>A struct that holds the key and data that will be inserted into the dictionary</w:t>
+            </w:r>
           </w:p>
         </w:tc>
         <w:tc>
           <w:tcPr>
-            <w:tcW w:w="3333" w:type="dxa"/>
+            <w:tcW w:w="3889" w:type="dxa"/>
           </w:tcPr>
           <w:p>
             <w:pPr>
@@ -3559,7 +4206,6 @@
               </w:rPr>
               <w:t>DataFiles/DataStructs/</w:t>
             </w:r>
-            <w:proofErr w:type="spellStart"/>
             <w:r>
               <w:rPr>
                 <w:rFonts w:ascii="Times New Roman" w:hAnsi="Times New Roman" w:cs="Times New Roman"/>
@@ -3568,7 +4214,6 @@
               </w:rPr>
               <w:t>Dictionary.h</w:t>
             </w:r>
-            <w:proofErr w:type="spellEnd"/>
           </w:p>
           <w:p>
             <w:pPr>
@@ -3600,7 +4245,7 @@
       <w:tr>
         <w:tc>
           <w:tcPr>
-            <w:tcW w:w="2160" w:type="dxa"/>
+            <w:tcW w:w="2031" w:type="dxa"/>
           </w:tcPr>
           <w:p>
             <w:pPr>
@@ -3610,21 +4255,19 @@
                 <w:szCs w:val="24"/>
               </w:rPr>
             </w:pPr>
-            <w:proofErr w:type="spellStart"/>
-            <w:r>
-              <w:rPr>
-                <w:rFonts w:ascii="Times New Roman" w:hAnsi="Times New Roman" w:cs="Times New Roman"/>
-                <w:sz w:val="24"/>
-                <w:szCs w:val="24"/>
-              </w:rPr>
-              <w:t>DictEntry</w:t>
-            </w:r>
-            <w:proofErr w:type="spellEnd"/>
+            <w:r>
+              <w:rPr>
+                <w:rFonts w:ascii="Times New Roman" w:hAnsi="Times New Roman" w:cs="Times New Roman"/>
+                <w:sz w:val="24"/>
+                <w:szCs w:val="24"/>
+              </w:rPr>
+              <w:t>AllFiles</w:t>
+            </w:r>
           </w:p>
         </w:tc>
         <w:tc>
           <w:tcPr>
-            <w:tcW w:w="2520" w:type="dxa"/>
+            <w:tcW w:w="2332" w:type="dxa"/>
           </w:tcPr>
           <w:p>
             <w:pPr>
@@ -3646,7 +4289,7 @@
         </w:tc>
         <w:tc>
           <w:tcPr>
-            <w:tcW w:w="3417" w:type="dxa"/>
+            <w:tcW w:w="3178" w:type="dxa"/>
           </w:tcPr>
           <w:p>
             <w:pPr>
@@ -3656,11 +4299,19 @@
                 <w:szCs w:val="24"/>
               </w:rPr>
             </w:pPr>
+            <w:r>
+              <w:rPr>
+                <w:rFonts w:ascii="Times New Roman" w:hAnsi="Times New Roman" w:cs="Times New Roman"/>
+                <w:sz w:val="24"/>
+                <w:szCs w:val="24"/>
+              </w:rPr>
+              <w:t>A group of AVL trees to search members by different parameters</w:t>
+            </w:r>
           </w:p>
         </w:tc>
         <w:tc>
           <w:tcPr>
-            <w:tcW w:w="3333" w:type="dxa"/>
+            <w:tcW w:w="3889" w:type="dxa"/>
           </w:tcPr>
           <w:p>
             <w:pPr>
@@ -3678,7 +4329,6 @@
               </w:rPr>
               <w:t>DataFiles/DataStructs/</w:t>
             </w:r>
-            <w:proofErr w:type="spellStart"/>
             <w:r>
               <w:rPr>
                 <w:rFonts w:ascii="Times New Roman" w:hAnsi="Times New Roman" w:cs="Times New Roman"/>
@@ -3687,7 +4337,6 @@
               </w:rPr>
               <w:t>Dictionary.h</w:t>
             </w:r>
-            <w:proofErr w:type="spellEnd"/>
           </w:p>
           <w:p>
             <w:pPr>
@@ -3711,7 +4360,7 @@
                 <w:sz w:val="24"/>
                 <w:szCs w:val="24"/>
               </w:rPr>
-              <w:t>Dictionary.cpp</w:t>
+              <w:t>/Dictionary.cpp</w:t>
             </w:r>
           </w:p>
         </w:tc>
@@ -3719,7 +4368,7 @@
       <w:tr>
         <w:tc>
           <w:tcPr>
-            <w:tcW w:w="2160" w:type="dxa"/>
+            <w:tcW w:w="2031" w:type="dxa"/>
           </w:tcPr>
           <w:p>
             <w:pPr>
@@ -3729,21 +4378,19 @@
                 <w:szCs w:val="24"/>
               </w:rPr>
             </w:pPr>
-            <w:proofErr w:type="spellStart"/>
-            <w:r>
-              <w:rPr>
-                <w:rFonts w:ascii="Times New Roman" w:hAnsi="Times New Roman" w:cs="Times New Roman"/>
-                <w:sz w:val="24"/>
-                <w:szCs w:val="24"/>
-              </w:rPr>
-              <w:t>AllFiles</w:t>
-            </w:r>
-            <w:proofErr w:type="spellEnd"/>
+            <w:r>
+              <w:rPr>
+                <w:rFonts w:ascii="Times New Roman" w:hAnsi="Times New Roman" w:cs="Times New Roman"/>
+                <w:sz w:val="24"/>
+                <w:szCs w:val="24"/>
+              </w:rPr>
+              <w:t>Encryption</w:t>
+            </w:r>
           </w:p>
         </w:tc>
         <w:tc>
           <w:tcPr>
-            <w:tcW w:w="2520" w:type="dxa"/>
+            <w:tcW w:w="2332" w:type="dxa"/>
           </w:tcPr>
           <w:p>
             <w:pPr>
@@ -3765,7 +4412,7 @@
         </w:tc>
         <w:tc>
           <w:tcPr>
-            <w:tcW w:w="3417" w:type="dxa"/>
+            <w:tcW w:w="3178" w:type="dxa"/>
           </w:tcPr>
           <w:p>
             <w:pPr>
@@ -3775,11 +4422,19 @@
                 <w:szCs w:val="24"/>
               </w:rPr>
             </w:pPr>
+            <w:r>
+              <w:rPr>
+                <w:rFonts w:ascii="Times New Roman" w:hAnsi="Times New Roman" w:cs="Times New Roman"/>
+                <w:sz w:val="24"/>
+                <w:szCs w:val="24"/>
+              </w:rPr>
+              <w:t>A class designed to provide all users with security by encrypting and decrypting information. Also contains the hash function for the dictionary</w:t>
+            </w:r>
           </w:p>
         </w:tc>
         <w:tc>
           <w:tcPr>
-            <w:tcW w:w="3333" w:type="dxa"/>
+            <w:tcW w:w="3889" w:type="dxa"/>
           </w:tcPr>
           <w:p>
             <w:pPr>
@@ -3797,16 +4452,14 @@
               </w:rPr>
               <w:t>DataFiles/DataStructs/</w:t>
             </w:r>
-            <w:proofErr w:type="spellStart"/>
-            <w:r>
-              <w:rPr>
-                <w:rFonts w:ascii="Times New Roman" w:hAnsi="Times New Roman" w:cs="Times New Roman"/>
-                <w:sz w:val="24"/>
-                <w:szCs w:val="24"/>
-              </w:rPr>
-              <w:t>Dictionary.h</w:t>
-            </w:r>
-            <w:proofErr w:type="spellEnd"/>
+            <w:r>
+              <w:rPr>
+                <w:rFonts w:ascii="Times New Roman" w:hAnsi="Times New Roman" w:cs="Times New Roman"/>
+                <w:sz w:val="24"/>
+                <w:szCs w:val="24"/>
+              </w:rPr>
+              <w:t>Encryption.h</w:t>
+            </w:r>
           </w:p>
           <w:p>
             <w:pPr>
@@ -3830,7 +4483,7 @@
                 <w:sz w:val="24"/>
                 <w:szCs w:val="24"/>
               </w:rPr>
-              <w:t>/Dictionary.cpp</w:t>
+              <w:t>Encryption.cpp</w:t>
             </w:r>
           </w:p>
         </w:tc>
@@ -3838,7 +4491,7 @@
       <w:tr>
         <w:tc>
           <w:tcPr>
-            <w:tcW w:w="2160" w:type="dxa"/>
+            <w:tcW w:w="2031" w:type="dxa"/>
           </w:tcPr>
           <w:p>
             <w:pPr>
@@ -3854,13 +4507,13 @@
                 <w:sz w:val="24"/>
                 <w:szCs w:val="24"/>
               </w:rPr>
-              <w:t>Encryption</w:t>
+              <w:t>Controller</w:t>
             </w:r>
           </w:p>
         </w:tc>
         <w:tc>
           <w:tcPr>
-            <w:tcW w:w="2520" w:type="dxa"/>
+            <w:tcW w:w="2332" w:type="dxa"/>
           </w:tcPr>
           <w:p>
             <w:pPr>
@@ -3882,7 +4535,7 @@
         </w:tc>
         <w:tc>
           <w:tcPr>
-            <w:tcW w:w="3417" w:type="dxa"/>
+            <w:tcW w:w="3178" w:type="dxa"/>
           </w:tcPr>
           <w:p>
             <w:pPr>
@@ -3892,11 +4545,19 @@
                 <w:szCs w:val="24"/>
               </w:rPr>
             </w:pPr>
+            <w:r>
+              <w:rPr>
+                <w:rFonts w:ascii="Times New Roman" w:hAnsi="Times New Roman" w:cs="Times New Roman"/>
+                <w:sz w:val="24"/>
+                <w:szCs w:val="24"/>
+              </w:rPr>
+              <w:t>A static class designed to interpret data between the classes</w:t>
+            </w:r>
           </w:p>
         </w:tc>
         <w:tc>
           <w:tcPr>
-            <w:tcW w:w="3333" w:type="dxa"/>
+            <w:tcW w:w="3889" w:type="dxa"/>
           </w:tcPr>
           <w:p>
             <w:pPr>
@@ -3914,16 +4575,14 @@
               </w:rPr>
               <w:t>DataFiles/DataStructs/</w:t>
             </w:r>
-            <w:proofErr w:type="spellStart"/>
-            <w:r>
-              <w:rPr>
-                <w:rFonts w:ascii="Times New Roman" w:hAnsi="Times New Roman" w:cs="Times New Roman"/>
-                <w:sz w:val="24"/>
-                <w:szCs w:val="24"/>
-              </w:rPr>
-              <w:t>Encryption.h</w:t>
-            </w:r>
-            <w:proofErr w:type="spellEnd"/>
+            <w:r>
+              <w:rPr>
+                <w:rFonts w:ascii="Times New Roman" w:hAnsi="Times New Roman" w:cs="Times New Roman"/>
+                <w:sz w:val="24"/>
+                <w:szCs w:val="24"/>
+              </w:rPr>
+              <w:t>Controller.h</w:t>
+            </w:r>
           </w:p>
           <w:p>
             <w:pPr>
@@ -3947,7 +4606,7 @@
                 <w:sz w:val="24"/>
                 <w:szCs w:val="24"/>
               </w:rPr>
-              <w:t>Encryption.cpp</w:t>
+              <w:t>Controller.cpp</w:t>
             </w:r>
           </w:p>
         </w:tc>
@@ -3955,7 +4614,7 @@
       <w:tr>
         <w:tc>
           <w:tcPr>
-            <w:tcW w:w="2160" w:type="dxa"/>
+            <w:tcW w:w="2031" w:type="dxa"/>
           </w:tcPr>
           <w:p>
             <w:pPr>
@@ -3971,13 +4630,13 @@
                 <w:sz w:val="24"/>
                 <w:szCs w:val="24"/>
               </w:rPr>
-              <w:t>Controller</w:t>
+              <w:t>Time</w:t>
             </w:r>
           </w:p>
         </w:tc>
         <w:tc>
           <w:tcPr>
-            <w:tcW w:w="2520" w:type="dxa"/>
+            <w:tcW w:w="2332" w:type="dxa"/>
           </w:tcPr>
           <w:p>
             <w:pPr>
@@ -3999,7 +4658,7 @@
         </w:tc>
         <w:tc>
           <w:tcPr>
-            <w:tcW w:w="3417" w:type="dxa"/>
+            <w:tcW w:w="3178" w:type="dxa"/>
           </w:tcPr>
           <w:p>
             <w:pPr>
@@ -4009,11 +4668,19 @@
                 <w:szCs w:val="24"/>
               </w:rPr>
             </w:pPr>
+            <w:r>
+              <w:rPr>
+                <w:rFonts w:ascii="Times New Roman" w:hAnsi="Times New Roman" w:cs="Times New Roman"/>
+                <w:sz w:val="24"/>
+                <w:szCs w:val="24"/>
+              </w:rPr>
+              <w:t>A class designed to get and set time for recording account activity and interest</w:t>
+            </w:r>
           </w:p>
         </w:tc>
         <w:tc>
           <w:tcPr>
-            <w:tcW w:w="3333" w:type="dxa"/>
+            <w:tcW w:w="3889" w:type="dxa"/>
           </w:tcPr>
           <w:p>
             <w:pPr>
@@ -4031,16 +4698,14 @@
               </w:rPr>
               <w:t>DataFiles/DataStructs/</w:t>
             </w:r>
-            <w:proofErr w:type="spellStart"/>
-            <w:r>
-              <w:rPr>
-                <w:rFonts w:ascii="Times New Roman" w:hAnsi="Times New Roman" w:cs="Times New Roman"/>
-                <w:sz w:val="24"/>
-                <w:szCs w:val="24"/>
-              </w:rPr>
-              <w:t>Controller.h</w:t>
-            </w:r>
-            <w:proofErr w:type="spellEnd"/>
+            <w:r>
+              <w:rPr>
+                <w:rFonts w:ascii="Times New Roman" w:hAnsi="Times New Roman" w:cs="Times New Roman"/>
+                <w:sz w:val="24"/>
+                <w:szCs w:val="24"/>
+              </w:rPr>
+              <w:t>Timer.h</w:t>
+            </w:r>
           </w:p>
           <w:p>
             <w:pPr>
@@ -4064,7 +4729,7 @@
                 <w:sz w:val="24"/>
                 <w:szCs w:val="24"/>
               </w:rPr>
-              <w:t>Controller.cpp</w:t>
+              <w:t>Timer.cpp</w:t>
             </w:r>
           </w:p>
         </w:tc>
@@ -4072,7 +4737,7 @@
       <w:tr>
         <w:tc>
           <w:tcPr>
-            <w:tcW w:w="2160" w:type="dxa"/>
+            <w:tcW w:w="2031" w:type="dxa"/>
           </w:tcPr>
           <w:p>
             <w:pPr>
@@ -4088,13 +4753,13 @@
                 <w:sz w:val="24"/>
                 <w:szCs w:val="24"/>
               </w:rPr>
-              <w:t>Time</w:t>
+              <w:t>User</w:t>
             </w:r>
           </w:p>
         </w:tc>
         <w:tc>
           <w:tcPr>
-            <w:tcW w:w="2520" w:type="dxa"/>
+            <w:tcW w:w="2332" w:type="dxa"/>
           </w:tcPr>
           <w:p>
             <w:pPr>
@@ -4116,7 +4781,7 @@
         </w:tc>
         <w:tc>
           <w:tcPr>
-            <w:tcW w:w="3417" w:type="dxa"/>
+            <w:tcW w:w="3178" w:type="dxa"/>
           </w:tcPr>
           <w:p>
             <w:pPr>
@@ -4126,11 +4791,19 @@
                 <w:szCs w:val="24"/>
               </w:rPr>
             </w:pPr>
+            <w:r>
+              <w:rPr>
+                <w:rFonts w:ascii="Times New Roman" w:hAnsi="Times New Roman" w:cs="Times New Roman"/>
+                <w:sz w:val="24"/>
+                <w:szCs w:val="24"/>
+              </w:rPr>
+              <w:t>Parent class for the derived variations of users</w:t>
+            </w:r>
           </w:p>
         </w:tc>
         <w:tc>
           <w:tcPr>
-            <w:tcW w:w="3333" w:type="dxa"/>
+            <w:tcW w:w="3889" w:type="dxa"/>
           </w:tcPr>
           <w:p>
             <w:pPr>
@@ -4146,42 +4819,24 @@
                 <w:sz w:val="24"/>
                 <w:szCs w:val="24"/>
               </w:rPr>
-              <w:t>DataFiles/DataStructs/</w:t>
-            </w:r>
-            <w:proofErr w:type="spellStart"/>
-            <w:r>
-              <w:rPr>
-                <w:rFonts w:ascii="Times New Roman" w:hAnsi="Times New Roman" w:cs="Times New Roman"/>
-                <w:sz w:val="24"/>
-                <w:szCs w:val="24"/>
-              </w:rPr>
-              <w:t>Timer.h</w:t>
-            </w:r>
-            <w:proofErr w:type="spellEnd"/>
-          </w:p>
-          <w:p>
-            <w:pPr>
-              <w:rPr>
-                <w:rFonts w:ascii="Times New Roman" w:hAnsi="Times New Roman" w:cs="Times New Roman"/>
-                <w:sz w:val="24"/>
-                <w:szCs w:val="24"/>
-              </w:rPr>
-            </w:pPr>
-            <w:r>
-              <w:rPr>
-                <w:rFonts w:ascii="Times New Roman" w:hAnsi="Times New Roman" w:cs="Times New Roman"/>
-                <w:sz w:val="24"/>
-                <w:szCs w:val="24"/>
-              </w:rPr>
-              <w:t>DataFiles/DataStructs/</w:t>
-            </w:r>
-            <w:r>
-              <w:rPr>
-                <w:rFonts w:ascii="Times New Roman" w:hAnsi="Times New Roman" w:cs="Times New Roman"/>
-                <w:sz w:val="24"/>
-                <w:szCs w:val="24"/>
-              </w:rPr>
-              <w:t>Timer.cpp</w:t>
+              <w:t>DataFiles/Users.h</w:t>
+            </w:r>
+          </w:p>
+          <w:p>
+            <w:pPr>
+              <w:rPr>
+                <w:rFonts w:ascii="Times New Roman" w:hAnsi="Times New Roman" w:cs="Times New Roman"/>
+                <w:sz w:val="24"/>
+                <w:szCs w:val="24"/>
+              </w:rPr>
+            </w:pPr>
+            <w:r>
+              <w:rPr>
+                <w:rFonts w:ascii="Times New Roman" w:hAnsi="Times New Roman" w:cs="Times New Roman"/>
+                <w:sz w:val="24"/>
+                <w:szCs w:val="24"/>
+              </w:rPr>
+              <w:t>DataFiles/Users.cpp</w:t>
             </w:r>
           </w:p>
         </w:tc>
@@ -4189,7 +4844,7 @@
       <w:tr>
         <w:tc>
           <w:tcPr>
-            <w:tcW w:w="2160" w:type="dxa"/>
+            <w:tcW w:w="2031" w:type="dxa"/>
           </w:tcPr>
           <w:p>
             <w:pPr>
@@ -4205,13 +4860,13 @@
                 <w:sz w:val="24"/>
                 <w:szCs w:val="24"/>
               </w:rPr>
-              <w:t>User</w:t>
+              <w:t>System Admin</w:t>
             </w:r>
           </w:p>
         </w:tc>
         <w:tc>
           <w:tcPr>
-            <w:tcW w:w="2520" w:type="dxa"/>
+            <w:tcW w:w="2332" w:type="dxa"/>
           </w:tcPr>
           <w:p>
             <w:pPr>
@@ -4233,7 +4888,7 @@
         </w:tc>
         <w:tc>
           <w:tcPr>
-            <w:tcW w:w="3417" w:type="dxa"/>
+            <w:tcW w:w="3178" w:type="dxa"/>
           </w:tcPr>
           <w:p>
             <w:pPr>
@@ -4243,11 +4898,19 @@
                 <w:szCs w:val="24"/>
               </w:rPr>
             </w:pPr>
+            <w:r>
+              <w:rPr>
+                <w:rFonts w:ascii="Times New Roman" w:hAnsi="Times New Roman" w:cs="Times New Roman"/>
+                <w:sz w:val="24"/>
+                <w:szCs w:val="24"/>
+              </w:rPr>
+              <w:t>Child class of User that provides system admin functions to the user</w:t>
+            </w:r>
           </w:p>
         </w:tc>
         <w:tc>
           <w:tcPr>
-            <w:tcW w:w="3333" w:type="dxa"/>
+            <w:tcW w:w="3889" w:type="dxa"/>
           </w:tcPr>
           <w:p>
             <w:pPr>
@@ -4265,32 +4928,38 @@
               </w:rPr>
               <w:t>DataFiles/</w:t>
             </w:r>
-            <w:proofErr w:type="spellStart"/>
-            <w:r>
-              <w:rPr>
-                <w:rFonts w:ascii="Times New Roman" w:hAnsi="Times New Roman" w:cs="Times New Roman"/>
-                <w:sz w:val="24"/>
-                <w:szCs w:val="24"/>
-              </w:rPr>
-              <w:t>Users.h</w:t>
-            </w:r>
-            <w:proofErr w:type="spellEnd"/>
-          </w:p>
-          <w:p>
-            <w:pPr>
-              <w:rPr>
-                <w:rFonts w:ascii="Times New Roman" w:hAnsi="Times New Roman" w:cs="Times New Roman"/>
-                <w:sz w:val="24"/>
-                <w:szCs w:val="24"/>
-              </w:rPr>
-            </w:pPr>
-            <w:r>
-              <w:rPr>
-                <w:rFonts w:ascii="Times New Roman" w:hAnsi="Times New Roman" w:cs="Times New Roman"/>
-                <w:sz w:val="24"/>
-                <w:szCs w:val="24"/>
-              </w:rPr>
-              <w:t>DataFiles/Users.cpp</w:t>
+            <w:r>
+              <w:rPr>
+                <w:rFonts w:ascii="Times New Roman" w:hAnsi="Times New Roman" w:cs="Times New Roman"/>
+                <w:sz w:val="24"/>
+                <w:szCs w:val="24"/>
+              </w:rPr>
+              <w:t>SystemAdmin.h</w:t>
+            </w:r>
+          </w:p>
+          <w:p>
+            <w:pPr>
+              <w:rPr>
+                <w:rFonts w:ascii="Times New Roman" w:hAnsi="Times New Roman" w:cs="Times New Roman"/>
+                <w:sz w:val="24"/>
+                <w:szCs w:val="24"/>
+              </w:rPr>
+            </w:pPr>
+            <w:r>
+              <w:rPr>
+                <w:rFonts w:ascii="Times New Roman" w:hAnsi="Times New Roman" w:cs="Times New Roman"/>
+                <w:sz w:val="24"/>
+                <w:szCs w:val="24"/>
+              </w:rPr>
+              <w:t>DataFiles/</w:t>
+            </w:r>
+            <w:r>
+              <w:rPr>
+                <w:rFonts w:ascii="Times New Roman" w:hAnsi="Times New Roman" w:cs="Times New Roman"/>
+                <w:sz w:val="24"/>
+                <w:szCs w:val="24"/>
+              </w:rPr>
+              <w:t>SystemAdmin.cpp</w:t>
             </w:r>
           </w:p>
         </w:tc>
@@ -4298,7 +4967,7 @@
       <w:tr>
         <w:tc>
           <w:tcPr>
-            <w:tcW w:w="2160" w:type="dxa"/>
+            <w:tcW w:w="2031" w:type="dxa"/>
           </w:tcPr>
           <w:p>
             <w:pPr>
@@ -4314,13 +4983,13 @@
                 <w:sz w:val="24"/>
                 <w:szCs w:val="24"/>
               </w:rPr>
-              <w:t>System Admin</w:t>
+              <w:t>Official</w:t>
             </w:r>
           </w:p>
         </w:tc>
         <w:tc>
           <w:tcPr>
-            <w:tcW w:w="2520" w:type="dxa"/>
+            <w:tcW w:w="2332" w:type="dxa"/>
           </w:tcPr>
           <w:p>
             <w:pPr>
@@ -4342,7 +5011,7 @@
         </w:tc>
         <w:tc>
           <w:tcPr>
-            <w:tcW w:w="3417" w:type="dxa"/>
+            <w:tcW w:w="3178" w:type="dxa"/>
           </w:tcPr>
           <w:p>
             <w:pPr>
@@ -4352,11 +5021,19 @@
                 <w:szCs w:val="24"/>
               </w:rPr>
             </w:pPr>
+            <w:r>
+              <w:rPr>
+                <w:rFonts w:ascii="Times New Roman" w:hAnsi="Times New Roman" w:cs="Times New Roman"/>
+                <w:sz w:val="24"/>
+                <w:szCs w:val="24"/>
+              </w:rPr>
+              <w:t>Child class of User that provides bank official functions to the user</w:t>
+            </w:r>
           </w:p>
         </w:tc>
         <w:tc>
           <w:tcPr>
-            <w:tcW w:w="3333" w:type="dxa"/>
+            <w:tcW w:w="3889" w:type="dxa"/>
           </w:tcPr>
           <w:p>
             <w:pPr>
@@ -4374,16 +5051,14 @@
               </w:rPr>
               <w:t>DataFiles/</w:t>
             </w:r>
-            <w:proofErr w:type="spellStart"/>
-            <w:r>
-              <w:rPr>
-                <w:rFonts w:ascii="Times New Roman" w:hAnsi="Times New Roman" w:cs="Times New Roman"/>
-                <w:sz w:val="24"/>
-                <w:szCs w:val="24"/>
-              </w:rPr>
-              <w:t>SystemAdmin.h</w:t>
-            </w:r>
-            <w:proofErr w:type="spellEnd"/>
+            <w:r>
+              <w:rPr>
+                <w:rFonts w:ascii="Times New Roman" w:hAnsi="Times New Roman" w:cs="Times New Roman"/>
+                <w:sz w:val="24"/>
+                <w:szCs w:val="24"/>
+              </w:rPr>
+              <w:t>Official.h</w:t>
+            </w:r>
           </w:p>
           <w:p>
             <w:pPr>
@@ -4407,7 +5082,7 @@
                 <w:sz w:val="24"/>
                 <w:szCs w:val="24"/>
               </w:rPr>
-              <w:t>SystemAdmin.cpp</w:t>
+              <w:t>Official.cpp</w:t>
             </w:r>
           </w:p>
         </w:tc>
@@ -4415,7 +5090,7 @@
       <w:tr>
         <w:tc>
           <w:tcPr>
-            <w:tcW w:w="2160" w:type="dxa"/>
+            <w:tcW w:w="2031" w:type="dxa"/>
           </w:tcPr>
           <w:p>
             <w:pPr>
@@ -4431,13 +5106,13 @@
                 <w:sz w:val="24"/>
                 <w:szCs w:val="24"/>
               </w:rPr>
-              <w:t>Official</w:t>
+              <w:t>Member</w:t>
             </w:r>
           </w:p>
         </w:tc>
         <w:tc>
           <w:tcPr>
-            <w:tcW w:w="2520" w:type="dxa"/>
+            <w:tcW w:w="2332" w:type="dxa"/>
           </w:tcPr>
           <w:p>
             <w:pPr>
@@ -4459,7 +5134,7 @@
         </w:tc>
         <w:tc>
           <w:tcPr>
-            <w:tcW w:w="3417" w:type="dxa"/>
+            <w:tcW w:w="3178" w:type="dxa"/>
           </w:tcPr>
           <w:p>
             <w:pPr>
@@ -4469,11 +5144,19 @@
                 <w:szCs w:val="24"/>
               </w:rPr>
             </w:pPr>
+            <w:r>
+              <w:rPr>
+                <w:rFonts w:ascii="Times New Roman" w:hAnsi="Times New Roman" w:cs="Times New Roman"/>
+                <w:sz w:val="24"/>
+                <w:szCs w:val="24"/>
+              </w:rPr>
+              <w:t>Child class of User that provides bank member functions to the user</w:t>
+            </w:r>
           </w:p>
         </w:tc>
         <w:tc>
           <w:tcPr>
-            <w:tcW w:w="3333" w:type="dxa"/>
+            <w:tcW w:w="3889" w:type="dxa"/>
           </w:tcPr>
           <w:p>
             <w:pPr>
@@ -4491,16 +5174,14 @@
               </w:rPr>
               <w:t>DataFiles/</w:t>
             </w:r>
-            <w:proofErr w:type="spellStart"/>
-            <w:r>
-              <w:rPr>
-                <w:rFonts w:ascii="Times New Roman" w:hAnsi="Times New Roman" w:cs="Times New Roman"/>
-                <w:sz w:val="24"/>
-                <w:szCs w:val="24"/>
-              </w:rPr>
-              <w:t>Official.h</w:t>
-            </w:r>
-            <w:proofErr w:type="spellEnd"/>
+            <w:r>
+              <w:rPr>
+                <w:rFonts w:ascii="Times New Roman" w:hAnsi="Times New Roman" w:cs="Times New Roman"/>
+                <w:sz w:val="24"/>
+                <w:szCs w:val="24"/>
+              </w:rPr>
+              <w:t>Member.h</w:t>
+            </w:r>
           </w:p>
           <w:p>
             <w:pPr>
@@ -4524,7 +5205,7 @@
                 <w:sz w:val="24"/>
                 <w:szCs w:val="24"/>
               </w:rPr>
-              <w:t>Official.cpp</w:t>
+              <w:t>Member.cpp</w:t>
             </w:r>
           </w:p>
         </w:tc>
@@ -4532,7 +5213,7 @@
       <w:tr>
         <w:tc>
           <w:tcPr>
-            <w:tcW w:w="2160" w:type="dxa"/>
+            <w:tcW w:w="2031" w:type="dxa"/>
           </w:tcPr>
           <w:p>
             <w:pPr>
@@ -4548,13 +5229,14 @@
                 <w:sz w:val="24"/>
                 <w:szCs w:val="24"/>
               </w:rPr>
-              <w:t>Member</w:t>
+              <w:lastRenderedPageBreak/>
+              <w:t>Account Version</w:t>
             </w:r>
           </w:p>
         </w:tc>
         <w:tc>
           <w:tcPr>
-            <w:tcW w:w="2520" w:type="dxa"/>
+            <w:tcW w:w="2332" w:type="dxa"/>
           </w:tcPr>
           <w:p>
             <w:pPr>
@@ -4576,7 +5258,7 @@
         </w:tc>
         <w:tc>
           <w:tcPr>
-            <w:tcW w:w="3417" w:type="dxa"/>
+            <w:tcW w:w="3178" w:type="dxa"/>
           </w:tcPr>
           <w:p>
             <w:pPr>
@@ -4586,11 +5268,19 @@
                 <w:szCs w:val="24"/>
               </w:rPr>
             </w:pPr>
+            <w:r>
+              <w:rPr>
+                <w:rFonts w:ascii="Times New Roman" w:hAnsi="Times New Roman" w:cs="Times New Roman"/>
+                <w:sz w:val="24"/>
+                <w:szCs w:val="24"/>
+              </w:rPr>
+              <w:t>An object created to allow system administrator users to create different account types in the future</w:t>
+            </w:r>
           </w:p>
         </w:tc>
         <w:tc>
           <w:tcPr>
-            <w:tcW w:w="3333" w:type="dxa"/>
+            <w:tcW w:w="3889" w:type="dxa"/>
           </w:tcPr>
           <w:p>
             <w:pPr>
@@ -4606,42 +5296,24 @@
                 <w:sz w:val="24"/>
                 <w:szCs w:val="24"/>
               </w:rPr>
-              <w:t>DataFiles/</w:t>
-            </w:r>
-            <w:proofErr w:type="spellStart"/>
-            <w:r>
-              <w:rPr>
-                <w:rFonts w:ascii="Times New Roman" w:hAnsi="Times New Roman" w:cs="Times New Roman"/>
-                <w:sz w:val="24"/>
-                <w:szCs w:val="24"/>
-              </w:rPr>
-              <w:t>Member.h</w:t>
-            </w:r>
-            <w:proofErr w:type="spellEnd"/>
-          </w:p>
-          <w:p>
-            <w:pPr>
-              <w:rPr>
-                <w:rFonts w:ascii="Times New Roman" w:hAnsi="Times New Roman" w:cs="Times New Roman"/>
-                <w:sz w:val="24"/>
-                <w:szCs w:val="24"/>
-              </w:rPr>
-            </w:pPr>
-            <w:r>
-              <w:rPr>
-                <w:rFonts w:ascii="Times New Roman" w:hAnsi="Times New Roman" w:cs="Times New Roman"/>
-                <w:sz w:val="24"/>
-                <w:szCs w:val="24"/>
-              </w:rPr>
-              <w:t>DataFiles/</w:t>
-            </w:r>
-            <w:r>
-              <w:rPr>
-                <w:rFonts w:ascii="Times New Roman" w:hAnsi="Times New Roman" w:cs="Times New Roman"/>
-                <w:sz w:val="24"/>
-                <w:szCs w:val="24"/>
-              </w:rPr>
-              <w:t>Member.cpp</w:t>
+              <w:t>DataFiles/Account/Account.h</w:t>
+            </w:r>
+          </w:p>
+          <w:p>
+            <w:pPr>
+              <w:rPr>
+                <w:rFonts w:ascii="Times New Roman" w:hAnsi="Times New Roman" w:cs="Times New Roman"/>
+                <w:sz w:val="24"/>
+                <w:szCs w:val="24"/>
+              </w:rPr>
+            </w:pPr>
+            <w:r>
+              <w:rPr>
+                <w:rFonts w:ascii="Times New Roman" w:hAnsi="Times New Roman" w:cs="Times New Roman"/>
+                <w:sz w:val="24"/>
+                <w:szCs w:val="24"/>
+              </w:rPr>
+              <w:t>DataFiles/Account/Account.cpp</w:t>
             </w:r>
           </w:p>
         </w:tc>
@@ -4649,7 +5321,7 @@
       <w:tr>
         <w:tc>
           <w:tcPr>
-            <w:tcW w:w="2160" w:type="dxa"/>
+            <w:tcW w:w="2031" w:type="dxa"/>
           </w:tcPr>
           <w:p>
             <w:pPr>
@@ -4665,13 +5337,13 @@
                 <w:sz w:val="24"/>
                 <w:szCs w:val="24"/>
               </w:rPr>
-              <w:t>Account Version</w:t>
+              <w:t>Account</w:t>
             </w:r>
           </w:p>
         </w:tc>
         <w:tc>
           <w:tcPr>
-            <w:tcW w:w="2520" w:type="dxa"/>
+            <w:tcW w:w="2332" w:type="dxa"/>
           </w:tcPr>
           <w:p>
             <w:pPr>
@@ -4693,7 +5365,7 @@
         </w:tc>
         <w:tc>
           <w:tcPr>
-            <w:tcW w:w="3417" w:type="dxa"/>
+            <w:tcW w:w="3178" w:type="dxa"/>
           </w:tcPr>
           <w:p>
             <w:pPr>
@@ -4703,11 +5375,19 @@
                 <w:szCs w:val="24"/>
               </w:rPr>
             </w:pPr>
+            <w:r>
+              <w:rPr>
+                <w:rFonts w:ascii="Times New Roman" w:hAnsi="Times New Roman" w:cs="Times New Roman"/>
+                <w:sz w:val="24"/>
+                <w:szCs w:val="24"/>
+              </w:rPr>
+              <w:t>Child of AccountVersion class that establishes the attributes of different account types</w:t>
+            </w:r>
           </w:p>
         </w:tc>
         <w:tc>
           <w:tcPr>
-            <w:tcW w:w="3333" w:type="dxa"/>
+            <w:tcW w:w="3889" w:type="dxa"/>
           </w:tcPr>
           <w:p>
             <w:pPr>
@@ -4723,127 +5403,8 @@
                 <w:sz w:val="24"/>
                 <w:szCs w:val="24"/>
               </w:rPr>
-              <w:t>DataFiles/Account/</w:t>
-            </w:r>
-            <w:proofErr w:type="spellStart"/>
-            <w:r>
-              <w:rPr>
-                <w:rFonts w:ascii="Times New Roman" w:hAnsi="Times New Roman" w:cs="Times New Roman"/>
-                <w:sz w:val="24"/>
-                <w:szCs w:val="24"/>
-              </w:rPr>
-              <w:t>Account.h</w:t>
-            </w:r>
-            <w:proofErr w:type="spellEnd"/>
-          </w:p>
-          <w:p>
-            <w:pPr>
-              <w:rPr>
-                <w:rFonts w:ascii="Times New Roman" w:hAnsi="Times New Roman" w:cs="Times New Roman"/>
-                <w:sz w:val="24"/>
-                <w:szCs w:val="24"/>
-              </w:rPr>
-            </w:pPr>
-            <w:r>
-              <w:rPr>
-                <w:rFonts w:ascii="Times New Roman" w:hAnsi="Times New Roman" w:cs="Times New Roman"/>
-                <w:sz w:val="24"/>
-                <w:szCs w:val="24"/>
-              </w:rPr>
-              <w:t>DataFiles/Account/Account.cpp</w:t>
-            </w:r>
-          </w:p>
-        </w:tc>
-      </w:tr>
-      <w:tr>
-        <w:tc>
-          <w:tcPr>
-            <w:tcW w:w="2160" w:type="dxa"/>
-          </w:tcPr>
-          <w:p>
-            <w:pPr>
-              <w:rPr>
-                <w:rFonts w:ascii="Times New Roman" w:hAnsi="Times New Roman" w:cs="Times New Roman"/>
-                <w:sz w:val="24"/>
-                <w:szCs w:val="24"/>
-              </w:rPr>
-            </w:pPr>
-            <w:r>
-              <w:rPr>
-                <w:rFonts w:ascii="Times New Roman" w:hAnsi="Times New Roman" w:cs="Times New Roman"/>
-                <w:sz w:val="24"/>
-                <w:szCs w:val="24"/>
-              </w:rPr>
-              <w:t>Account</w:t>
-            </w:r>
-          </w:p>
-        </w:tc>
-        <w:tc>
-          <w:tcPr>
-            <w:tcW w:w="2520" w:type="dxa"/>
-          </w:tcPr>
-          <w:p>
-            <w:pPr>
-              <w:rPr>
-                <w:rFonts w:ascii="Times New Roman" w:hAnsi="Times New Roman" w:cs="Times New Roman"/>
-                <w:sz w:val="24"/>
-                <w:szCs w:val="24"/>
-              </w:rPr>
-            </w:pPr>
-            <w:r>
-              <w:rPr>
-                <w:rFonts w:ascii="Times New Roman" w:hAnsi="Times New Roman" w:cs="Times New Roman"/>
-                <w:sz w:val="24"/>
-                <w:szCs w:val="24"/>
-              </w:rPr>
-              <w:t>User Defined</w:t>
-            </w:r>
-          </w:p>
-        </w:tc>
-        <w:tc>
-          <w:tcPr>
-            <w:tcW w:w="3417" w:type="dxa"/>
-          </w:tcPr>
-          <w:p>
-            <w:pPr>
-              <w:rPr>
-                <w:rFonts w:ascii="Times New Roman" w:hAnsi="Times New Roman" w:cs="Times New Roman"/>
-                <w:sz w:val="24"/>
-                <w:szCs w:val="24"/>
-              </w:rPr>
-            </w:pPr>
-          </w:p>
-        </w:tc>
-        <w:tc>
-          <w:tcPr>
-            <w:tcW w:w="3333" w:type="dxa"/>
-          </w:tcPr>
-          <w:p>
-            <w:pPr>
-              <w:rPr>
-                <w:rFonts w:ascii="Times New Roman" w:hAnsi="Times New Roman" w:cs="Times New Roman"/>
-                <w:sz w:val="24"/>
-                <w:szCs w:val="24"/>
-              </w:rPr>
-            </w:pPr>
-            <w:r>
-              <w:rPr>
-                <w:rFonts w:ascii="Times New Roman" w:hAnsi="Times New Roman" w:cs="Times New Roman"/>
-                <w:sz w:val="24"/>
-                <w:szCs w:val="24"/>
-              </w:rPr>
-              <w:t>DataFiles/Account/</w:t>
-            </w:r>
-            <w:proofErr w:type="spellStart"/>
-            <w:r>
-              <w:rPr>
-                <w:rFonts w:ascii="Times New Roman" w:hAnsi="Times New Roman" w:cs="Times New Roman"/>
-                <w:sz w:val="24"/>
-                <w:szCs w:val="24"/>
-              </w:rPr>
-              <w:t>Account.h</w:t>
-            </w:r>
-            <w:proofErr w:type="spellEnd"/>
+              <w:t>DataFiles/Account/Account.h</w:t>
+            </w:r>
           </w:p>
           <w:p>
             <w:pPr>
@@ -4887,51 +5448,6 @@
       <w:pPr>
         <w:rPr>
           <w:rFonts w:ascii="Times New Roman" w:hAnsi="Times New Roman" w:cs="Times New Roman"/>
-          <w:sz w:val="28"/>
-          <w:szCs w:val="28"/>
-        </w:rPr>
-      </w:pPr>
-    </w:p>
-    <w:p>
-      <w:pPr>
-        <w:rPr>
-          <w:rFonts w:ascii="Times New Roman" w:hAnsi="Times New Roman" w:cs="Times New Roman"/>
-          <w:sz w:val="28"/>
-          <w:szCs w:val="28"/>
-        </w:rPr>
-      </w:pPr>
-    </w:p>
-    <w:p>
-      <w:pPr>
-        <w:rPr>
-          <w:rFonts w:ascii="Times New Roman" w:hAnsi="Times New Roman" w:cs="Times New Roman"/>
-          <w:sz w:val="28"/>
-          <w:szCs w:val="28"/>
-        </w:rPr>
-      </w:pPr>
-    </w:p>
-    <w:p>
-      <w:pPr>
-        <w:rPr>
-          <w:rFonts w:ascii="Times New Roman" w:hAnsi="Times New Roman" w:cs="Times New Roman"/>
-          <w:sz w:val="28"/>
-          <w:szCs w:val="28"/>
-        </w:rPr>
-      </w:pPr>
-    </w:p>
-    <w:p>
-      <w:pPr>
-        <w:rPr>
-          <w:rFonts w:ascii="Times New Roman" w:hAnsi="Times New Roman" w:cs="Times New Roman"/>
-          <w:sz w:val="28"/>
-          <w:szCs w:val="28"/>
-        </w:rPr>
-      </w:pPr>
-    </w:p>
-    <w:p>
-      <w:pPr>
-        <w:rPr>
-          <w:rFonts w:ascii="Times New Roman" w:hAnsi="Times New Roman" w:cs="Times New Roman"/>
           <w:sz w:val="32"/>
           <w:szCs w:val="32"/>
         </w:rPr>
@@ -4942,7 +5458,6 @@
           <w:sz w:val="32"/>
           <w:szCs w:val="32"/>
         </w:rPr>
-        <w:lastRenderedPageBreak/>
         <w:t>Compile Instructions</w:t>
       </w:r>
       <w:r>
@@ -4987,25 +5502,7 @@
           <w:szCs w:val="24"/>
         </w:rPr>
         <w:tab/>
-        <w:t xml:space="preserve">g++ BearBank.cpp -o </w:t>
-      </w:r>
-      <w:proofErr w:type="spellStart"/>
-      <w:r>
-        <w:rPr>
-          <w:rFonts w:ascii="Times New Roman" w:hAnsi="Times New Roman" w:cs="Times New Roman"/>
-          <w:sz w:val="24"/>
-          <w:szCs w:val="24"/>
-        </w:rPr>
-        <w:t>bearbank</w:t>
-      </w:r>
-      <w:proofErr w:type="spellEnd"/>
-      <w:r>
-        <w:rPr>
-          <w:rFonts w:ascii="Times New Roman" w:hAnsi="Times New Roman" w:cs="Times New Roman"/>
-          <w:sz w:val="24"/>
-          <w:szCs w:val="24"/>
-        </w:rPr>
-        <w:t xml:space="preserve"> </w:t>
+        <w:t xml:space="preserve">g++ BearBank.cpp -o bearbank </w:t>
       </w:r>
       <w:r>
         <w:rPr>
@@ -5032,18 +5529,8 @@
           <w:szCs w:val="24"/>
         </w:rPr>
         <w:tab/>
-        <w:t>./</w:t>
-      </w:r>
-      <w:proofErr w:type="spellStart"/>
-      <w:r>
-        <w:rPr>
-          <w:rFonts w:ascii="Times New Roman" w:hAnsi="Times New Roman" w:cs="Times New Roman"/>
-          <w:sz w:val="24"/>
-          <w:szCs w:val="24"/>
-        </w:rPr>
-        <w:t>bearbank</w:t>
-      </w:r>
-      <w:proofErr w:type="spellEnd"/>
+        <w:t>./bearbank</w:t>
+      </w:r>
       <w:r>
         <w:rPr>
           <w:rFonts w:ascii="Times New Roman" w:hAnsi="Times New Roman" w:cs="Times New Roman"/>

</xml_diff>